<commit_message>
Description:     ReferenceManualProcess.docx     ReferenceManualProcess.pdf         Version 2; PDF was distributed to hdf5lib. Tested: Firefox
</commit_message>
<xml_diff>
--- a/hdf5doc_support/guidelines/ReferenceManualProcess.docx
+++ b/hdf5doc_support/guidelines/ReferenceManualProcess.docx
@@ -1,6 +1,6 @@
 
 <file path=word/document.xml><?xml version="1.0" encoding="utf-8"?>
-<w:document xmlns:mv="urn:schemas-microsoft-com:mac:vml" xmlns:mo="http://schemas.microsoft.com/office/mac/office/2008/main" xmlns:ve="http://schemas.openxmlformats.org/markup-compatibility/2006" xmlns:o="urn:schemas-microsoft-com:office:office" xmlns:r="http://schemas.openxmlformats.org/officeDocument/2006/relationships" xmlns:m="http://schemas.openxmlformats.org/officeDocument/2006/math" xmlns:v="urn:schemas-microsoft-com:vml" xmlns:w10="urn:schemas-microsoft-com:office:word" xmlns:w="http://schemas.openxmlformats.org/wordprocessingml/2006/main" xmlns:wne="http://schemas.microsoft.com/office/word/2006/wordml" xmlns:wp="http://schemas.openxmlformats.org/drawingml/2006/wordprocessingDrawing">
+<w:document xmlns:ve="http://schemas.openxmlformats.org/markup-compatibility/2006" xmlns:o="urn:schemas-microsoft-com:office:office" xmlns:r="http://schemas.openxmlformats.org/officeDocument/2006/relationships" xmlns:m="http://schemas.openxmlformats.org/officeDocument/2006/math" xmlns:v="urn:schemas-microsoft-com:vml" xmlns:wp="http://schemas.openxmlformats.org/drawingml/2006/wordprocessingDrawing" xmlns:w10="urn:schemas-microsoft-com:office:word" xmlns:w="http://schemas.openxmlformats.org/wordprocessingml/2006/main" xmlns:wne="http://schemas.microsoft.com/office/word/2006/wordml">
   <w:body>
     <w:p>
       <w:pPr>
@@ -31,7 +31,13 @@
         <w:pStyle w:val="Abstract"/>
       </w:pPr>
       <w:r>
-        <w:t>The responsibility for writing and maintaining the entries in the HDF5 Reference Manual is shared by the development and documentation teams in The HDF Group.   The process for keeping the Reference Manual entries up-to-date is outlined in this document.</w:t>
+        <w:t>The responsibility for writing and maintaining the entries in the HDF5 Reference Manual is shared by the development and documentation teams in The HDF Group.</w:t>
+      </w:r>
+      <w:r>
+        <w:t xml:space="preserve"> </w:t>
+      </w:r>
+      <w:r>
+        <w:t>The process for keeping the Reference Manual entries up-to-date is outlined in this document.</w:t>
       </w:r>
     </w:p>
     <w:p>
@@ -52,12 +58,24 @@
     </w:p>
     <w:p>
       <w:r>
-        <w:t>The HDF5 Reference Manual is of utmost importance to both the HDF5 user community and to The HDF Group technical staff. The responsibility for keeping The Reference Manual contents current, complete, and correct is shared between HDF5 developers and the documentation team (currently Frank and Ruth).</w:t>
-      </w:r>
-    </w:p>
-    <w:p>
-      <w:r>
-        <w:t xml:space="preserve">The process for supporting this shared responsibility has historically been undocumented.  Moving forward, we are 1) taking steps to clearly define and explain the process, and 2) providing instructions, templates, and examples to help authors write </w:t>
+        <w:t xml:space="preserve">The HDF5 Reference Manual is of utmost importance to both the HDF5 user community and to The HDF Group technical staff. The responsibility for keeping </w:t>
+      </w:r>
+      <w:r>
+        <w:t>t</w:t>
+      </w:r>
+      <w:r>
+        <w:t>he Reference Manual contents current, complete, and correct is shared between HDF5 developers and the documentation team (currently Frank and Ruth).</w:t>
+      </w:r>
+    </w:p>
+    <w:p>
+      <w:r>
+        <w:t>The process for supporting this shared responsibility has historically been undocumented.</w:t>
+      </w:r>
+      <w:r>
+        <w:t xml:space="preserve"> </w:t>
+      </w:r>
+      <w:r>
+        <w:t xml:space="preserve">Moving forward, we are 1) taking steps to clearly define and explain the process, and 2) providing instructions, templates, and examples to help authors write </w:t>
       </w:r>
       <w:r>
         <w:t>high-quality Reference Manual entries.</w:t>
@@ -123,16 +141,25 @@
         <w:t>,</w:t>
       </w:r>
       <w:r>
-        <w:t xml:space="preserve"> and examples are welcome. Undoubtedly there are things we have left out that will need to be addressed. </w:t>
-      </w:r>
-      <w:r>
-        <w:t xml:space="preserve"> The process and the particulars will continue to evolve, and</w:t>
+        <w:t xml:space="preserve"> and examples are welcome. Undoubtedly there are things we have left out that will need to be addressed.</w:t>
+      </w:r>
+      <w:r>
+        <w:t xml:space="preserve"> </w:t>
+      </w:r>
+      <w:r>
+        <w:t>The process and the particulars will continue to evolve, and</w:t>
       </w:r>
       <w:r>
         <w:t xml:space="preserve"> we</w:t>
       </w:r>
       <w:r>
-        <w:t xml:space="preserve"> will very likely embrace new technologies along the way.   For now, take the first step in that direction with us.</w:t>
+        <w:t xml:space="preserve"> will very likely embrace new technologies along the way.</w:t>
+      </w:r>
+      <w:r>
+        <w:t xml:space="preserve"> </w:t>
+      </w:r>
+      <w:r>
+        <w:t>For now, take the first step in that direction with us.</w:t>
       </w:r>
     </w:p>
     <w:p>
@@ -145,16 +172,55 @@
     </w:p>
     <w:p>
       <w:r>
-        <w:t xml:space="preserve">The HDF5 Reference Manual is currently “coded” in html, with each section of the manual kept in a separate html file.   These files are kept in an SVN repository, maintained primarily by Frank.   The html source files are uploaded to the website periodically, and </w:t>
+        <w:t xml:space="preserve">The HDF5 Reference Manual is currently “coded” in </w:t>
+      </w:r>
+      <w:r>
+        <w:t>HTML</w:t>
+      </w:r>
+      <w:r>
+        <w:t xml:space="preserve">, with each section of the manual kept in a separate </w:t>
+      </w:r>
+      <w:r>
+        <w:t>HTML</w:t>
+      </w:r>
+      <w:r>
+        <w:t xml:space="preserve"> file.</w:t>
+      </w:r>
+      <w:r>
+        <w:t xml:space="preserve"> </w:t>
+      </w:r>
+      <w:r>
+        <w:t>These files are kept in an SVN repository, maintained primarily by Frank.</w:t>
+      </w:r>
+      <w:r>
+        <w:t xml:space="preserve"> </w:t>
+      </w:r>
+      <w:r>
+        <w:t xml:space="preserve">The </w:t>
+      </w:r>
+      <w:r>
+        <w:t>HTML</w:t>
+      </w:r>
+      <w:r>
+        <w:t xml:space="preserve"> source files are uploaded to the website periodically, and </w:t>
       </w:r>
       <w:r>
         <w:t xml:space="preserve">are </w:t>
       </w:r>
       <w:r>
-        <w:t>also used to generate a pdf version of the manual.</w:t>
-      </w:r>
-      <w:r>
-        <w:t xml:space="preserve">  These tasks are also carried out by Frank.</w:t>
+        <w:t xml:space="preserve">also used to generate a </w:t>
+      </w:r>
+      <w:r>
+        <w:t>PDF</w:t>
+      </w:r>
+      <w:r>
+        <w:t xml:space="preserve"> version of the manual.</w:t>
+      </w:r>
+      <w:r>
+        <w:t xml:space="preserve"> </w:t>
+      </w:r>
+      <w:r>
+        <w:t>These tasks are also carried out by Frank.</w:t>
       </w:r>
     </w:p>
     <w:p>
@@ -162,12 +228,55 @@
         <w:t xml:space="preserve">The current organization makes it somewhat intimidating for </w:t>
       </w:r>
       <w:r>
-        <w:t>developers to work on a single entry, as they must edit an entire section of the manual, and potentially coordinate those edits with others working on the document.  While “raw” html is good from the perspective that it can be edited directly using any editor, it is bad from the perspective that it can be difficult to add and update content when you are not familiar with the various html tags.</w:t>
-      </w:r>
-    </w:p>
-    <w:p>
-      <w:r>
-        <w:t>We anticipate moving to something other than html in the future, but that transition is unlikely to happen for qui</w:t>
+        <w:t xml:space="preserve">developers to work on a single entry, as they must edit an entire section of the manual, and </w:t>
+      </w:r>
+      <w:r>
+        <w:t xml:space="preserve">may </w:t>
+      </w:r>
+      <w:r>
+        <w:t xml:space="preserve">potentially </w:t>
+      </w:r>
+      <w:r>
+        <w:t>cause problems in other areas of</w:t>
+      </w:r>
+      <w:r>
+        <w:t xml:space="preserve"> the document</w:t>
+      </w:r>
+      <w:r>
+        <w:t xml:space="preserve"> without even realizing it</w:t>
+      </w:r>
+      <w:r>
+        <w:t>.</w:t>
+      </w:r>
+      <w:r>
+        <w:t xml:space="preserve"> </w:t>
+      </w:r>
+      <w:r>
+        <w:t xml:space="preserve">While “raw” </w:t>
+      </w:r>
+      <w:r>
+        <w:t>HTML</w:t>
+      </w:r>
+      <w:r>
+        <w:t xml:space="preserve"> is good from the perspective that it can be edited directly using any editor, it is bad from the perspective that it can be difficult to add and update content when you are not familiar with the various </w:t>
+      </w:r>
+      <w:r>
+        <w:t>HTML</w:t>
+      </w:r>
+      <w:r>
+        <w:t xml:space="preserve"> tags.</w:t>
+      </w:r>
+    </w:p>
+    <w:p>
+      <w:r>
+        <w:lastRenderedPageBreak/>
+        <w:t xml:space="preserve">We anticipate moving to something other than </w:t>
+      </w:r>
+      <w:r>
+        <w:t>HTML</w:t>
+      </w:r>
+      <w:r>
+        <w:t xml:space="preserve"> in the future, but that transition is unlikely to happen for qui</w:t>
       </w:r>
       <w:r>
         <w:t xml:space="preserve">te some time. </w:t>
@@ -176,12 +285,24 @@
         <w:t>In the shorter-term, we will be breaking the section-per-file organization into a more manageable</w:t>
       </w:r>
       <w:r>
-        <w:t xml:space="preserve"> function-per-file structure. This should allow for easier updating without risk to unrelated manual entries.  The first step in this direction is reflected in the processes outlined in this document, but the actual timeline for completion of the breakup has not been set.</w:t>
-      </w:r>
-    </w:p>
-    <w:p>
-      <w:r>
-        <w:t xml:space="preserve">Additional features, such as improved links and navigation, are also anticipated at a future date.   An overarching long-term goal is </w:t>
+        <w:t xml:space="preserve"> function-per-file structure. This should allow for easier updating without risk to unrelated manual entries.</w:t>
+      </w:r>
+      <w:r>
+        <w:t xml:space="preserve"> </w:t>
+      </w:r>
+      <w:r>
+        <w:t>The first step in this direction is reflected in the processes outlined in this document, but the actual timeline for completion of the breakup has not been set.</w:t>
+      </w:r>
+    </w:p>
+    <w:p>
+      <w:r>
+        <w:t>Additional features, such as improved links and navigation, are also anticipated at a future date.</w:t>
+      </w:r>
+      <w:r>
+        <w:t xml:space="preserve"> </w:t>
+      </w:r>
+      <w:r>
+        <w:t xml:space="preserve">An overarching long-term goal is </w:t>
       </w:r>
       <w:r>
         <w:t xml:space="preserve">not to duplicate </w:t>
@@ -204,6 +325,29 @@
       <w:r>
         <w:t>e documentation set through links, navigation bars, and other technologies.</w:t>
       </w:r>
+      <w:r>
+        <w:t xml:space="preserve"> We expect to have the Reference Manual entry documentation embedded in the source code at some point, and to use a documentation generator</w:t>
+      </w:r>
+      <w:r>
+        <w:t>—</w:t>
+      </w:r>
+      <w:r>
+        <w:t xml:space="preserve">such as </w:t>
+      </w:r>
+      <w:proofErr w:type="spellStart"/>
+      <w:r>
+        <w:rPr>
+          <w:i/>
+        </w:rPr>
+        <w:t>doxygen</w:t>
+      </w:r>
+      <w:proofErr w:type="spellEnd"/>
+      <w:r>
+        <w:t>—</w:t>
+      </w:r>
+      <w:r>
+        <w:t>to extract the documentation and perform formatting.</w:t>
+      </w:r>
     </w:p>
     <w:p>
       <w:pPr>
@@ -229,15 +373,27 @@
         <w:t xml:space="preserve">often </w:t>
       </w:r>
       <w:r>
-        <w:t>has the best understanding of what the audience needs from a manual entry to use the function or tool.   That said, the developers suffer from the “curse of knowledge”—their intimate knowledge of the function or tool can make them blind to the aspects that are not obvious to someone without their background.</w:t>
-      </w:r>
-      <w:r>
-        <w:t xml:space="preserve">   </w:t>
-      </w:r>
-    </w:p>
-    <w:p>
-      <w:r>
-        <w:t xml:space="preserve">Each time a developer writes or updates an HDF5 function or tool, it is their responsibility to write or update the corresponding Reference Manual entry so that it is current, complete, and correct.    In addition to making changes directly related to the work they have done on the function or tool, it is </w:t>
+        <w:t>has the best understanding of what the audience needs from a manual entry to use the function or tool.</w:t>
+      </w:r>
+      <w:r>
+        <w:t xml:space="preserve"> </w:t>
+      </w:r>
+      <w:r>
+        <w:t>That said, the developers suffer from the “curse of knowledge”—their intimate knowledge of the function or tool can make them blind to the aspects that are not obvious to someone without their background.</w:t>
+      </w:r>
+      <w:r>
+        <w:t xml:space="preserve"> </w:t>
+      </w:r>
+    </w:p>
+    <w:p>
+      <w:r>
+        <w:t>Each time a developer writes or updates an HDF5 function or tool, it is their responsibility to write or update the corresponding Reference Manual entry so that it is current, complete, and correct.</w:t>
+      </w:r>
+      <w:r>
+        <w:t xml:space="preserve"> </w:t>
+      </w:r>
+      <w:r>
+        <w:t xml:space="preserve">In addition to making changes directly related to the work they have done on the function or tool, it is </w:t>
       </w:r>
       <w:r>
         <w:t xml:space="preserve">also </w:t>
@@ -245,10 +401,34 @@
       <w:r>
         <w:t>their responsibility to bring the entry up to the latest standards and to correct any errors or deficiencies that may exist.</w:t>
       </w:r>
-    </w:p>
-    <w:p>
-      <w:r>
-        <w:t>The developer should keep the read</w:t>
+      <w:r>
+        <w:t xml:space="preserve"> The phrase “c</w:t>
+      </w:r>
+      <w:r>
+        <w:t xml:space="preserve">urrent, complete, and correct” corresponds not only to the </w:t>
+      </w:r>
+      <w:r>
+        <w:t>format of the Reference Manual entry, but to the content as well.</w:t>
+      </w:r>
+      <w:r>
+        <w:t xml:space="preserve"> </w:t>
+      </w:r>
+      <w:r>
+        <w:t>Terms should be used consistently, and “similar” entries should have “similar” phrasing.</w:t>
+      </w:r>
+      <w:r>
+        <w:t xml:space="preserve"> </w:t>
+      </w:r>
+    </w:p>
+    <w:p>
+      <w:r>
+        <w:t>The developer</w:t>
+      </w:r>
+      <w:r>
+        <w:t>s</w:t>
+      </w:r>
+      <w:r>
+        <w:t xml:space="preserve"> should keep the read</w:t>
       </w:r>
       <w:r>
         <w:t>er in mind and ask themselves “I</w:t>
@@ -263,7 +443,10 @@
         <w:t>tool</w:t>
       </w:r>
       <w:r>
-        <w:t xml:space="preserve"> would this Reference Manual entry provide me with the information I need to use it correctly?”  </w:t>
+        <w:t xml:space="preserve"> would this Reference Manual entry provide me with the information I need to use it correctly?”</w:t>
+      </w:r>
+      <w:r>
+        <w:t xml:space="preserve"> </w:t>
       </w:r>
       <w:r>
         <w:t>A</w:t>
@@ -278,34 +461,153 @@
         <w:t>should not</w:t>
       </w:r>
       <w:r>
-        <w:t xml:space="preserve"> have to go to the source code or tests to figure out how to call the function, how to use the tool, what errors may occur, or what parameters really mean.   There should be no surprises.</w:t>
-      </w:r>
-    </w:p>
-    <w:p>
-      <w:r>
-        <w:t>The developers are responsible for using the resources provided by the documentation team to perform their tasks, and for asking for help when the resources are unclear or insufficient.    The developers should also ask other technical staff for help when they are not certain that a manual entry is clear and correct.   Think of this as a “documentation review” – akin to a “code review.</w:t>
+        <w:t xml:space="preserve"> have to go to the source code or tests to figure out how to call the function, how to use the tool, what errors may occur, or what parameters really mean.</w:t>
+      </w:r>
+      <w:r>
+        <w:t xml:space="preserve"> </w:t>
+      </w:r>
+      <w:r>
+        <w:t>There should be no surprises.</w:t>
+      </w:r>
+      <w:r>
+        <w:t xml:space="preserve"> </w:t>
+      </w:r>
+    </w:p>
+    <w:p>
+      <w:r>
+        <w:t xml:space="preserve">The developers are responsible for using the resources provided by the documentation team to perform their tasks, and for </w:t>
+      </w:r>
+      <w:r>
+        <w:t xml:space="preserve">letting the documentation team know when </w:t>
+      </w:r>
+      <w:r>
+        <w:t>the resources are unclear or insufficient.</w:t>
+      </w:r>
+      <w:r>
+        <w:t xml:space="preserve"> The documentation team can work with </w:t>
+      </w:r>
+      <w:r>
+        <w:t xml:space="preserve">the developer on the specific entry, and improve the resources for the future. </w:t>
+      </w:r>
+      <w:r>
+        <w:t>The developers should also ask other staff for help when they are not certain that a manual entry is clear and correct.</w:t>
+      </w:r>
+      <w:r>
+        <w:t xml:space="preserve"> </w:t>
+      </w:r>
+      <w:r>
+        <w:t>Think of this as a “documentation review” – akin to a “code review.</w:t>
       </w:r>
       <w:r>
         <w:t>”</w:t>
       </w:r>
+      <w:r>
+        <w:t xml:space="preserve"> </w:t>
+      </w:r>
+    </w:p>
+    <w:p>
+      <w:pPr>
+        <w:numPr>
+          <w:ins w:id="0" w:author="Frank Baker" w:date="2008-10-08T16:13:00Z"/>
+        </w:numPr>
+      </w:pPr>
+      <w:r>
+        <w:t>A</w:t>
+      </w:r>
+      <w:r>
+        <w:t xml:space="preserve"> complete reference manual entry for </w:t>
+      </w:r>
+      <w:r>
+        <w:t>a</w:t>
+      </w:r>
+      <w:r>
+        <w:t xml:space="preserve"> function </w:t>
+      </w:r>
+      <w:r>
+        <w:t>may</w:t>
+      </w:r>
+      <w:r>
+        <w:t xml:space="preserve"> be written during the design phase, before coding begins.</w:t>
+      </w:r>
+      <w:r>
+        <w:t xml:space="preserve">  This practice, somewhat in the spirit of test-driven-design, can expose</w:t>
+      </w:r>
+      <w:r>
+        <w:t xml:space="preserve"> problems or ambiguities </w:t>
+      </w:r>
+      <w:r>
+        <w:t xml:space="preserve">earlier in the development cycle when they are more easily addressed. </w:t>
+      </w:r>
     </w:p>
     <w:p>
       <w:pPr>
         <w:pStyle w:val="Heading2"/>
       </w:pPr>
       <w:r>
+        <w:lastRenderedPageBreak/>
         <w:t>Documentation Team Responsibilities</w:t>
       </w:r>
     </w:p>
     <w:p>
       <w:r>
-        <w:t>The documentation team is responsible for providing the developers with the information they need to be successful in their task.    This information can be written or “hands-on</w:t>
+        <w:t>The documentation team is responsible for providing the developers with the information they need to be successful in their task.</w:t>
+      </w:r>
+      <w:r>
+        <w:t xml:space="preserve"> </w:t>
+      </w:r>
+      <w:r>
+        <w:t>This information can be written or “hands-on</w:t>
       </w:r>
       <w:r>
         <w:t>.</w:t>
       </w:r>
       <w:r>
-        <w:t>”   The documentation team has the responsibility to improve its templates/guidelines/processes, based on feedback from the developers.</w:t>
+        <w:t>”</w:t>
+      </w:r>
+      <w:r>
+        <w:t xml:space="preserve"> </w:t>
+      </w:r>
+      <w:r>
+        <w:t>The documentation team has the responsi</w:t>
+      </w:r>
+      <w:r>
+        <w:t xml:space="preserve">bility to improve its templates, guidelines, and </w:t>
+      </w:r>
+      <w:r>
+        <w:t>processes, based on feedback from the developers.</w:t>
+      </w:r>
+      <w:r>
+        <w:t xml:space="preserve"> </w:t>
+      </w:r>
+      <w:r>
+        <w:t>The information provided should cover not only the formatting of the Reference Manual entries, but also details about consistent phrasing and consistent use o</w:t>
+      </w:r>
+      <w:r>
+        <w:t xml:space="preserve">f terms. </w:t>
+      </w:r>
+      <w:r>
+        <w:t>This information will evolve and become more extensive over time.</w:t>
+      </w:r>
+    </w:p>
+    <w:p>
+      <w:r>
+        <w:t>The written information provided by the documentation team can be found under this subversion directory:</w:t>
+      </w:r>
+    </w:p>
+    <w:p>
+      <w:pPr>
+        <w:rPr>
+          <w:rStyle w:val="code"/>
+        </w:rPr>
+      </w:pPr>
+      <w:r>
+        <w:tab/>
+      </w:r>
+      <w:r>
+        <w:rPr>
+          <w:rStyle w:val="code"/>
+        </w:rPr>
+        <w:t>http://svn.hdfgroup.uiuc.edu/hdf5doc/trunk/hdf5doc_support</w:t>
       </w:r>
     </w:p>
     <w:p>
@@ -313,7 +615,21 @@
         <w:t>The documentation team is responsible for final formatting and integration of the conte</w:t>
       </w:r>
       <w:r>
-        <w:t>nt into the Reference Manual, and may make final edits.   The documentation team is not responsible for consulting source code or running commands to clarify what a function or tool does in order to document it sufficiently.</w:t>
+        <w:t>nt into the Reference Manual, and may make final edits.</w:t>
+      </w:r>
+      <w:r>
+        <w:t xml:space="preserve"> </w:t>
+      </w:r>
+      <w:r>
+        <w:t>In addition, they will work with the developers to ensure content across entries has the same style, is clear and consistent, and uses terms uniformly.</w:t>
+      </w:r>
+    </w:p>
+    <w:p>
+      <w:r>
+        <w:t>The documentation team is not responsible for consulting source code or running commands to clarify what a function or tool does in order to document it sufficiently</w:t>
+      </w:r>
+      <w:r>
+        <w:t>, and may return a Reference Manual entry to the developer for further revision if it is not current, complete, and correct.</w:t>
       </w:r>
     </w:p>
     <w:p>
@@ -326,24 +642,87 @@
       <w:r>
         <w:t>will produce high-quality and easily-used documentation for the community.</w:t>
       </w:r>
+      <w:r>
+        <w:t xml:space="preserve"> </w:t>
+      </w:r>
     </w:p>
     <w:p>
       <w:pPr>
         <w:pStyle w:val="Heading1"/>
-        <w:rPr>
-          <w:bCs w:val="0"/>
-        </w:rPr>
-      </w:pPr>
-      <w:r>
-        <w:rPr>
-          <w:bCs w:val="0"/>
-        </w:rPr>
-        <w:t>Process: New Reference Manual Entry</w:t>
-      </w:r>
-    </w:p>
-    <w:p>
-      <w:r>
-        <w:t>When a new function or tool is created, the developer is responsible for creating a corresponding Reference Manual entry.  The process for doing this is outlined here.  Ask for help from Frank if you have any questions along the way.</w:t>
+      </w:pPr>
+      <w:r>
+        <w:t xml:space="preserve">Process: </w:t>
+      </w:r>
+      <w:r>
+        <w:t xml:space="preserve">Adding a </w:t>
+      </w:r>
+      <w:r>
+        <w:t>New Reference Manual Entry</w:t>
+      </w:r>
+    </w:p>
+    <w:p>
+      <w:r>
+        <w:t>When a new function or tool is created, the developer is responsible for creating a corresponding Reference Manual entry.</w:t>
+      </w:r>
+      <w:r>
+        <w:t xml:space="preserve"> </w:t>
+      </w:r>
+      <w:r>
+        <w:t>The process for doing this is outlined here.</w:t>
+      </w:r>
+      <w:r>
+        <w:t xml:space="preserve"> </w:t>
+      </w:r>
+      <w:r>
+        <w:t>Ask for help from Frank if you have any questions along the way.</w:t>
+      </w:r>
+      <w:r>
+        <w:t xml:space="preserve"> </w:t>
+      </w:r>
+    </w:p>
+    <w:p>
+      <w:r>
+        <w:t xml:space="preserve">At any point in time, </w:t>
+      </w:r>
+      <w:r>
+        <w:t xml:space="preserve">either during or after this process is complete, </w:t>
+      </w:r>
+      <w:r>
+        <w:t>the entry may be “returned for revision” if it does not meet documentation standards. The return may be initiated by any member of the documentation or development staff who feels the entry is not current, complete, and correct.</w:t>
+      </w:r>
+      <w:r>
+        <w:t xml:space="preserve"> </w:t>
+      </w:r>
+      <w:r>
+        <w:t>It may also be initiated by a report from a user who does not understand the entry or finds problems with it.</w:t>
+      </w:r>
+    </w:p>
+    <w:p>
+      <w:pPr>
+        <w:numPr>
+          <w:ins w:id="1" w:author="Frank Baker" w:date="2008-10-08T16:17:00Z"/>
+        </w:numPr>
+        <w:rPr>
+          <w:b/>
+        </w:rPr>
+      </w:pPr>
+      <w:r>
+        <w:rPr>
+          <w:b/>
+        </w:rPr>
+        <w:t xml:space="preserve">To create </w:t>
+      </w:r>
+      <w:r>
+        <w:rPr>
+          <w:b/>
+        </w:rPr>
+        <w:t xml:space="preserve">a </w:t>
+      </w:r>
+      <w:r>
+        <w:rPr>
+          <w:b/>
+        </w:rPr>
+        <w:t>new entry</w:t>
       </w:r>
     </w:p>
     <w:p>
@@ -358,112 +737,164 @@
         </w:rPr>
       </w:pPr>
       <w:r>
-        <w:t xml:space="preserve">Check out the Reference Manual Entry template from the SVN repository.   </w:t>
+        <w:t xml:space="preserve">Check out the Reference Manual </w:t>
+      </w:r>
+      <w:r>
+        <w:t xml:space="preserve">resources (guidelines, </w:t>
+      </w:r>
+      <w:r>
+        <w:t>template</w:t>
+      </w:r>
+      <w:r>
+        <w:t>s</w:t>
+      </w:r>
+      <w:r>
+        <w:t>,</w:t>
+      </w:r>
+      <w:r>
+        <w:t xml:space="preserve"> and examples)</w:t>
+      </w:r>
+      <w:r>
+        <w:t xml:space="preserve"> from the SVN repository.</w:t>
+      </w:r>
+      <w:r>
+        <w:t xml:space="preserve"> </w:t>
       </w:r>
       <w:r>
         <w:t>Always do a fres</w:t>
       </w:r>
       <w:r>
-        <w:t>h checkout to make sure you have the latest version:</w:t>
+        <w:t>h checkout to make sure you have the latest versio</w:t>
+      </w:r>
+      <w:r>
+        <w:t>n:</w:t>
       </w:r>
       <w:r>
         <w:br/>
         <w:t xml:space="preserve">    </w:t>
       </w:r>
+      <w:proofErr w:type="spellStart"/>
       <w:r>
         <w:rPr>
           <w:rStyle w:val="code"/>
         </w:rPr>
-        <w:t xml:space="preserve">svn checkout </w:t>
-      </w:r>
+        <w:t>svn</w:t>
+      </w:r>
+      <w:proofErr w:type="spellEnd"/>
       <w:r>
         <w:rPr>
           <w:rStyle w:val="code"/>
         </w:rPr>
-        <w:t>http://svn.hdfgroup.uiuc.edu/hdf5doc/trunk/hdf5doc_templates</w:t>
-      </w:r>
-      <w:r>
-        <w:rPr>
-          <w:rStyle w:val="normaltext"/>
-        </w:rPr>
-        <w:t xml:space="preserve"> </w:t>
+        <w:t xml:space="preserve"> checkout </w:t>
+      </w:r>
+      <w:r>
+        <w:rPr>
+          <w:rStyle w:val="code"/>
+        </w:rPr>
+        <w:t>http://svn.hdfgroup.uiuc.edu/hdf5doc/trunk/hdf5doc_</w:t>
+      </w:r>
+      <w:r>
+        <w:rPr>
+          <w:rStyle w:val="code"/>
+        </w:rPr>
+        <w:t>support</w:t>
+      </w:r>
+    </w:p>
+    <w:p>
+      <w:pPr>
+        <w:pStyle w:val="ListParagraph"/>
+        <w:rPr>
+          <w:rStyle w:val="code"/>
+        </w:rPr>
+      </w:pPr>
+      <w:r>
+        <w:t>The function template will be this file:</w:t>
+      </w:r>
+      <w:r>
+        <w:br/>
+        <w:t xml:space="preserve">    </w:t>
+      </w:r>
+      <w:r>
+        <w:rPr>
+          <w:rStyle w:val="code"/>
+        </w:rPr>
+        <w:t>hdf5doc_</w:t>
+      </w:r>
+      <w:r>
+        <w:rPr>
+          <w:rStyle w:val="code"/>
+        </w:rPr>
+        <w:t>support/</w:t>
+      </w:r>
+      <w:r>
+        <w:rPr>
+          <w:rStyle w:val="code"/>
+        </w:rPr>
+        <w:t>templates/</w:t>
+      </w:r>
+      <w:r>
+        <w:rPr>
+          <w:rStyle w:val="code"/>
+        </w:rPr>
+        <w:t>H</w:t>
+      </w:r>
+      <w:r>
+        <w:rPr>
+          <w:rStyle w:val="code"/>
+        </w:rPr>
+        <w:t>5function_template.html</w:t>
       </w:r>
     </w:p>
     <w:p>
       <w:pPr>
         <w:pStyle w:val="ListParagraph"/>
         <w:spacing w:before="120"/>
+      </w:pPr>
+      <w:r>
+        <w:t>The tool template will be this file:</w:t>
+      </w:r>
+      <w:r>
+        <w:t xml:space="preserve"> </w:t>
+      </w:r>
+      <w:r>
+        <w:rPr>
+          <w:b/>
+          <w:sz w:val="22"/>
+        </w:rPr>
+        <w:t>(Note: The tool template is not yet ready.)</w:t>
+      </w:r>
+      <w:r>
+        <w:br/>
+      </w:r>
+      <w:r>
+        <w:t xml:space="preserve">   </w:t>
+      </w:r>
+      <w:r>
+        <w:t xml:space="preserve"> </w:t>
+      </w:r>
+      <w:r>
         <w:rPr>
           <w:rStyle w:val="code"/>
         </w:rPr>
-      </w:pPr>
-      <w:r>
-        <w:t>The function template will be this file:</w:t>
-      </w:r>
-      <w:r>
-        <w:br/>
-        <w:t xml:space="preserve">    </w:t>
+        <w:t>hdf5doc_</w:t>
       </w:r>
       <w:r>
         <w:rPr>
           <w:rStyle w:val="code"/>
         </w:rPr>
-        <w:t>hdf5doc_</w:t>
+        <w:t>support/</w:t>
       </w:r>
       <w:r>
         <w:rPr>
           <w:rStyle w:val="code"/>
         </w:rPr>
-        <w:t>templates/</w:t>
-      </w:r>
-      <w:r>
-        <w:rPr>
-          <w:rStyle w:val="code"/>
-        </w:rPr>
-        <w:t>H</w:t>
-      </w:r>
-      <w:r>
-        <w:rPr>
-          <w:rStyle w:val="code"/>
-        </w:rPr>
-        <w:t>5function_template.html</w:t>
-      </w:r>
-    </w:p>
-    <w:p>
-      <w:pPr>
-        <w:pStyle w:val="ListParagraph"/>
-        <w:spacing w:before="120"/>
-      </w:pPr>
-      <w:r>
-        <w:t xml:space="preserve">The tool template will be this file:  </w:t>
-      </w:r>
-      <w:r>
-        <w:rPr>
-          <w:b/>
-        </w:rPr>
-        <w:t>(Note: The tool template is not yet ready.)</w:t>
-      </w:r>
-      <w:r>
-        <w:br/>
-        <w:t xml:space="preserve">    </w:t>
-      </w:r>
-      <w:r>
-        <w:rPr>
-          <w:rStyle w:val="code"/>
-        </w:rPr>
-        <w:t>hdf5doc_</w:t>
-      </w:r>
-      <w:r>
-        <w:rPr>
-          <w:rStyle w:val="code"/>
-        </w:rPr>
         <w:t>templates/h5tool_template.html</w:t>
       </w:r>
       <w:r>
         <w:rPr>
           <w:rStyle w:val="normaltext"/>
         </w:rPr>
-        <w:t xml:space="preserve">  </w:t>
+        <w:t xml:space="preserve"> </w:t>
       </w:r>
     </w:p>
     <w:p>
@@ -475,14 +906,21 @@
         </w:numPr>
       </w:pPr>
       <w:r>
-        <w:t>Make a copy of the template and rename it to match your new function or tool.  For example:</w:t>
+        <w:t>Make a copy of the template and rename it to match your new function or tool.</w:t>
+      </w:r>
+      <w:r>
+        <w:t xml:space="preserve"> </w:t>
+      </w:r>
+      <w:r>
+        <w:t>For example:</w:t>
       </w:r>
       <w:r>
         <w:br/>
-        <w:t xml:space="preserve">       </w:t>
-      </w:r>
-      <w:r>
-        <w:tab/>
+      </w:r>
+      <w:r>
+        <w:t xml:space="preserve">   </w:t>
+      </w:r>
+      <w:r>
         <w:t>H5Onew_function.html</w:t>
       </w:r>
     </w:p>
@@ -495,10 +933,17 @@
         </w:numPr>
       </w:pPr>
       <w:r>
+        <w:lastRenderedPageBreak/>
         <w:t>Edit the file using your favorite text edito</w:t>
       </w:r>
       <w:r>
-        <w:t>r.  *Do n</w:t>
+        <w:t>r.</w:t>
+      </w:r>
+      <w:r>
+        <w:t xml:space="preserve"> </w:t>
+      </w:r>
+      <w:r>
+        <w:t>*Do n</w:t>
       </w:r>
       <w:r>
         <w:t>ot* edit it as a</w:t>
@@ -507,7 +952,22 @@
         <w:t xml:space="preserve">n </w:t>
       </w:r>
       <w:r>
-        <w:t xml:space="preserve">html document, or the formatting will get all messed up. (sorry)   </w:t>
+        <w:t>HTML</w:t>
+      </w:r>
+      <w:r>
+        <w:t xml:space="preserve"> document, or the formatting will get all messed up. (</w:t>
+      </w:r>
+      <w:r>
+        <w:t>Sorry</w:t>
+      </w:r>
+      <w:r>
+        <w:t>.</w:t>
+      </w:r>
+      <w:r>
+        <w:t>)</w:t>
+      </w:r>
+      <w:r>
+        <w:t xml:space="preserve"> </w:t>
       </w:r>
     </w:p>
     <w:p>
@@ -519,7 +979,16 @@
         </w:numPr>
       </w:pPr>
       <w:r>
-        <w:t>Follow the instructions in the .html file</w:t>
+        <w:t>Follow the instructions</w:t>
+      </w:r>
+      <w:r>
+        <w:t xml:space="preserve"> </w:t>
+      </w:r>
+      <w:r>
+        <w:t>in this document and</w:t>
+      </w:r>
+      <w:r>
+        <w:t xml:space="preserve"> in the .html file</w:t>
       </w:r>
       <w:r>
         <w:t xml:space="preserve"> that was created from the template</w:t>
@@ -528,13 +997,28 @@
         <w:t xml:space="preserve"> to update the individual sections</w:t>
       </w:r>
       <w:r>
-        <w:t xml:space="preserve">.  Remove </w:t>
-      </w:r>
-      <w:r>
-        <w:t>those that are not relevant for your function or tool.</w:t>
-      </w:r>
-      <w:r>
-        <w:t xml:space="preserve">  </w:t>
+        <w:t>.</w:t>
+      </w:r>
+      <w:r>
+        <w:t xml:space="preserve"> </w:t>
+      </w:r>
+      <w:r>
+        <w:t xml:space="preserve">Remove </w:t>
+      </w:r>
+      <w:r>
+        <w:t xml:space="preserve">material </w:t>
+      </w:r>
+      <w:r>
+        <w:t xml:space="preserve">that </w:t>
+      </w:r>
+      <w:r>
+        <w:t xml:space="preserve">is </w:t>
+      </w:r>
+      <w:r>
+        <w:t>not relevant for your function or tool.</w:t>
+      </w:r>
+      <w:r>
+        <w:t xml:space="preserve"> </w:t>
       </w:r>
     </w:p>
     <w:p>
@@ -546,7 +1030,13 @@
         </w:numPr>
       </w:pPr>
       <w:r>
-        <w:t>Open the document in a browser to see if it has the expected content and format – correct any errors</w:t>
+        <w:t>Open the document in a browser to see if it has the expected content and format</w:t>
+      </w:r>
+      <w:r>
+        <w:t>;</w:t>
+      </w:r>
+      <w:r>
+        <w:t xml:space="preserve"> correct any errors</w:t>
       </w:r>
       <w:r>
         <w:t>.</w:t>
@@ -561,7 +1051,13 @@
         </w:numPr>
       </w:pPr>
       <w:r>
-        <w:t>If you have any doubt about the correctness / completeness / clarity of the document, ask a technical colleague to review it for you.</w:t>
+        <w:t>If you have an</w:t>
+      </w:r>
+      <w:r>
+        <w:t xml:space="preserve">y doubt about the correctness, completeness, or </w:t>
+      </w:r>
+      <w:r>
+        <w:t>clarity of the document, ask a colleague to review it for you.</w:t>
       </w:r>
     </w:p>
     <w:p>
@@ -585,7 +1081,13 @@
         </w:numPr>
       </w:pPr>
       <w:r>
-        <w:t xml:space="preserve">When you are satisfied, send the html file </w:t>
+        <w:t xml:space="preserve">When you are satisfied, send the </w:t>
+      </w:r>
+      <w:r>
+        <w:t>HTML</w:t>
+      </w:r>
+      <w:r>
+        <w:t xml:space="preserve"> file </w:t>
       </w:r>
       <w:r>
         <w:t xml:space="preserve">for the manual entry </w:t>
@@ -594,7 +1096,10 @@
         <w:t>to Frank, who will integrate it into the document set.</w:t>
       </w:r>
       <w:r>
-        <w:t xml:space="preserve">   Make sure to tell him what branch or branches it pertains to.</w:t>
+        <w:t xml:space="preserve"> </w:t>
+      </w:r>
+      <w:r>
+        <w:t>Make sure to tell him what branch or branches it pertains to.</w:t>
       </w:r>
     </w:p>
     <w:p>
@@ -606,7 +1111,13 @@
         </w:numPr>
       </w:pPr>
       <w:r>
-        <w:t>Also let Frank know if other documents such as the User’s Guide need to be updated.  He will work with you to make those changes.</w:t>
+        <w:t>Also let Frank know if other documents such as the User’s Guide need to be updated.</w:t>
+      </w:r>
+      <w:r>
+        <w:t xml:space="preserve"> </w:t>
+      </w:r>
+      <w:r>
+        <w:t>He will work with you to make those changes.</w:t>
       </w:r>
     </w:p>
     <w:p>
@@ -619,7 +1130,58 @@
     </w:p>
     <w:p>
       <w:r>
-        <w:t>When an existing function or tool is updated, the developer is responsible for updating the corresponding Reference Manual entry.   The updates include not only changes that are directly related to the changes they made in the function or tool, but also any changes that are needed to bring the manual entry up to the latest documentation standards.  The process for updating an entry is outlined here. Ask for help from Frank if you have any questions along the way.</w:t>
+        <w:t>When an existing function or tool is updated, the developer is responsible for updating the corresponding Reference Manual entry.</w:t>
+      </w:r>
+      <w:r>
+        <w:t xml:space="preserve"> </w:t>
+      </w:r>
+      <w:r>
+        <w:t xml:space="preserve">The updates </w:t>
+      </w:r>
+      <w:r>
+        <w:t xml:space="preserve">should </w:t>
+      </w:r>
+      <w:r>
+        <w:t>include not only changes that are directly related to the changes the</w:t>
+      </w:r>
+      <w:r>
+        <w:t xml:space="preserve"> developer</w:t>
+      </w:r>
+      <w:r>
+        <w:t xml:space="preserve"> made in the function or tool, but also any changes that are needed to bring the manual entry up to the latest documentation standards.</w:t>
+      </w:r>
+      <w:r>
+        <w:t xml:space="preserve"> </w:t>
+      </w:r>
+      <w:r>
+        <w:t>The process for updating an entry is outlined here. Ask for help from Frank if you have any questions along the way.</w:t>
+      </w:r>
+    </w:p>
+    <w:p>
+      <w:r>
+        <w:t>At any point in time, either during or after this process is complete, the entry may be “returned for revision” if it does not meet documentation standards. The return may be initiated by any member of the documentation or development staff who feels the entry is not current, complete, and correct.</w:t>
+      </w:r>
+      <w:r>
+        <w:t xml:space="preserve"> </w:t>
+      </w:r>
+      <w:r>
+        <w:t>It may also be initiated by a report from a user who does not understand the entry or finds problems with it.</w:t>
+      </w:r>
+    </w:p>
+    <w:p>
+      <w:pPr>
+        <w:numPr>
+          <w:ins w:id="2" w:author="Frank Baker" w:date="2008-10-08T16:17:00Z"/>
+        </w:numPr>
+        <w:rPr>
+          <w:b/>
+        </w:rPr>
+      </w:pPr>
+      <w:r>
+        <w:rPr>
+          <w:b/>
+        </w:rPr>
+        <w:t>To update an existing entry</w:t>
       </w:r>
     </w:p>
     <w:p>
@@ -634,23 +1196,60 @@
         </w:rPr>
       </w:pPr>
       <w:r>
-        <w:t>Check out the Reference Manual Entry template from the SVN repository.   Always do a fresh checkout to make sure you have the latest version:</w:t>
+        <w:t xml:space="preserve">Check out the Reference Manual </w:t>
+      </w:r>
+      <w:r>
+        <w:t xml:space="preserve">resources (guidelines, </w:t>
+      </w:r>
+      <w:r>
+        <w:t>template</w:t>
+      </w:r>
+      <w:r>
+        <w:t>s,</w:t>
+      </w:r>
+      <w:r>
+        <w:t xml:space="preserve"> and examples)</w:t>
+      </w:r>
+      <w:r>
+        <w:t xml:space="preserve"> from the SVN repository.</w:t>
+      </w:r>
+      <w:r>
+        <w:t xml:space="preserve"> </w:t>
+      </w:r>
+      <w:r>
+        <w:t>Always do a fresh checkout to make sure you have the latest version:</w:t>
       </w:r>
       <w:r>
         <w:br/>
-        <w:t xml:space="preserve">    </w:t>
-      </w:r>
+      </w:r>
+      <w:r>
+        <w:t xml:space="preserve">   </w:t>
+      </w:r>
+      <w:proofErr w:type="spellStart"/>
       <w:r>
         <w:rPr>
           <w:rStyle w:val="code"/>
         </w:rPr>
-        <w:t xml:space="preserve">svn checkout </w:t>
-      </w:r>
+        <w:t>svn</w:t>
+      </w:r>
+      <w:proofErr w:type="spellEnd"/>
       <w:r>
         <w:rPr>
           <w:rStyle w:val="code"/>
         </w:rPr>
-        <w:t>http://svn.hdfgroup.uiuc.edu/hdf5doc/trunk/hdf5doc_templates</w:t>
+        <w:t xml:space="preserve"> checkout </w:t>
+      </w:r>
+      <w:r>
+        <w:rPr>
+          <w:rStyle w:val="code"/>
+        </w:rPr>
+        <w:t>http://svn.hdfgroup.uiuc.edu/hdf5doc/trunk/hdf5doc_</w:t>
+      </w:r>
+      <w:r>
+        <w:rPr>
+          <w:rStyle w:val="code"/>
+        </w:rPr>
+        <w:t>support</w:t>
       </w:r>
     </w:p>
     <w:p>
@@ -666,13 +1265,24 @@
       </w:r>
       <w:r>
         <w:br/>
-        <w:t xml:space="preserve">    </w:t>
+      </w:r>
+      <w:r>
+        <w:t xml:space="preserve"> </w:t>
+      </w:r>
+      <w:r>
+        <w:t xml:space="preserve">  </w:t>
       </w:r>
       <w:r>
         <w:rPr>
           <w:rStyle w:val="code"/>
         </w:rPr>
         <w:t>hdf5doc_</w:t>
+      </w:r>
+      <w:r>
+        <w:rPr>
+          <w:rStyle w:val="code"/>
+        </w:rPr>
+        <w:t>support/</w:t>
       </w:r>
       <w:r>
         <w:rPr>
@@ -699,23 +1309,38 @@
         <w:spacing w:before="120"/>
       </w:pPr>
       <w:r>
-        <w:t xml:space="preserve">The tool template will be this file:  </w:t>
+        <w:t>The tool template will be this file:</w:t>
+      </w:r>
+      <w:r>
+        <w:t xml:space="preserve"> </w:t>
       </w:r>
       <w:r>
         <w:rPr>
           <w:b/>
+          <w:sz w:val="22"/>
         </w:rPr>
         <w:t>(Note: The tool template is not yet ready.)</w:t>
       </w:r>
       <w:r>
         <w:br/>
-        <w:t xml:space="preserve">    </w:t>
+      </w:r>
+      <w:r>
+        <w:t xml:space="preserve">  </w:t>
+      </w:r>
+      <w:r>
+        <w:t xml:space="preserve"> </w:t>
       </w:r>
       <w:r>
         <w:rPr>
           <w:rStyle w:val="code"/>
         </w:rPr>
         <w:t>hdf5doc_</w:t>
+      </w:r>
+      <w:r>
+        <w:rPr>
+          <w:rStyle w:val="code"/>
+        </w:rPr>
+        <w:t>support/</w:t>
       </w:r>
       <w:r>
         <w:rPr>
@@ -733,7 +1358,13 @@
         </w:numPr>
       </w:pPr>
       <w:r>
-        <w:t>Ask Frank to send you a file with the html source for the entry you are updating.</w:t>
+        <w:t xml:space="preserve">Ask Frank to send you a file with the </w:t>
+      </w:r>
+      <w:r>
+        <w:t>HTML</w:t>
+      </w:r>
+      <w:r>
+        <w:t xml:space="preserve"> source for the entry you are updating.</w:t>
       </w:r>
     </w:p>
     <w:p>
@@ -745,7 +1376,34 @@
         </w:numPr>
       </w:pPr>
       <w:r>
-        <w:t xml:space="preserve">Edit the file using your favorite text editor.  *Do not* edit it as an html document, or the formatting will get all messed up. (sorry)   </w:t>
+        <w:t>Edit the file using your favorite text editor.</w:t>
+      </w:r>
+      <w:r>
+        <w:t xml:space="preserve"> </w:t>
+      </w:r>
+      <w:r>
+        <w:t xml:space="preserve">*Do not* edit it as an </w:t>
+      </w:r>
+      <w:r>
+        <w:t>HTML</w:t>
+      </w:r>
+      <w:r>
+        <w:t xml:space="preserve"> document, or the formatting will get all messed up. (</w:t>
+      </w:r>
+      <w:r>
+        <w:t>S</w:t>
+      </w:r>
+      <w:r>
+        <w:t>orry</w:t>
+      </w:r>
+      <w:r>
+        <w:t>.</w:t>
+      </w:r>
+      <w:r>
+        <w:t>)</w:t>
+      </w:r>
+      <w:r>
+        <w:t xml:space="preserve"> </w:t>
       </w:r>
     </w:p>
     <w:p>
@@ -757,7 +1415,26 @@
         </w:numPr>
       </w:pPr>
       <w:r>
-        <w:t xml:space="preserve">Follow the instructions in the template file checked out in step 1 to update the individual sections.   Remember that you will be making updates relevant to your coding changes, and also to bring the manual entry into compliance with the latest documentation standards.  </w:t>
+        <w:t xml:space="preserve">Follow the instructions </w:t>
+      </w:r>
+      <w:r>
+        <w:t xml:space="preserve">in this document and </w:t>
+      </w:r>
+      <w:r>
+        <w:t>in the template file checked out in step 1 to update the individual sections.</w:t>
+      </w:r>
+      <w:r>
+        <w:t xml:space="preserve"> </w:t>
+      </w:r>
+      <w:r>
+        <w:t xml:space="preserve">Remember that you will be making updates relevant to your </w:t>
+      </w:r>
+      <w:r>
+        <w:lastRenderedPageBreak/>
+        <w:t>coding changes, and also to bring the manual entry into compliance with the latest documentation standards.</w:t>
+      </w:r>
+      <w:r>
+        <w:t xml:space="preserve"> </w:t>
       </w:r>
     </w:p>
     <w:p>
@@ -781,7 +1458,13 @@
         </w:numPr>
       </w:pPr>
       <w:r>
-        <w:t>If you have any doubt about the correctness / completeness / clarity of the document, ask a technical colleague to review it for you.</w:t>
+        <w:t>If you have an</w:t>
+      </w:r>
+      <w:r>
+        <w:t xml:space="preserve">y doubt about the correctness, completeness, or </w:t>
+      </w:r>
+      <w:r>
+        <w:t>clarity of the document, ask a colleague to review it for you.</w:t>
       </w:r>
     </w:p>
     <w:p>
@@ -805,7 +1488,19 @@
         </w:numPr>
       </w:pPr>
       <w:r>
-        <w:t>When you are satisfied, send the html file for the manual entry to Frank, who will integrate it into the document set.   Make sure to tell him what branch or branches it pertains to.</w:t>
+        <w:t xml:space="preserve">When you are satisfied, send the </w:t>
+      </w:r>
+      <w:r>
+        <w:t>HTML</w:t>
+      </w:r>
+      <w:r>
+        <w:t xml:space="preserve"> file for the manual entry to Frank, who will integrate it into the document set.</w:t>
+      </w:r>
+      <w:r>
+        <w:t xml:space="preserve"> </w:t>
+      </w:r>
+      <w:r>
+        <w:t>Make sure to tell him what branch or branches it pertains to.</w:t>
       </w:r>
     </w:p>
     <w:p>
@@ -817,7 +1512,13 @@
         </w:numPr>
       </w:pPr>
       <w:r>
-        <w:t>Also let Frank know if other documents such as the User’s Guide need to be updated.  He will work with you to make those changes.</w:t>
+        <w:t>Also let Frank know if other documents such as the User’s Guide need to be updated.</w:t>
+      </w:r>
+      <w:r>
+        <w:t xml:space="preserve"> </w:t>
+      </w:r>
+      <w:r>
+        <w:t>He will work with you to make those changes.</w:t>
       </w:r>
     </w:p>
     <w:p>
@@ -830,7 +1531,13 @@
     </w:p>
     <w:p>
       <w:r>
-        <w:t>The current reference manual entries do not conform to the latest guidelines.  Moving forward we will need to update those entries, but the process for doing that has not yet been defined.</w:t>
+        <w:t>The current reference manual entries do not conform to the latest guidelines.</w:t>
+      </w:r>
+      <w:r>
+        <w:t xml:space="preserve"> </w:t>
+      </w:r>
+      <w:r>
+        <w:t>Moving forward we will need to update those entries, but the process for doing that has not yet been defined.</w:t>
       </w:r>
     </w:p>
     <w:p>
@@ -841,7 +1548,74 @@
         <w:t>, being as specific as possible about what needs to be changed, and hopefully supplying the correct text (in words, not formatted)</w:t>
       </w:r>
       <w:r>
-        <w:t xml:space="preserve">.   The documentation team will be responsible for making the correction, but will not necessarily bring the entry into full compliance with the new standards immediately.  </w:t>
+        <w:t>.</w:t>
+      </w:r>
+      <w:r>
+        <w:t xml:space="preserve"> </w:t>
+      </w:r>
+    </w:p>
+    <w:p>
+      <w:r>
+        <w:t xml:space="preserve">The documentation team will be responsible for making the correction, but will not necessarily bring the entry into full compliance with the new standards immediately. </w:t>
+      </w:r>
+      <w:r>
+        <w:t>They will, however, correct inconsistent terminology and add IN/OUT designations for all parameters as they work on the specific problem reported.</w:t>
+      </w:r>
+    </w:p>
+    <w:p>
+      <w:pPr>
+        <w:pStyle w:val="Heading1"/>
+      </w:pPr>
+      <w:r>
+        <w:t>Conclusion</w:t>
+      </w:r>
+    </w:p>
+    <w:p>
+      <w:r>
+        <w:t>Current, complete, and correct HDF5 Reference Manual entries are important to both the HDF5 user community and to The H</w:t>
+      </w:r>
+      <w:r>
+        <w:t>DF Group technical staff.   High-quality Reference Manual entries can only be achieved through the collaborative efforts of the development and documentation staff.  We will continue to evolve the process outlined in this document, as well as the supporting instructions, templates, and examples</w:t>
+      </w:r>
+      <w:r>
+        <w:t>.</w:t>
+      </w:r>
+    </w:p>
+    <w:p>
+      <w:pPr>
+        <w:numPr>
+          <w:ins w:id="3" w:author="Frank Baker" w:date="2008-10-08T16:23:00Z"/>
+        </w:numPr>
+      </w:pPr>
+      <w:r>
+        <w:t xml:space="preserve">If </w:t>
+      </w:r>
+      <w:r>
+        <w:t xml:space="preserve">everyone </w:t>
+      </w:r>
+      <w:r>
+        <w:t>does</w:t>
+      </w:r>
+      <w:r>
+        <w:t xml:space="preserve"> their part</w:t>
+      </w:r>
+      <w:r>
+        <w:t>, The HDF Group will deliver</w:t>
+      </w:r>
+      <w:r>
+        <w:t xml:space="preserve"> </w:t>
+      </w:r>
+      <w:r>
+        <w:t xml:space="preserve">documentation </w:t>
+      </w:r>
+      <w:r>
+        <w:t xml:space="preserve">that </w:t>
+      </w:r>
+      <w:r>
+        <w:t>we</w:t>
+      </w:r>
+      <w:r>
+        <w:t xml:space="preserve"> can be proud of.   </w:t>
       </w:r>
     </w:p>
     <w:p>
@@ -852,63 +1626,170 @@
         <w:t>Revision History</w:t>
       </w:r>
     </w:p>
-    <w:p>
-      <w:pPr>
-        <w:jc w:val="left"/>
+    <w:tbl>
+      <w:tblPr>
+        <w:tblStyle w:val="TableGrid"/>
+        <w:tblW w:w="0" w:type="auto"/>
+        <w:tblBorders>
+          <w:top w:val="none" w:sz="0" w:space="0" w:color="auto"/>
+          <w:left w:val="none" w:sz="0" w:space="0" w:color="auto"/>
+          <w:bottom w:val="none" w:sz="0" w:space="0" w:color="auto"/>
+          <w:right w:val="none" w:sz="0" w:space="0" w:color="auto"/>
+          <w:insideH w:val="none" w:sz="0" w:space="0" w:color="auto"/>
+          <w:insideV w:val="none" w:sz="0" w:space="0" w:color="auto"/>
+        </w:tblBorders>
+        <w:tblCellMar>
+          <w:left w:w="115" w:type="dxa"/>
+          <w:right w:w="115" w:type="dxa"/>
+        </w:tblCellMar>
+        <w:tblLook w:val="04A0"/>
+      </w:tblPr>
+      <w:tblGrid>
+        <w:gridCol w:w="2175"/>
+        <w:gridCol w:w="7962"/>
+      </w:tblGrid>
+      <w:tr>
+        <w:trPr>
+          <w:trHeight w:val="383"/>
+        </w:trPr>
+        <w:tc>
+          <w:tcPr>
+            <w:tcW w:w="2175" w:type="dxa"/>
+          </w:tcPr>
+          <w:p>
+            <w:pPr>
+              <w:jc w:val="left"/>
+            </w:pPr>
+            <w:smartTag w:uri="urn:schemas-microsoft-com:office:smarttags" w:element="date">
+              <w:smartTagPr>
+                <w:attr w:name="Year" w:val="2008"/>
+                <w:attr w:name="Day" w:val="1"/>
+                <w:attr w:name="Month" w:val="10"/>
+                <w:attr w:name="ls" w:val="trans"/>
+              </w:smartTagPr>
+              <w:r>
+                <w:rPr>
+                  <w:rStyle w:val="Emphasis"/>
+                </w:rPr>
+                <w:t>October 1, 2008</w:t>
+              </w:r>
+            </w:smartTag>
+            <w:r>
+              <w:rPr>
+                <w:rStyle w:val="Emphasis"/>
+              </w:rPr>
+              <w:t>:</w:t>
+            </w:r>
+          </w:p>
+        </w:tc>
+        <w:tc>
+          <w:tcPr>
+            <w:tcW w:w="7962" w:type="dxa"/>
+          </w:tcPr>
+          <w:p>
+            <w:pPr>
+              <w:jc w:val="left"/>
+            </w:pPr>
+            <w:r>
+              <w:rPr>
+                <w:rStyle w:val="Emphasis"/>
+                <w:i w:val="0"/>
+              </w:rPr>
+              <w:t>Version 1 circulated for comment within a subset of The HDF Group.</w:t>
+            </w:r>
+          </w:p>
+        </w:tc>
+      </w:tr>
+      <w:tr>
+        <w:trPr>
+          <w:cantSplit/>
+        </w:trPr>
+        <w:tc>
+          <w:tcPr>
+            <w:tcW w:w="2175" w:type="dxa"/>
+          </w:tcPr>
+          <w:p>
+            <w:pPr>
+              <w:jc w:val="left"/>
+            </w:pPr>
+            <w:smartTag w:uri="urn:schemas-microsoft-com:office:smarttags" w:element="date">
+              <w:smartTagPr>
+                <w:attr w:name="Year" w:val="2008"/>
+                <w:attr w:name="Day" w:val="8"/>
+                <w:attr w:name="Month" w:val="10"/>
+                <w:attr w:name="ls" w:val="trans"/>
+              </w:smartTagPr>
+              <w:r>
+                <w:rPr>
+                  <w:rStyle w:val="Emphasis"/>
+                </w:rPr>
+                <w:t xml:space="preserve">October </w:t>
+              </w:r>
+              <w:r>
+                <w:rPr>
+                  <w:rStyle w:val="Emphasis"/>
+                </w:rPr>
+                <w:t>8</w:t>
+              </w:r>
+              <w:r>
+                <w:rPr>
+                  <w:rStyle w:val="Emphasis"/>
+                </w:rPr>
+                <w:t>, 2008</w:t>
+              </w:r>
+            </w:smartTag>
+            <w:r>
+              <w:rPr>
+                <w:rStyle w:val="Emphasis"/>
+              </w:rPr>
+              <w:t>:</w:t>
+            </w:r>
+          </w:p>
+        </w:tc>
+        <w:tc>
+          <w:tcPr>
+            <w:tcW w:w="7962" w:type="dxa"/>
+          </w:tcPr>
+          <w:p>
+            <w:pPr>
+              <w:widowControl w:val="0"/>
+              <w:spacing w:after="0"/>
+              <w:jc w:val="left"/>
+              <w:rPr>
+                <w:iCs/>
+              </w:rPr>
+            </w:pPr>
+            <w:r>
+              <w:rPr>
+                <w:rStyle w:val="Emphasis"/>
+                <w:i w:val="0"/>
+              </w:rPr>
+              <w:t>Version 2 incorporates feedback received on Version 1. Circulated to technical</w:t>
+            </w:r>
+            <w:r>
+              <w:rPr>
+                <w:rStyle w:val="Emphasis"/>
+                <w:i w:val="0"/>
+              </w:rPr>
+              <w:t xml:space="preserve"> staff of The HDF Group</w:t>
+            </w:r>
+            <w:r>
+              <w:rPr>
+                <w:rStyle w:val="Emphasis"/>
+                <w:i w:val="0"/>
+              </w:rPr>
+              <w:t>.</w:t>
+            </w:r>
+          </w:p>
+        </w:tc>
+      </w:tr>
+    </w:tbl>
+    <w:p>
+      <w:pPr>
         <w:rPr>
           <w:rStyle w:val="Emphasis"/>
-          <w:rFonts w:asciiTheme="majorHAnsi" w:eastAsiaTheme="majorEastAsia" w:hAnsiTheme="majorHAnsi" w:cstheme="majorBidi"/>
-          <w:b/>
-          <w:bCs/>
-          <w:sz w:val="28"/>
-          <w:szCs w:val="28"/>
-        </w:rPr>
-      </w:pPr>
-      <w:r>
-        <w:rPr>
-          <w:rStyle w:val="Emphasis"/>
-        </w:rPr>
-        <w:t>October 1</w:t>
-      </w:r>
-      <w:r>
-        <w:rPr>
-          <w:rStyle w:val="Emphasis"/>
-        </w:rPr>
-        <w:t>, 2008:</w:t>
-      </w:r>
-      <w:r>
-        <w:rPr>
-          <w:rStyle w:val="Emphasis"/>
-        </w:rPr>
-        <w:tab/>
-      </w:r>
-      <w:r>
-        <w:rPr>
-          <w:rStyle w:val="Emphasis"/>
-        </w:rPr>
-        <w:tab/>
-      </w:r>
-      <w:r>
-        <w:rPr>
-          <w:rStyle w:val="Emphasis"/>
-          <w:i w:val="0"/>
-        </w:rPr>
-        <w:t xml:space="preserve">Version 1 circulated for comment within </w:t>
-      </w:r>
-      <w:r>
-        <w:rPr>
-          <w:rStyle w:val="Emphasis"/>
-          <w:i w:val="0"/>
-        </w:rPr>
-        <w:t xml:space="preserve">a subset of </w:t>
-      </w:r>
-      <w:r>
-        <w:rPr>
-          <w:rStyle w:val="Emphasis"/>
-          <w:i w:val="0"/>
-        </w:rPr>
-        <w:t>The HDF Group.</w:t>
-      </w:r>
+        </w:rPr>
+      </w:pPr>
     </w:p>
     <w:sectPr>
       <w:headerReference w:type="default" r:id="rId8"/>
@@ -916,7 +1797,8 @@
       <w:headerReference w:type="first" r:id="rId10"/>
       <w:footerReference w:type="first" r:id="rId11"/>
       <w:pgSz w:w="12240" w:h="15840" w:code="1"/>
-      <w:pgMar w:top="1152" w:right="1152" w:bottom="1440" w:left="1152" w:header="432" w:gutter="0"/>
+      <w:pgMar w:top="1152" w:right="1152" w:bottom="1440" w:left="1152" w:header="432" w:footer="720" w:gutter="0"/>
+      <w:cols w:space="720"/>
       <w:titlePg/>
       <w:docGrid w:linePitch="360"/>
     </w:sectPr>
@@ -925,7 +1807,7 @@
 </file>
 
 <file path=word/endnotes.xml><?xml version="1.0" encoding="utf-8"?>
-<w:endnotes xmlns:mv="urn:schemas-microsoft-com:mac:vml" xmlns:mo="http://schemas.microsoft.com/office/mac/office/2008/main" xmlns:ve="http://schemas.openxmlformats.org/markup-compatibility/2006" xmlns:o="urn:schemas-microsoft-com:office:office" xmlns:r="http://schemas.openxmlformats.org/officeDocument/2006/relationships" xmlns:m="http://schemas.openxmlformats.org/officeDocument/2006/math" xmlns:v="urn:schemas-microsoft-com:vml" xmlns:w10="urn:schemas-microsoft-com:office:word" xmlns:w="http://schemas.openxmlformats.org/wordprocessingml/2006/main" xmlns:wne="http://schemas.microsoft.com/office/word/2006/wordml" xmlns:wp="http://schemas.openxmlformats.org/drawingml/2006/wordprocessingDrawing">
+<w:endnotes xmlns:ve="http://schemas.openxmlformats.org/markup-compatibility/2006" xmlns:o="urn:schemas-microsoft-com:office:office" xmlns:r="http://schemas.openxmlformats.org/officeDocument/2006/relationships" xmlns:m="http://schemas.openxmlformats.org/officeDocument/2006/math" xmlns:v="urn:schemas-microsoft-com:vml" xmlns:wp="http://schemas.openxmlformats.org/drawingml/2006/wordprocessingDrawing" xmlns:w10="urn:schemas-microsoft-com:office:word" xmlns:w="http://schemas.openxmlformats.org/wordprocessingml/2006/main" xmlns:wne="http://schemas.microsoft.com/office/word/2006/wordml">
   <w:endnote w:type="separator" w:id="0">
     <w:p>
       <w:r>
@@ -944,7 +1826,7 @@
 </file>
 
 <file path=word/footer1.xml><?xml version="1.0" encoding="utf-8"?>
-<w:ftr xmlns:mv="urn:schemas-microsoft-com:mac:vml" xmlns:mo="http://schemas.microsoft.com/office/mac/office/2008/main" xmlns:ve="http://schemas.openxmlformats.org/markup-compatibility/2006" xmlns:o="urn:schemas-microsoft-com:office:office" xmlns:r="http://schemas.openxmlformats.org/officeDocument/2006/relationships" xmlns:m="http://schemas.openxmlformats.org/officeDocument/2006/math" xmlns:v="urn:schemas-microsoft-com:vml" xmlns:w10="urn:schemas-microsoft-com:office:word" xmlns:w="http://schemas.openxmlformats.org/wordprocessingml/2006/main" xmlns:wne="http://schemas.microsoft.com/office/word/2006/wordml" xmlns:wp="http://schemas.openxmlformats.org/drawingml/2006/wordprocessingDrawing">
+<w:ftr xmlns:ve="http://schemas.openxmlformats.org/markup-compatibility/2006" xmlns:o="urn:schemas-microsoft-com:office:office" xmlns:r="http://schemas.openxmlformats.org/officeDocument/2006/relationships" xmlns:m="http://schemas.openxmlformats.org/officeDocument/2006/math" xmlns:v="urn:schemas-microsoft-com:vml" xmlns:wp="http://schemas.openxmlformats.org/drawingml/2006/wordprocessingDrawing" xmlns:w10="urn:schemas-microsoft-com:office:word" xmlns:w="http://schemas.openxmlformats.org/wordprocessingml/2006/main" xmlns:wne="http://schemas.microsoft.com/office/word/2006/wordml">
   <w:sdt>
     <w:sdtPr>
       <w:id w:val="1478425"/>
@@ -1023,7 +1905,7 @@
                 <w:rPr>
                   <w:noProof/>
                 </w:rPr>
-                <w:t>4</w:t>
+                <w:t>5</w:t>
               </w:r>
             </w:fldSimple>
             <w:r>
@@ -1034,7 +1916,7 @@
                 <w:rPr>
                   <w:noProof/>
                 </w:rPr>
-                <w:t>4</w:t>
+                <w:t>5</w:t>
               </w:r>
             </w:fldSimple>
           </w:p>
@@ -1046,7 +1928,7 @@
 </file>
 
 <file path=word/footer2.xml><?xml version="1.0" encoding="utf-8"?>
-<w:ftr xmlns:mv="urn:schemas-microsoft-com:mac:vml" xmlns:mo="http://schemas.microsoft.com/office/mac/office/2008/main" xmlns:ve="http://schemas.openxmlformats.org/markup-compatibility/2006" xmlns:o="urn:schemas-microsoft-com:office:office" xmlns:r="http://schemas.openxmlformats.org/officeDocument/2006/relationships" xmlns:m="http://schemas.openxmlformats.org/officeDocument/2006/math" xmlns:v="urn:schemas-microsoft-com:vml" xmlns:w10="urn:schemas-microsoft-com:office:word" xmlns:w="http://schemas.openxmlformats.org/wordprocessingml/2006/main" xmlns:wne="http://schemas.microsoft.com/office/word/2006/wordml" xmlns:wp="http://schemas.openxmlformats.org/drawingml/2006/wordprocessingDrawing">
+<w:ftr xmlns:ve="http://schemas.openxmlformats.org/markup-compatibility/2006" xmlns:o="urn:schemas-microsoft-com:office:office" xmlns:r="http://schemas.openxmlformats.org/officeDocument/2006/relationships" xmlns:m="http://schemas.openxmlformats.org/officeDocument/2006/math" xmlns:v="urn:schemas-microsoft-com:vml" xmlns:wp="http://schemas.openxmlformats.org/drawingml/2006/wordprocessingDrawing" xmlns:w10="urn:schemas-microsoft-com:office:word" xmlns:w="http://schemas.openxmlformats.org/wordprocessingml/2006/main" xmlns:wne="http://schemas.microsoft.com/office/word/2006/wordml">
   <w:sdt>
     <w:sdtPr>
       <w:id w:val="1478483"/>
@@ -1136,7 +2018,7 @@
                 <w:rPr>
                   <w:noProof/>
                 </w:rPr>
-                <w:t>4</w:t>
+                <w:t>5</w:t>
               </w:r>
             </w:fldSimple>
           </w:p>
@@ -1148,7 +2030,7 @@
 </file>
 
 <file path=word/footnotes.xml><?xml version="1.0" encoding="utf-8"?>
-<w:footnotes xmlns:mv="urn:schemas-microsoft-com:mac:vml" xmlns:mo="http://schemas.microsoft.com/office/mac/office/2008/main" xmlns:ve="http://schemas.openxmlformats.org/markup-compatibility/2006" xmlns:o="urn:schemas-microsoft-com:office:office" xmlns:r="http://schemas.openxmlformats.org/officeDocument/2006/relationships" xmlns:m="http://schemas.openxmlformats.org/officeDocument/2006/math" xmlns:v="urn:schemas-microsoft-com:vml" xmlns:w10="urn:schemas-microsoft-com:office:word" xmlns:w="http://schemas.openxmlformats.org/wordprocessingml/2006/main" xmlns:wne="http://schemas.microsoft.com/office/word/2006/wordml" xmlns:wp="http://schemas.openxmlformats.org/drawingml/2006/wordprocessingDrawing">
+<w:footnotes xmlns:ve="http://schemas.openxmlformats.org/markup-compatibility/2006" xmlns:o="urn:schemas-microsoft-com:office:office" xmlns:r="http://schemas.openxmlformats.org/officeDocument/2006/relationships" xmlns:m="http://schemas.openxmlformats.org/officeDocument/2006/math" xmlns:v="urn:schemas-microsoft-com:vml" xmlns:wp="http://schemas.openxmlformats.org/drawingml/2006/wordprocessingDrawing" xmlns:w10="urn:schemas-microsoft-com:office:word" xmlns:w="http://schemas.openxmlformats.org/wordprocessingml/2006/main" xmlns:wne="http://schemas.microsoft.com/office/word/2006/wordml">
   <w:footnote w:type="separator" w:id="0">
     <w:p>
       <w:r>
@@ -1167,14 +2049,22 @@
 </file>
 
 <file path=word/header1.xml><?xml version="1.0" encoding="utf-8"?>
-<w:hdr xmlns:mv="urn:schemas-microsoft-com:mac:vml" xmlns:mo="http://schemas.microsoft.com/office/mac/office/2008/main" xmlns:ve="http://schemas.openxmlformats.org/markup-compatibility/2006" xmlns:o="urn:schemas-microsoft-com:office:office" xmlns:r="http://schemas.openxmlformats.org/officeDocument/2006/relationships" xmlns:m="http://schemas.openxmlformats.org/officeDocument/2006/math" xmlns:v="urn:schemas-microsoft-com:vml" xmlns:w10="urn:schemas-microsoft-com:office:word" xmlns:w="http://schemas.openxmlformats.org/wordprocessingml/2006/main" xmlns:wne="http://schemas.microsoft.com/office/word/2006/wordml" xmlns:wp="http://schemas.openxmlformats.org/drawingml/2006/wordprocessingDrawing">
+<w:hdr xmlns:ve="http://schemas.openxmlformats.org/markup-compatibility/2006" xmlns:o="urn:schemas-microsoft-com:office:office" xmlns:r="http://schemas.openxmlformats.org/officeDocument/2006/relationships" xmlns:m="http://schemas.openxmlformats.org/officeDocument/2006/math" xmlns:v="urn:schemas-microsoft-com:vml" xmlns:wp="http://schemas.openxmlformats.org/drawingml/2006/wordprocessingDrawing" xmlns:w10="urn:schemas-microsoft-com:office:word" xmlns:w="http://schemas.openxmlformats.org/wordprocessingml/2006/main" xmlns:wne="http://schemas.microsoft.com/office/word/2006/wordml">
   <w:p>
     <w:pPr>
       <w:pStyle w:val="THGHeader2"/>
     </w:pPr>
-    <w:r>
-      <w:t>October 1, 2008</w:t>
-    </w:r>
+    <w:smartTag w:uri="urn:schemas-microsoft-com:office:smarttags" w:element="date">
+      <w:smartTagPr>
+        <w:attr w:name="Year" w:val="2008"/>
+        <w:attr w:name="Day" w:val="8"/>
+        <w:attr w:name="Month" w:val="10"/>
+        <w:attr w:name="ls" w:val="trans"/>
+      </w:smartTagPr>
+      <w:r>
+        <w:t>October 8, 2008</w:t>
+      </w:r>
+    </w:smartTag>
     <w:r>
       <w:ptab w:relativeTo="margin" w:alignment="center" w:leader="none"/>
     </w:r>
@@ -1182,24 +2072,29 @@
       <w:ptab w:relativeTo="margin" w:alignment="right" w:leader="none"/>
     </w:r>
     <w:r>
-      <w:t>Version 1</w:t>
+      <w:t>Version 2</w:t>
     </w:r>
   </w:p>
 </w:hdr>
 </file>
 
 <file path=word/header2.xml><?xml version="1.0" encoding="utf-8"?>
-<w:hdr xmlns:mv="urn:schemas-microsoft-com:mac:vml" xmlns:mo="http://schemas.microsoft.com/office/mac/office/2008/main" xmlns:ve="http://schemas.openxmlformats.org/markup-compatibility/2006" xmlns:o="urn:schemas-microsoft-com:office:office" xmlns:r="http://schemas.openxmlformats.org/officeDocument/2006/relationships" xmlns:m="http://schemas.openxmlformats.org/officeDocument/2006/math" xmlns:v="urn:schemas-microsoft-com:vml" xmlns:w10="urn:schemas-microsoft-com:office:word" xmlns:w="http://schemas.openxmlformats.org/wordprocessingml/2006/main" xmlns:wne="http://schemas.microsoft.com/office/word/2006/wordml" xmlns:wp="http://schemas.openxmlformats.org/drawingml/2006/wordprocessingDrawing">
+<w:hdr xmlns:ve="http://schemas.openxmlformats.org/markup-compatibility/2006" xmlns:o="urn:schemas-microsoft-com:office:office" xmlns:r="http://schemas.openxmlformats.org/officeDocument/2006/relationships" xmlns:m="http://schemas.openxmlformats.org/officeDocument/2006/math" xmlns:v="urn:schemas-microsoft-com:vml" xmlns:wp="http://schemas.openxmlformats.org/drawingml/2006/wordprocessingDrawing" xmlns:w10="urn:schemas-microsoft-com:office:word" xmlns:w="http://schemas.openxmlformats.org/wordprocessingml/2006/main" xmlns:wne="http://schemas.microsoft.com/office/word/2006/wordml">
   <w:p>
     <w:pPr>
       <w:pStyle w:val="THGHeader"/>
     </w:pPr>
-    <w:r>
-      <w:t>October 1</w:t>
-    </w:r>
-    <w:r>
-      <w:t>, 2008</w:t>
-    </w:r>
+    <w:smartTag w:uri="urn:schemas-microsoft-com:office:smarttags" w:element="date">
+      <w:smartTagPr>
+        <w:attr w:name="Year" w:val="2008"/>
+        <w:attr w:name="Day" w:val="8"/>
+        <w:attr w:name="Month" w:val="10"/>
+        <w:attr w:name="ls" w:val="trans"/>
+      </w:smartTagPr>
+      <w:r>
+        <w:t>October 8, 2008</w:t>
+      </w:r>
+    </w:smartTag>
     <w:r>
       <w:tab/>
     </w:r>
@@ -1210,14 +2105,14 @@
       <w:ptab w:relativeTo="margin" w:alignment="right" w:leader="none"/>
     </w:r>
     <w:r>
-      <w:t>Version 1</w:t>
+      <w:t>Version 2</w:t>
     </w:r>
   </w:p>
 </w:hdr>
 </file>
 
 <file path=word/numbering.xml><?xml version="1.0" encoding="utf-8"?>
-<w:numbering xmlns:mv="urn:schemas-microsoft-com:mac:vml" xmlns:mo="http://schemas.microsoft.com/office/mac/office/2008/main" xmlns:ve="http://schemas.openxmlformats.org/markup-compatibility/2006" xmlns:o="urn:schemas-microsoft-com:office:office" xmlns:r="http://schemas.openxmlformats.org/officeDocument/2006/relationships" xmlns:m="http://schemas.openxmlformats.org/officeDocument/2006/math" xmlns:v="urn:schemas-microsoft-com:vml" xmlns:w10="urn:schemas-microsoft-com:office:word" xmlns:w="http://schemas.openxmlformats.org/wordprocessingml/2006/main" xmlns:wne="http://schemas.microsoft.com/office/word/2006/wordml" xmlns:wp="http://schemas.openxmlformats.org/drawingml/2006/wordprocessingDrawing">
+<w:numbering xmlns:ve="http://schemas.openxmlformats.org/markup-compatibility/2006" xmlns:o="urn:schemas-microsoft-com:office:office" xmlns:r="http://schemas.openxmlformats.org/officeDocument/2006/relationships" xmlns:m="http://schemas.openxmlformats.org/officeDocument/2006/math" xmlns:v="urn:schemas-microsoft-com:vml" xmlns:wp="http://schemas.openxmlformats.org/drawingml/2006/wordprocessingDrawing" xmlns:w10="urn:schemas-microsoft-com:office:word" xmlns:w="http://schemas.openxmlformats.org/wordprocessingml/2006/main" xmlns:wne="http://schemas.microsoft.com/office/word/2006/wordml">
   <w:abstractNum w:abstractNumId="0">
     <w:nsid w:val="FFFFFF7C"/>
     <w:multiLevelType w:val="singleLevel"/>
@@ -1381,7 +2276,7 @@
   <w:abstractNum w:abstractNumId="9">
     <w:nsid w:val="07591A68"/>
     <w:multiLevelType w:val="multilevel"/>
-    <w:tmpl w:val="AADC334A"/>
+    <w:tmpl w:val="395E57FE"/>
     <w:lvl w:ilvl="0">
       <w:start w:val="1"/>
       <w:numFmt w:val="decimal"/>
@@ -2096,7 +2991,7 @@
     </w:rPrDefault>
     <w:pPrDefault/>
   </w:docDefaults>
-  <w:latentStyles w:defLockedState="0" w:defUIPriority="99" w:defSemiHidden="1" w:defUnhideWhenUsed="1" w:defQFormat="0" w:count="276">
+  <w:latentStyles w:defLockedState="0" w:defUIPriority="99" w:defSemiHidden="1" w:defUnhideWhenUsed="1" w:defQFormat="0" w:count="267">
     <w:lsdException w:name="Normal" w:semiHidden="0" w:uiPriority="0" w:unhideWhenUsed="0" w:qFormat="1"/>
     <w:lsdException w:name="heading 1" w:semiHidden="0" w:uiPriority="9" w:unhideWhenUsed="0" w:qFormat="1"/>
     <w:lsdException w:name="heading 2" w:uiPriority="9" w:qFormat="1"/>
@@ -2243,7 +3138,7 @@
   <w:style w:type="paragraph" w:default="1" w:styleId="Normal">
     <w:name w:val="Normal"/>
     <w:qFormat/>
-    <w:rsid w:val="00913E2A"/>
+    <w:rsid w:val="001C0329"/>
     <w:pPr>
       <w:spacing w:after="120"/>
       <w:jc w:val="both"/>
@@ -2261,7 +3156,7 @@
     <w:autoRedefine/>
     <w:uiPriority w:val="2"/>
     <w:qFormat/>
-    <w:rsid w:val="00D95412"/>
+    <w:rsid w:val="00040858"/>
     <w:pPr>
       <w:keepNext/>
       <w:keepLines/>
@@ -2501,11 +3396,13 @@
   </w:style>
   <w:style w:type="character" w:default="1" w:styleId="DefaultParagraphFont">
     <w:name w:val="Default Paragraph Font"/>
+    <w:uiPriority w:val="1"/>
     <w:semiHidden/>
     <w:unhideWhenUsed/>
   </w:style>
   <w:style w:type="table" w:default="1" w:styleId="TableNormal">
     <w:name w:val="Normal Table"/>
+    <w:uiPriority w:val="99"/>
     <w:semiHidden/>
     <w:unhideWhenUsed/>
     <w:qFormat/>
@@ -2521,6 +3418,7 @@
   </w:style>
   <w:style w:type="numbering" w:default="1" w:styleId="NoList">
     <w:name w:val="No List"/>
+    <w:uiPriority w:val="99"/>
     <w:semiHidden/>
     <w:unhideWhenUsed/>
   </w:style>
@@ -2684,7 +3582,7 @@
     <w:basedOn w:val="DefaultParagraphFont"/>
     <w:link w:val="Heading1"/>
     <w:uiPriority w:val="2"/>
-    <w:rsid w:val="00945E9B"/>
+    <w:rsid w:val="00040858"/>
     <w:rPr>
       <w:rFonts w:eastAsiaTheme="majorEastAsia" w:cstheme="majorBidi"/>
       <w:b/>
@@ -3232,6 +4130,7 @@
   <w:style w:type="character" w:customStyle="1" w:styleId="code">
     <w:name w:val="code"/>
     <w:basedOn w:val="DefaultParagraphFont"/>
+    <w:uiPriority w:val="7"/>
     <w:rsid w:val="00D30E81"/>
     <w:rPr>
       <w:rFonts w:ascii="Courier New" w:hAnsi="Courier New"/>
@@ -3242,6 +4141,29 @@
     <w:name w:val="normal text"/>
     <w:basedOn w:val="DefaultParagraphFont"/>
     <w:rsid w:val="001B5341"/>
+  </w:style>
+  <w:style w:type="table" w:styleId="TableGrid">
+    <w:name w:val="Table Grid"/>
+    <w:basedOn w:val="TableNormal"/>
+    <w:uiPriority w:val="59"/>
+    <w:rsid w:val="00666C87"/>
+    <w:tblPr>
+      <w:tblInd w:w="0" w:type="dxa"/>
+      <w:tblBorders>
+        <w:top w:val="single" w:sz="4" w:space="0" w:color="000000" w:themeColor="text1"/>
+        <w:left w:val="single" w:sz="4" w:space="0" w:color="000000" w:themeColor="text1"/>
+        <w:bottom w:val="single" w:sz="4" w:space="0" w:color="000000" w:themeColor="text1"/>
+        <w:right w:val="single" w:sz="4" w:space="0" w:color="000000" w:themeColor="text1"/>
+        <w:insideH w:val="single" w:sz="4" w:space="0" w:color="000000" w:themeColor="text1"/>
+        <w:insideV w:val="single" w:sz="4" w:space="0" w:color="000000" w:themeColor="text1"/>
+      </w:tblBorders>
+      <w:tblCellMar>
+        <w:top w:w="0" w:type="dxa"/>
+        <w:left w:w="108" w:type="dxa"/>
+        <w:bottom w:w="0" w:type="dxa"/>
+        <w:right w:w="108" w:type="dxa"/>
+      </w:tblCellMar>
+    </w:tblPr>
   </w:style>
 </w:styles>
 </file>

</xml_diff>

<commit_message>
Description:   hdf5doc_support/templates/function_entry.htm       Added "Last modified" tagline; expanded existing sections.       Editorial and copy edits.   hdf5doc_support/guidelines/ReferenceManualProcess.docx   hdf5doc_support/guidelines/ReferenceManualProcess.pdf       Version 3:       Expanded processes and updated filenames.       Added section on merging work to other branches.
</commit_message>
<xml_diff>
--- a/hdf5doc_support/guidelines/ReferenceManualProcess.docx
+++ b/hdf5doc_support/guidelines/ReferenceManualProcess.docx
@@ -1,6 +1,6 @@
 
 <file path=word/document.xml><?xml version="1.0" encoding="utf-8"?>
-<w:document xmlns:ve="http://schemas.openxmlformats.org/markup-compatibility/2006" xmlns:o="urn:schemas-microsoft-com:office:office" xmlns:r="http://schemas.openxmlformats.org/officeDocument/2006/relationships" xmlns:m="http://schemas.openxmlformats.org/officeDocument/2006/math" xmlns:v="urn:schemas-microsoft-com:vml" xmlns:wp="http://schemas.openxmlformats.org/drawingml/2006/wordprocessingDrawing" xmlns:w10="urn:schemas-microsoft-com:office:word" xmlns:w="http://schemas.openxmlformats.org/wordprocessingml/2006/main" xmlns:wne="http://schemas.microsoft.com/office/word/2006/wordml">
+<w:document xmlns:mv="urn:schemas-microsoft-com:mac:vml" xmlns:mo="http://schemas.microsoft.com/office/mac/office/2008/main" xmlns:ve="http://schemas.openxmlformats.org/markup-compatibility/2006" xmlns:o="urn:schemas-microsoft-com:office:office" xmlns:r="http://schemas.openxmlformats.org/officeDocument/2006/relationships" xmlns:m="http://schemas.openxmlformats.org/officeDocument/2006/math" xmlns:v="urn:schemas-microsoft-com:vml" xmlns:w10="urn:schemas-microsoft-com:office:word" xmlns:w="http://schemas.openxmlformats.org/wordprocessingml/2006/main" xmlns:wne="http://schemas.microsoft.com/office/word/2006/wordml" xmlns:wp="http://schemas.openxmlformats.org/drawingml/2006/wordprocessingDrawing">
   <w:body>
     <w:p>
       <w:pPr>
@@ -31,7 +31,15 @@
         <w:pStyle w:val="Abstract"/>
       </w:pPr>
       <w:r>
-        <w:t>The responsibility for writing and maintaining the entries in the HDF5 Reference Manual is shared by the development and documentation teams in The HDF Group.</w:t>
+        <w:t xml:space="preserve">The </w:t>
+      </w:r>
+      <w:proofErr w:type="gramStart"/>
+      <w:r>
+        <w:t>responsibility for writing and maintaining the entries in the HDF5 Reference Manual is shared by the development and documentation teams in The HDF Group</w:t>
+      </w:r>
+      <w:proofErr w:type="gramEnd"/>
+      <w:r>
+        <w:t>.</w:t>
       </w:r>
       <w:r>
         <w:t xml:space="preserve"> </w:t>
@@ -48,6 +56,9 @@
     <w:p>
       <w:pPr>
         <w:pStyle w:val="Heading1"/>
+        <w:numPr>
+          <w:numberingChange w:id="0" w:author="Frank Baker" w:date="2009-04-28T13:54:00Z" w:original="%1:1:0:"/>
+        </w:numPr>
       </w:pPr>
       <w:r>
         <w:t>Introduction</w:t>
@@ -165,6 +176,9 @@
     <w:p>
       <w:pPr>
         <w:pStyle w:val="Heading1"/>
+        <w:numPr>
+          <w:numberingChange w:id="1" w:author="Frank Baker" w:date="2009-04-28T13:54:00Z" w:original="%1:2:0:"/>
+        </w:numPr>
       </w:pPr>
       <w:r>
         <w:t>Background</w:t>
@@ -172,7 +186,7 @@
     </w:p>
     <w:p>
       <w:r>
-        <w:t xml:space="preserve">The HDF5 Reference Manual is currently “coded” in </w:t>
+        <w:t xml:space="preserve">The HDF5 Reference Manual is currently coded in </w:t>
       </w:r>
       <w:r>
         <w:t>HTML</w:t>
@@ -214,13 +228,26 @@
         <w:t>PDF</w:t>
       </w:r>
       <w:r>
-        <w:t xml:space="preserve"> version of the manual.</w:t>
-      </w:r>
-      <w:r>
-        <w:t xml:space="preserve"> </w:t>
-      </w:r>
-      <w:r>
-        <w:t>These tasks are also carried out by Frank.</w:t>
+        <w:t xml:space="preserve"> </w:t>
+      </w:r>
+      <w:proofErr w:type="gramStart"/>
+      <w:r>
+        <w:t>version</w:t>
+      </w:r>
+      <w:proofErr w:type="gramEnd"/>
+      <w:r>
+        <w:t xml:space="preserve"> of the manual.</w:t>
+      </w:r>
+      <w:r>
+        <w:t xml:space="preserve"> </w:t>
+      </w:r>
+      <w:proofErr w:type="gramStart"/>
+      <w:r>
+        <w:t>These tasks are also carried out by Frank</w:t>
+      </w:r>
+      <w:proofErr w:type="gramEnd"/>
+      <w:r>
+        <w:t>.</w:t>
       </w:r>
     </w:p>
     <w:p>
@@ -269,7 +296,6 @@
     </w:p>
     <w:p>
       <w:r>
-        <w:lastRenderedPageBreak/>
         <w:t xml:space="preserve">We anticipate moving to something other than </w:t>
       </w:r>
       <w:r>
@@ -282,7 +308,13 @@
         <w:t xml:space="preserve">te some time. </w:t>
       </w:r>
       <w:r>
-        <w:t>In the shorter-term, we will be breaking the section-per-file organization into a more manageable</w:t>
+        <w:t xml:space="preserve">In the shorter-term, we </w:t>
+      </w:r>
+      <w:r>
+        <w:t xml:space="preserve">have broken </w:t>
+      </w:r>
+      <w:r>
+        <w:t>the section-per-file organization into a more manageable</w:t>
       </w:r>
       <w:r>
         <w:t xml:space="preserve"> function-per-file structure. This should allow for easier updating without risk to unrelated manual entries.</w:t>
@@ -290,9 +322,6 @@
       <w:r>
         <w:t xml:space="preserve"> </w:t>
       </w:r>
-      <w:r>
-        <w:t>The first step in this direction is reflected in the processes outlined in this document, but the actual timeline for completion of the breakup has not been set.</w:t>
-      </w:r>
     </w:p>
     <w:p>
       <w:r>
@@ -334,14 +363,12 @@
       <w:r>
         <w:t xml:space="preserve">such as </w:t>
       </w:r>
-      <w:proofErr w:type="spellStart"/>
       <w:r>
         <w:rPr>
           <w:i/>
         </w:rPr>
         <w:t>doxygen</w:t>
       </w:r>
-      <w:proofErr w:type="spellEnd"/>
       <w:r>
         <w:t>—</w:t>
       </w:r>
@@ -352,6 +379,9 @@
     <w:p>
       <w:pPr>
         <w:pStyle w:val="Heading1"/>
+        <w:numPr>
+          <w:numberingChange w:id="2" w:author="Frank Baker" w:date="2009-04-28T13:54:00Z" w:original="%1:3:0:"/>
+        </w:numPr>
       </w:pPr>
       <w:r>
         <w:t>Responsibilities</w:t>
@@ -360,6 +390,9 @@
     <w:p>
       <w:pPr>
         <w:pStyle w:val="Heading2"/>
+        <w:numPr>
+          <w:numberingChange w:id="3" w:author="Frank Baker" w:date="2009-04-28T13:54:00Z" w:original="%1:3:0:.%2:1:0:"/>
+        </w:numPr>
       </w:pPr>
       <w:r>
         <w:t>Developer Responsibilities</w:t>
@@ -379,7 +412,13 @@
         <w:t xml:space="preserve"> </w:t>
       </w:r>
       <w:r>
-        <w:t>That said, the developers suffer from the “curse of knowledge”—their intimate knowledge of the function or tool can make them blind to the aspects that are not obvious to someone without their background.</w:t>
+        <w:t>That said, the developers suffer from the “curse of knowledge”—their intimate knowledge of the function or tool</w:t>
+      </w:r>
+      <w:r>
+        <w:t>, or of HDF5 as a whole,</w:t>
+      </w:r>
+      <w:r>
+        <w:t xml:space="preserve"> can make them blind to the aspects that are not obvious to someone without their background.</w:t>
       </w:r>
       <w:r>
         <w:t xml:space="preserve"> </w:t>
@@ -506,45 +545,42 @@
       </w:r>
     </w:p>
     <w:p>
-      <w:pPr>
+      <w:r>
+        <w:t>A</w:t>
+      </w:r>
+      <w:r>
+        <w:t xml:space="preserve"> complete reference manual entry for </w:t>
+      </w:r>
+      <w:r>
+        <w:t>a</w:t>
+      </w:r>
+      <w:r>
+        <w:t xml:space="preserve"> function </w:t>
+      </w:r>
+      <w:r>
+        <w:t>may</w:t>
+      </w:r>
+      <w:r>
+        <w:t xml:space="preserve"> be written during the design phase, before coding begins.</w:t>
+      </w:r>
+      <w:r>
+        <w:t xml:space="preserve">  This practice, somewhat in the spirit of test-driven-design, can expose</w:t>
+      </w:r>
+      <w:r>
+        <w:t xml:space="preserve"> problems or ambiguities </w:t>
+      </w:r>
+      <w:r>
+        <w:t xml:space="preserve">earlier in the development cycle when they are more easily addressed. </w:t>
+      </w:r>
+    </w:p>
+    <w:p>
+      <w:pPr>
+        <w:pStyle w:val="Heading2"/>
         <w:numPr>
-          <w:ins w:id="0" w:author="Frank Baker" w:date="2008-10-08T16:13:00Z"/>
+          <w:numberingChange w:id="4" w:author="Frank Baker" w:date="2009-04-28T13:54:00Z" w:original="%1:3:0:.%2:2:0:"/>
         </w:numPr>
       </w:pPr>
       <w:r>
-        <w:t>A</w:t>
-      </w:r>
-      <w:r>
-        <w:t xml:space="preserve"> complete reference manual entry for </w:t>
-      </w:r>
-      <w:r>
-        <w:t>a</w:t>
-      </w:r>
-      <w:r>
-        <w:t xml:space="preserve"> function </w:t>
-      </w:r>
-      <w:r>
-        <w:t>may</w:t>
-      </w:r>
-      <w:r>
-        <w:t xml:space="preserve"> be written during the design phase, before coding begins.</w:t>
-      </w:r>
-      <w:r>
-        <w:t xml:space="preserve">  This practice, somewhat in the spirit of test-driven-design, can expose</w:t>
-      </w:r>
-      <w:r>
-        <w:t xml:space="preserve"> problems or ambiguities </w:t>
-      </w:r>
-      <w:r>
-        <w:t xml:space="preserve">earlier in the development cycle when they are more easily addressed. </w:t>
-      </w:r>
-    </w:p>
-    <w:p>
-      <w:pPr>
-        <w:pStyle w:val="Heading2"/>
-      </w:pPr>
-      <w:r>
-        <w:lastRenderedPageBreak/>
         <w:t>Documentation Team Responsibilities</w:t>
       </w:r>
     </w:p>
@@ -640,7 +676,15 @@
         <w:t xml:space="preserve">that </w:t>
       </w:r>
       <w:r>
-        <w:t>will produce high-quality and easily-used documentation for the community.</w:t>
+        <w:t xml:space="preserve">will produce high-quality and </w:t>
+      </w:r>
+      <w:proofErr w:type="gramStart"/>
+      <w:r>
+        <w:t>easily-used</w:t>
+      </w:r>
+      <w:proofErr w:type="gramEnd"/>
+      <w:r>
+        <w:t xml:space="preserve"> documentation for the community.</w:t>
       </w:r>
       <w:r>
         <w:t xml:space="preserve"> </w:t>
@@ -649,6 +693,9 @@
     <w:p>
       <w:pPr>
         <w:pStyle w:val="Heading1"/>
+        <w:numPr>
+          <w:numberingChange w:id="5" w:author="Frank Baker" w:date="2009-04-28T13:54:00Z" w:original="%1:4:0:"/>
+        </w:numPr>
       </w:pPr>
       <w:r>
         <w:t xml:space="preserve">Process: </w:t>
@@ -685,10 +732,26 @@
         <w:t xml:space="preserve">At any point in time, </w:t>
       </w:r>
       <w:r>
-        <w:t xml:space="preserve">either during or after this process is complete, </w:t>
-      </w:r>
-      <w:r>
-        <w:t>the entry may be “returned for revision” if it does not meet documentation standards. The return may be initiated by any member of the documentation or development staff who feels the entry is not current, complete, and correct.</w:t>
+        <w:t xml:space="preserve">either during or after this process is </w:t>
+      </w:r>
+      <w:proofErr w:type="gramStart"/>
+      <w:r>
+        <w:t>complete,</w:t>
+      </w:r>
+      <w:proofErr w:type="gramEnd"/>
+      <w:r>
+        <w:t xml:space="preserve"> </w:t>
+      </w:r>
+      <w:r>
+        <w:t xml:space="preserve">the entry may be “returned for revision” if it does not meet documentation standards. </w:t>
+      </w:r>
+      <w:proofErr w:type="gramStart"/>
+      <w:r>
+        <w:t>The return may be initiated by any member of the documentation</w:t>
+      </w:r>
+      <w:proofErr w:type="gramEnd"/>
+      <w:r>
+        <w:t xml:space="preserve"> or development staff who feels the entry is not current, complete, and correct.</w:t>
       </w:r>
       <w:r>
         <w:t xml:space="preserve"> </w:t>
@@ -699,9 +762,6 @@
     </w:p>
     <w:p>
       <w:pPr>
-        <w:numPr>
-          <w:ins w:id="1" w:author="Frank Baker" w:date="2008-10-08T16:17:00Z"/>
-        </w:numPr>
         <w:rPr>
           <w:b/>
         </w:rPr>
@@ -731,6 +791,7 @@
         <w:numPr>
           <w:ilvl w:val="0"/>
           <w:numId w:val="33"/>
+          <w:numberingChange w:id="6" w:author="Frank Baker" w:date="2009-04-28T13:54:00Z" w:original="%1:1:0:."/>
         </w:numPr>
         <w:rPr>
           <w:rStyle w:val="normaltext"/>
@@ -761,7 +822,13 @@
         <w:t xml:space="preserve"> </w:t>
       </w:r>
       <w:r>
-        <w:t>Always do a fres</w:t>
+        <w:t xml:space="preserve">Always do </w:t>
+      </w:r>
+      <w:r>
+        <w:t xml:space="preserve">an update or </w:t>
+      </w:r>
+      <w:r>
+        <w:t>a fres</w:t>
       </w:r>
       <w:r>
         <w:t>h checkout to make sure you have the latest versio</w:t>
@@ -771,16 +838,18 @@
       </w:r>
       <w:r>
         <w:br/>
+      </w:r>
+      <w:proofErr w:type="gramStart"/>
+      <w:r>
         <w:t xml:space="preserve">    </w:t>
       </w:r>
-      <w:proofErr w:type="spellStart"/>
       <w:r>
         <w:rPr>
           <w:rStyle w:val="code"/>
         </w:rPr>
         <w:t>svn</w:t>
       </w:r>
-      <w:proofErr w:type="spellEnd"/>
+      <w:proofErr w:type="gramEnd"/>
       <w:r>
         <w:rPr>
           <w:rStyle w:val="code"/>
@@ -808,17 +877,33 @@
         </w:rPr>
       </w:pPr>
       <w:r>
-        <w:t>The function template will be this file:</w:t>
+        <w:t xml:space="preserve">The function </w:t>
+      </w:r>
+      <w:r>
+        <w:t xml:space="preserve">entry </w:t>
+      </w:r>
+      <w:r>
+        <w:t>template will be this file:</w:t>
       </w:r>
       <w:r>
         <w:br/>
+      </w:r>
+      <w:proofErr w:type="gramStart"/>
+      <w:r>
         <w:t xml:space="preserve">    </w:t>
       </w:r>
       <w:r>
         <w:rPr>
           <w:rStyle w:val="code"/>
         </w:rPr>
-        <w:t>hdf5doc_</w:t>
+        <w:t>hdf5doc</w:t>
+      </w:r>
+      <w:proofErr w:type="gramEnd"/>
+      <w:r>
+        <w:rPr>
+          <w:rStyle w:val="code"/>
+        </w:rPr>
+        <w:t>_</w:t>
       </w:r>
       <w:r>
         <w:rPr>
@@ -842,7 +927,19 @@
         <w:rPr>
           <w:rStyle w:val="code"/>
         </w:rPr>
-        <w:t>5function_template.html</w:t>
+        <w:t>5function_</w:t>
+      </w:r>
+      <w:r>
+        <w:rPr>
+          <w:rStyle w:val="code"/>
+        </w:rPr>
+        <w:t>entry</w:t>
+      </w:r>
+      <w:r>
+        <w:rPr>
+          <w:rStyle w:val="code"/>
+        </w:rPr>
+        <w:t>.htm</w:t>
       </w:r>
     </w:p>
     <w:p>
@@ -851,7 +948,13 @@
         <w:spacing w:before="120"/>
       </w:pPr>
       <w:r>
-        <w:t>The tool template will be this file:</w:t>
+        <w:t>The tool</w:t>
+      </w:r>
+      <w:r>
+        <w:t xml:space="preserve"> entry</w:t>
+      </w:r>
+      <w:r>
+        <w:t xml:space="preserve"> template will be this file:</w:t>
       </w:r>
       <w:r>
         <w:t xml:space="preserve"> </w:t>
@@ -872,11 +975,19 @@
       <w:r>
         <w:t xml:space="preserve"> </w:t>
       </w:r>
-      <w:r>
-        <w:rPr>
-          <w:rStyle w:val="code"/>
-        </w:rPr>
-        <w:t>hdf5doc_</w:t>
+      <w:proofErr w:type="gramStart"/>
+      <w:r>
+        <w:rPr>
+          <w:rStyle w:val="code"/>
+        </w:rPr>
+        <w:t>hdf5doc</w:t>
+      </w:r>
+      <w:proofErr w:type="gramEnd"/>
+      <w:r>
+        <w:rPr>
+          <w:rStyle w:val="code"/>
+        </w:rPr>
+        <w:t>_</w:t>
       </w:r>
       <w:r>
         <w:rPr>
@@ -888,13 +999,19 @@
         <w:rPr>
           <w:rStyle w:val="code"/>
         </w:rPr>
-        <w:t>templates/h5tool_template.html</w:t>
-      </w:r>
-      <w:r>
-        <w:rPr>
-          <w:rStyle w:val="normaltext"/>
-        </w:rPr>
-        <w:t xml:space="preserve"> </w:t>
+        <w:t>templates/h5tool_</w:t>
+      </w:r>
+      <w:r>
+        <w:rPr>
+          <w:rStyle w:val="code"/>
+        </w:rPr>
+        <w:t>entry</w:t>
+      </w:r>
+      <w:r>
+        <w:rPr>
+          <w:rStyle w:val="code"/>
+        </w:rPr>
+        <w:t>.htm</w:t>
       </w:r>
     </w:p>
     <w:p>
@@ -903,6 +1020,7 @@
         <w:numPr>
           <w:ilvl w:val="0"/>
           <w:numId w:val="33"/>
+          <w:numberingChange w:id="7" w:author="Frank Baker" w:date="2009-04-28T13:54:00Z" w:original="%1:2:0:."/>
         </w:numPr>
       </w:pPr>
       <w:r>
@@ -917,11 +1035,16 @@
       <w:r>
         <w:br/>
       </w:r>
+      <w:proofErr w:type="gramStart"/>
       <w:r>
         <w:t xml:space="preserve">   </w:t>
       </w:r>
       <w:r>
-        <w:t>H5Onew_function.html</w:t>
+        <w:t>H5Onew</w:t>
+      </w:r>
+      <w:proofErr w:type="gramEnd"/>
+      <w:r>
+        <w:t>_function.htm</w:t>
       </w:r>
     </w:p>
     <w:p>
@@ -930,10 +1053,10 @@
         <w:numPr>
           <w:ilvl w:val="0"/>
           <w:numId w:val="33"/>
+          <w:numberingChange w:id="8" w:author="Frank Baker" w:date="2009-04-28T13:54:00Z" w:original="%1:3:0:."/>
         </w:numPr>
       </w:pPr>
       <w:r>
-        <w:lastRenderedPageBreak/>
         <w:t>Edit the file using your favorite text edito</w:t>
       </w:r>
       <w:r>
@@ -976,6 +1099,7 @@
         <w:numPr>
           <w:ilvl w:val="0"/>
           <w:numId w:val="33"/>
+          <w:numberingChange w:id="9" w:author="Frank Baker" w:date="2009-04-28T13:54:00Z" w:original="%1:4:0:."/>
         </w:numPr>
       </w:pPr>
       <w:r>
@@ -988,7 +1112,7 @@
         <w:t>in this document and</w:t>
       </w:r>
       <w:r>
-        <w:t xml:space="preserve"> in the .html file</w:t>
+        <w:t xml:space="preserve"> in the .htm file</w:t>
       </w:r>
       <w:r>
         <w:t xml:space="preserve"> that was created from the template</w:t>
@@ -1027,6 +1151,7 @@
         <w:numPr>
           <w:ilvl w:val="0"/>
           <w:numId w:val="33"/>
+          <w:numberingChange w:id="10" w:author="Frank Baker" w:date="2009-04-28T13:54:00Z" w:original="%1:5:0:."/>
         </w:numPr>
       </w:pPr>
       <w:r>
@@ -1048,6 +1173,7 @@
         <w:numPr>
           <w:ilvl w:val="0"/>
           <w:numId w:val="33"/>
+          <w:numberingChange w:id="11" w:author="Frank Baker" w:date="2009-04-28T13:54:00Z" w:original="%1:6:0:."/>
         </w:numPr>
       </w:pPr>
       <w:r>
@@ -1066,6 +1192,7 @@
         <w:numPr>
           <w:ilvl w:val="0"/>
           <w:numId w:val="33"/>
+          <w:numberingChange w:id="12" w:author="Frank Baker" w:date="2009-04-28T13:54:00Z" w:original="%1:7:0:."/>
         </w:numPr>
       </w:pPr>
       <w:r>
@@ -1078,10 +1205,17 @@
         <w:numPr>
           <w:ilvl w:val="0"/>
           <w:numId w:val="33"/>
+          <w:numberingChange w:id="13" w:author="Frank Baker" w:date="2009-04-28T13:54:00Z" w:original="%1:8:0:."/>
         </w:numPr>
       </w:pPr>
       <w:r>
-        <w:t xml:space="preserve">When you are satisfied, send the </w:t>
+        <w:t xml:space="preserve">When you are satisfied, </w:t>
+      </w:r>
+      <w:r>
+        <w:t xml:space="preserve">add </w:t>
+      </w:r>
+      <w:r>
+        <w:t xml:space="preserve">the </w:t>
       </w:r>
       <w:r>
         <w:t>HTML</w:t>
@@ -1093,7 +1227,13 @@
         <w:t xml:space="preserve">for the manual entry </w:t>
       </w:r>
       <w:r>
-        <w:t>to Frank, who will integrate it into the document set.</w:t>
+        <w:t xml:space="preserve">to </w:t>
+      </w:r>
+      <w:r>
+        <w:t xml:space="preserve">the hdf5doc repository trunk (see below) and commit it.  </w:t>
+      </w:r>
+      <w:r>
+        <w:t>Frank will integrate it into the document set.</w:t>
       </w:r>
       <w:r>
         <w:t xml:space="preserve"> </w:t>
@@ -1108,6 +1248,7 @@
         <w:numPr>
           <w:ilvl w:val="0"/>
           <w:numId w:val="33"/>
+          <w:numberingChange w:id="14" w:author="Frank Baker" w:date="2009-04-28T13:54:00Z" w:original="%1:9:0:."/>
         </w:numPr>
       </w:pPr>
       <w:r>
@@ -1123,6 +1264,9 @@
     <w:p>
       <w:pPr>
         <w:pStyle w:val="Heading1"/>
+        <w:numPr>
+          <w:numberingChange w:id="15" w:author="Frank Baker" w:date="2009-04-28T13:54:00Z" w:original="%1:5:0:"/>
+        </w:numPr>
       </w:pPr>
       <w:r>
         <w:t>Process: Updating an Existing Reference Manual Entry</w:t>
@@ -1159,7 +1303,23 @@
     </w:p>
     <w:p>
       <w:r>
-        <w:t>At any point in time, either during or after this process is complete, the entry may be “returned for revision” if it does not meet documentation standards. The return may be initiated by any member of the documentation or development staff who feels the entry is not current, complete, and correct.</w:t>
+        <w:t xml:space="preserve">At any point in time, either during or after this process is </w:t>
+      </w:r>
+      <w:proofErr w:type="gramStart"/>
+      <w:r>
+        <w:t>complete,</w:t>
+      </w:r>
+      <w:proofErr w:type="gramEnd"/>
+      <w:r>
+        <w:t xml:space="preserve"> the entry may be “returned for revision” if it does not meet documentation standards. </w:t>
+      </w:r>
+      <w:proofErr w:type="gramStart"/>
+      <w:r>
+        <w:t>The return may be initiated by any member of the documentation</w:t>
+      </w:r>
+      <w:proofErr w:type="gramEnd"/>
+      <w:r>
+        <w:t xml:space="preserve"> or development staff who feels the entry is not current, complete, and correct.</w:t>
       </w:r>
       <w:r>
         <w:t xml:space="preserve"> </w:t>
@@ -1170,9 +1330,6 @@
     </w:p>
     <w:p>
       <w:pPr>
-        <w:numPr>
-          <w:ins w:id="2" w:author="Frank Baker" w:date="2008-10-08T16:17:00Z"/>
-        </w:numPr>
         <w:rPr>
           <w:b/>
         </w:rPr>
@@ -1190,6 +1347,7 @@
         <w:numPr>
           <w:ilvl w:val="0"/>
           <w:numId w:val="34"/>
+          <w:numberingChange w:id="16" w:author="Frank Baker" w:date="2009-04-28T13:54:00Z" w:original="%1:1:0:."/>
         </w:numPr>
         <w:rPr>
           <w:rStyle w:val="normaltext"/>
@@ -1217,39 +1375,48 @@
         <w:t xml:space="preserve"> </w:t>
       </w:r>
       <w:r>
-        <w:t>Always do a fresh checkout to make sure you have the latest version:</w:t>
+        <w:t xml:space="preserve">Always do </w:t>
+      </w:r>
+      <w:r>
+        <w:t xml:space="preserve">an update or </w:t>
+      </w:r>
+      <w:r>
+        <w:t>a fresh checkout to make sure you have the latest version:</w:t>
       </w:r>
       <w:r>
         <w:br/>
       </w:r>
-      <w:r>
+      <w:proofErr w:type="gramStart"/>
+      <w:r>
+        <w:rPr>
+          <w:rStyle w:val="code"/>
+        </w:rPr>
         <w:t xml:space="preserve">   </w:t>
       </w:r>
-      <w:proofErr w:type="spellStart"/>
       <w:r>
         <w:rPr>
           <w:rStyle w:val="code"/>
         </w:rPr>
         <w:t>svn</w:t>
       </w:r>
-      <w:proofErr w:type="spellEnd"/>
-      <w:r>
-        <w:rPr>
-          <w:rStyle w:val="code"/>
-        </w:rPr>
-        <w:t xml:space="preserve"> checkout </w:t>
-      </w:r>
-      <w:r>
-        <w:rPr>
-          <w:rStyle w:val="code"/>
-        </w:rPr>
-        <w:t>http://svn.hdfgroup.uiuc.edu/hdf5doc/trunk/hdf5doc_</w:t>
-      </w:r>
-      <w:r>
-        <w:rPr>
-          <w:rStyle w:val="code"/>
-        </w:rPr>
-        <w:t>support</w:t>
+      <w:proofErr w:type="gramEnd"/>
+      <w:r>
+        <w:rPr>
+          <w:rStyle w:val="code"/>
+        </w:rPr>
+        <w:t xml:space="preserve"> checkout</w:t>
+      </w:r>
+      <w:r>
+        <w:rPr>
+          <w:rStyle w:val="code"/>
+        </w:rPr>
+        <w:t xml:space="preserve"> </w:t>
+      </w:r>
+      <w:r>
+        <w:rPr>
+          <w:rStyle w:val="code"/>
+        </w:rPr>
+        <w:t>http://svn.hdfgroup.uiuc.edu/hdf5doc/trunk/</w:t>
       </w:r>
     </w:p>
     <w:p>
@@ -1261,22 +1428,48 @@
         </w:rPr>
       </w:pPr>
       <w:r>
-        <w:t>The function template will be this file:</w:t>
+        <w:t xml:space="preserve">The function </w:t>
+      </w:r>
+      <w:r>
+        <w:t xml:space="preserve">entry </w:t>
+      </w:r>
+      <w:r>
+        <w:t>template will be this file:</w:t>
       </w:r>
       <w:r>
         <w:br/>
       </w:r>
-      <w:r>
-        <w:t xml:space="preserve"> </w:t>
-      </w:r>
-      <w:r>
-        <w:t xml:space="preserve">  </w:t>
-      </w:r>
-      <w:r>
-        <w:rPr>
-          <w:rStyle w:val="code"/>
-        </w:rPr>
-        <w:t>hdf5doc_</w:t>
+      <w:proofErr w:type="gramStart"/>
+      <w:r>
+        <w:rPr>
+          <w:rStyle w:val="code"/>
+        </w:rPr>
+        <w:t xml:space="preserve">   </w:t>
+      </w:r>
+      <w:r>
+        <w:rPr>
+          <w:rStyle w:val="code"/>
+        </w:rPr>
+        <w:t>trunk</w:t>
+      </w:r>
+      <w:proofErr w:type="gramEnd"/>
+      <w:r>
+        <w:rPr>
+          <w:rStyle w:val="code"/>
+        </w:rPr>
+        <w:t>/</w:t>
+      </w:r>
+      <w:r>
+        <w:rPr>
+          <w:rStyle w:val="code"/>
+        </w:rPr>
+        <w:t>hdf5doc</w:t>
+      </w:r>
+      <w:r>
+        <w:rPr>
+          <w:rStyle w:val="code"/>
+        </w:rPr>
+        <w:t>_</w:t>
       </w:r>
       <w:r>
         <w:rPr>
@@ -1300,7 +1493,19 @@
         <w:rPr>
           <w:rStyle w:val="code"/>
         </w:rPr>
-        <w:t>5function_template.html</w:t>
+        <w:t>5function_</w:t>
+      </w:r>
+      <w:r>
+        <w:rPr>
+          <w:rStyle w:val="code"/>
+        </w:rPr>
+        <w:t>entry</w:t>
+      </w:r>
+      <w:r>
+        <w:rPr>
+          <w:rStyle w:val="code"/>
+        </w:rPr>
+        <w:t>.htm</w:t>
       </w:r>
     </w:p>
     <w:p>
@@ -1309,7 +1514,13 @@
         <w:spacing w:before="120"/>
       </w:pPr>
       <w:r>
-        <w:t>The tool template will be this file:</w:t>
+        <w:t>The tool</w:t>
+      </w:r>
+      <w:r>
+        <w:t xml:space="preserve"> entry</w:t>
+      </w:r>
+      <w:r>
+        <w:t xml:space="preserve"> template will be this file:</w:t>
       </w:r>
       <w:r>
         <w:t xml:space="preserve"> </w:t>
@@ -1325,16 +1536,36 @@
         <w:br/>
       </w:r>
       <w:r>
-        <w:t xml:space="preserve">  </w:t>
-      </w:r>
-      <w:r>
-        <w:t xml:space="preserve"> </w:t>
-      </w:r>
-      <w:r>
-        <w:rPr>
-          <w:rStyle w:val="code"/>
-        </w:rPr>
-        <w:t>hdf5doc_</w:t>
+        <w:rPr>
+          <w:rStyle w:val="code"/>
+        </w:rPr>
+        <w:t xml:space="preserve">   </w:t>
+      </w:r>
+      <w:proofErr w:type="gramStart"/>
+      <w:r>
+        <w:rPr>
+          <w:rStyle w:val="code"/>
+        </w:rPr>
+        <w:t>trunk</w:t>
+      </w:r>
+      <w:proofErr w:type="gramEnd"/>
+      <w:r>
+        <w:rPr>
+          <w:rStyle w:val="code"/>
+        </w:rPr>
+        <w:t>/</w:t>
+      </w:r>
+      <w:r>
+        <w:rPr>
+          <w:rStyle w:val="code"/>
+        </w:rPr>
+        <w:t>hdf5doc</w:t>
+      </w:r>
+      <w:r>
+        <w:rPr>
+          <w:rStyle w:val="code"/>
+        </w:rPr>
+        <w:t>_</w:t>
       </w:r>
       <w:r>
         <w:rPr>
@@ -1346,7 +1577,19 @@
         <w:rPr>
           <w:rStyle w:val="code"/>
         </w:rPr>
-        <w:t>templates/h5tool_template.html</w:t>
+        <w:t>templates/h5tool_</w:t>
+      </w:r>
+      <w:r>
+        <w:rPr>
+          <w:rStyle w:val="code"/>
+        </w:rPr>
+        <w:t>entry</w:t>
+      </w:r>
+      <w:r>
+        <w:rPr>
+          <w:rStyle w:val="code"/>
+        </w:rPr>
+        <w:t>.htm</w:t>
       </w:r>
     </w:p>
     <w:p>
@@ -1355,16 +1598,65 @@
         <w:numPr>
           <w:ilvl w:val="0"/>
           <w:numId w:val="34"/>
+          <w:numberingChange w:id="17" w:author="Frank Baker" w:date="2009-04-28T13:54:00Z" w:original="%1:2:0:."/>
         </w:numPr>
       </w:pPr>
       <w:r>
-        <w:t xml:space="preserve">Ask Frank to send you a file with the </w:t>
-      </w:r>
-      <w:r>
-        <w:t>HTML</w:t>
-      </w:r>
-      <w:r>
-        <w:t xml:space="preserve"> source for the entry you are updating.</w:t>
+        <w:t>Find the function entry file that you will revise here</w:t>
+      </w:r>
+      <w:proofErr w:type="gramStart"/>
+      <w:r>
+        <w:t xml:space="preserve">:  </w:t>
+      </w:r>
+      <w:proofErr w:type="gramEnd"/>
+      <w:r>
+        <w:br/>
+      </w:r>
+      <w:r>
+        <w:rPr>
+          <w:rStyle w:val="code"/>
+        </w:rPr>
+        <w:t xml:space="preserve">   </w:t>
+      </w:r>
+      <w:r>
+        <w:rPr>
+          <w:rStyle w:val="code"/>
+        </w:rPr>
+        <w:t>trunk/html/RM/H5*/</w:t>
+      </w:r>
+      <w:r>
+        <w:rPr>
+          <w:rStyle w:val="code"/>
+        </w:rPr>
+        <w:br/>
+      </w:r>
+      <w:r>
+        <w:t>For example, if you are updating H5Screate, you will be editing this file:</w:t>
+      </w:r>
+    </w:p>
+    <w:p>
+      <w:pPr>
+        <w:pStyle w:val="ListParagraph"/>
+      </w:pPr>
+      <w:r>
+        <w:rPr>
+          <w:rStyle w:val="code"/>
+        </w:rPr>
+        <w:t xml:space="preserve">   </w:t>
+      </w:r>
+      <w:proofErr w:type="gramStart"/>
+      <w:r>
+        <w:rPr>
+          <w:rStyle w:val="code"/>
+        </w:rPr>
+        <w:t>trunk</w:t>
+      </w:r>
+      <w:proofErr w:type="gramEnd"/>
+      <w:r>
+        <w:rPr>
+          <w:rStyle w:val="code"/>
+        </w:rPr>
+        <w:t>/html/RM/H5S/H5Screate.htm</w:t>
       </w:r>
     </w:p>
     <w:p>
@@ -1373,6 +1665,7 @@
         <w:numPr>
           <w:ilvl w:val="0"/>
           <w:numId w:val="34"/>
+          <w:numberingChange w:id="18" w:author="Frank Baker" w:date="2009-04-28T13:54:00Z" w:original="%1:3:0:."/>
         </w:numPr>
       </w:pPr>
       <w:r>
@@ -1412,6 +1705,7 @@
         <w:numPr>
           <w:ilvl w:val="0"/>
           <w:numId w:val="34"/>
+          <w:numberingChange w:id="19" w:author="Frank Baker" w:date="2009-04-28T13:54:00Z" w:original="%1:4:0:."/>
         </w:numPr>
       </w:pPr>
       <w:r>
@@ -1427,11 +1721,7 @@
         <w:t xml:space="preserve"> </w:t>
       </w:r>
       <w:r>
-        <w:t xml:space="preserve">Remember that you will be making updates relevant to your </w:t>
-      </w:r>
-      <w:r>
-        <w:lastRenderedPageBreak/>
-        <w:t>coding changes, and also to bring the manual entry into compliance with the latest documentation standards.</w:t>
+        <w:t>Remember that you will be making updates relevant to your coding changes, and also to bring the manual entry into compliance with the latest documentation standards.</w:t>
       </w:r>
       <w:r>
         <w:t xml:space="preserve"> </w:t>
@@ -1443,6 +1733,7 @@
         <w:numPr>
           <w:ilvl w:val="0"/>
           <w:numId w:val="34"/>
+          <w:numberingChange w:id="20" w:author="Frank Baker" w:date="2009-04-28T13:54:00Z" w:original="%1:5:0:."/>
         </w:numPr>
       </w:pPr>
       <w:r>
@@ -1455,6 +1746,7 @@
         <w:numPr>
           <w:ilvl w:val="0"/>
           <w:numId w:val="34"/>
+          <w:numberingChange w:id="21" w:author="Frank Baker" w:date="2009-04-28T13:54:00Z" w:original="%1:6:0:."/>
         </w:numPr>
       </w:pPr>
       <w:r>
@@ -1473,6 +1765,7 @@
         <w:numPr>
           <w:ilvl w:val="0"/>
           <w:numId w:val="34"/>
+          <w:numberingChange w:id="22" w:author="Frank Baker" w:date="2009-04-28T13:54:00Z" w:original="%1:7:0:."/>
         </w:numPr>
       </w:pPr>
       <w:r>
@@ -1485,22 +1778,29 @@
         <w:numPr>
           <w:ilvl w:val="0"/>
           <w:numId w:val="34"/>
+          <w:numberingChange w:id="23" w:author="Frank Baker" w:date="2009-04-28T13:54:00Z" w:original="%1:8:0:."/>
         </w:numPr>
       </w:pPr>
       <w:r>
-        <w:t xml:space="preserve">When you are satisfied, send the </w:t>
+        <w:t xml:space="preserve">When you are satisfied, </w:t>
+      </w:r>
+      <w:r>
+        <w:t xml:space="preserve">commit </w:t>
+      </w:r>
+      <w:r>
+        <w:t xml:space="preserve">the </w:t>
       </w:r>
       <w:r>
         <w:t>HTML</w:t>
       </w:r>
       <w:r>
-        <w:t xml:space="preserve"> file for the manual entry to Frank, who will integrate it into the document set.</w:t>
-      </w:r>
-      <w:r>
-        <w:t xml:space="preserve"> </w:t>
-      </w:r>
-      <w:r>
-        <w:t>Make sure to tell him what branch or branches it pertains to.</w:t>
+        <w:t xml:space="preserve"> file for the manual entry to </w:t>
+      </w:r>
+      <w:r>
+        <w:t xml:space="preserve">the hdf5doc repository. </w:t>
+      </w:r>
+      <w:r>
+        <w:t>All commits must include a meaningful log message that will help a later developer determine where a change took place.</w:t>
       </w:r>
     </w:p>
     <w:p>
@@ -1509,9 +1809,32 @@
         <w:numPr>
           <w:ilvl w:val="0"/>
           <w:numId w:val="34"/>
+          <w:numberingChange w:id="24" w:author="Frank Baker" w:date="2009-04-28T13:54:00Z" w:original="%1:9:0:."/>
         </w:numPr>
       </w:pPr>
       <w:r>
+        <w:t>Then merge and commit the changes to all relevant branches</w:t>
+      </w:r>
+      <w:r>
+        <w:t>.</w:t>
+      </w:r>
+      <w:r>
+        <w:t xml:space="preserve">  (See </w:t>
+      </w:r>
+      <w:r>
+        <w:t xml:space="preserve">below.) </w:t>
+      </w:r>
+    </w:p>
+    <w:p>
+      <w:pPr>
+        <w:pStyle w:val="ListParagraph"/>
+        <w:numPr>
+          <w:ilvl w:val="0"/>
+          <w:numId w:val="34"/>
+          <w:numberingChange w:id="25" w:author="Frank Baker" w:date="2009-04-28T13:54:00Z" w:original="%1:10:0:."/>
+        </w:numPr>
+      </w:pPr>
+      <w:r>
         <w:t>Also let Frank know if other documents such as the User’s Guide need to be updated.</w:t>
       </w:r>
       <w:r>
@@ -1524,6 +1847,9 @@
     <w:p>
       <w:pPr>
         <w:pStyle w:val="Heading1"/>
+        <w:numPr>
+          <w:numberingChange w:id="26" w:author="Frank Baker" w:date="2009-04-28T13:54:00Z" w:original="%1:6:0:"/>
+        </w:numPr>
       </w:pPr>
       <w:r>
         <w:t>Process: Correcting an Existing Reference Manual Entry</w:t>
@@ -1545,7 +1871,13 @@
         <w:t>If a developer notices an error in an existing manual entry that makes the entry incorrect or difficult to understand, they should file a bug report and include the correction that needs to be made</w:t>
       </w:r>
       <w:r>
-        <w:t>, being as specific as possible about what needs to be changed, and hopefully supplying the correct text (in words, not formatted)</w:t>
+        <w:t xml:space="preserve">, being as specific as possible about what needs to be changed, and hopefully supplying the correct text (in </w:t>
+      </w:r>
+      <w:r>
+        <w:t xml:space="preserve">plain </w:t>
+      </w:r>
+      <w:r>
+        <w:t>words, not formatted)</w:t>
       </w:r>
       <w:r>
         <w:t>.</w:t>
@@ -1565,6 +1897,225 @@
     <w:p>
       <w:pPr>
         <w:pStyle w:val="Heading1"/>
+        <w:numPr>
+          <w:numberingChange w:id="27" w:author="Frank Baker" w:date="2009-04-28T13:54:00Z" w:original="%1:7:0:"/>
+        </w:numPr>
+      </w:pPr>
+      <w:r>
+        <w:t xml:space="preserve">Merging work </w:t>
+      </w:r>
+      <w:r>
+        <w:t>from the trunk to a branch or across</w:t>
+      </w:r>
+      <w:r>
+        <w:t xml:space="preserve"> branches</w:t>
+      </w:r>
+    </w:p>
+    <w:p>
+      <w:r>
+        <w:t xml:space="preserve">In general, any particular task should first be completed in the trunk then </w:t>
+      </w:r>
+      <w:r>
+        <w:t>prorted</w:t>
+      </w:r>
+      <w:r>
+        <w:t xml:space="preserve"> to the relevant branches.</w:t>
+      </w:r>
+      <w:r>
+        <w:t xml:space="preserve"> </w:t>
+      </w:r>
+      <w:r>
+        <w:t xml:space="preserve"> </w:t>
+      </w:r>
+      <w:r>
+        <w:t>With reasonable caution, Subversion’s merge command is quite adequate to this task.</w:t>
+      </w:r>
+    </w:p>
+    <w:p>
+      <w:r>
+        <w:t>The following is a general outline of the requirements and steps; if you need additional information, feel free to speak with Frank.</w:t>
+      </w:r>
+    </w:p>
+    <w:p>
+      <w:pPr>
+        <w:pStyle w:val="Bullet3"/>
+        <w:numPr>
+          <w:numberingChange w:id="28" w:author="Frank Baker" w:date="2009-04-28T13:54:00Z" w:original="o"/>
+        </w:numPr>
+      </w:pPr>
+      <w:r>
+        <w:t>The hdf5doc/ documentation repository generally maintains the same branch and tag structure as the hdf5/ code repository; documentation is be added to the same hdf5doc/ branches as the hdf5/ branches your code is ported to.</w:t>
+      </w:r>
+    </w:p>
+    <w:p>
+      <w:pPr>
+        <w:pStyle w:val="Bullet3"/>
+        <w:numPr>
+          <w:ilvl w:val="1"/>
+          <w:numId w:val="36"/>
+          <w:numberingChange w:id="29" w:author="Frank Baker" w:date="2009-04-28T13:54:00Z" w:original="o"/>
+        </w:numPr>
+      </w:pPr>
+      <w:r>
+        <w:t xml:space="preserve">Work that is strictly in development and not </w:t>
+      </w:r>
+      <w:r>
+        <w:t>targeted to</w:t>
+      </w:r>
+      <w:r>
+        <w:t xml:space="preserve"> a current release series</w:t>
+      </w:r>
+      <w:r>
+        <w:t xml:space="preserve"> is generally limited to the trunk.  </w:t>
+      </w:r>
+    </w:p>
+    <w:p>
+      <w:pPr>
+        <w:pStyle w:val="Bullet3"/>
+        <w:numPr>
+          <w:ilvl w:val="1"/>
+          <w:numId w:val="36"/>
+          <w:numberingChange w:id="30" w:author="Frank Baker" w:date="2009-04-28T13:54:00Z" w:original="o"/>
+        </w:numPr>
+      </w:pPr>
+      <w:r>
+        <w:t>If w</w:t>
+      </w:r>
+      <w:r>
+        <w:t>ork is targeted to one or more current release series</w:t>
+      </w:r>
+      <w:r>
+        <w:t>, both the code and the documentation</w:t>
+      </w:r>
+      <w:r>
+        <w:t xml:space="preserve"> must be merged to those release branches.  </w:t>
+      </w:r>
+    </w:p>
+    <w:p>
+      <w:pPr>
+        <w:pStyle w:val="Bullet3"/>
+        <w:numPr>
+          <w:numberingChange w:id="31" w:author="Frank Baker" w:date="2009-04-28T13:54:00Z" w:original="o"/>
+        </w:numPr>
+      </w:pPr>
+      <w:r>
+        <w:t>Subversion’s merge command is quite adequate to this task, but a few precautions are necessary.</w:t>
+      </w:r>
+    </w:p>
+    <w:p>
+      <w:pPr>
+        <w:pStyle w:val="Bullet3"/>
+        <w:numPr>
+          <w:ilvl w:val="1"/>
+          <w:numId w:val="36"/>
+          <w:numberingChange w:id="32" w:author="Frank Baker" w:date="2009-04-28T13:54:00Z" w:original="o"/>
+        </w:numPr>
+      </w:pPr>
+      <w:r>
+        <w:t>Subversion provides several approaches to merging.  This discussion assumes that merges are done in a working copy, reviewed, and committed.</w:t>
+      </w:r>
+    </w:p>
+    <w:p>
+      <w:pPr>
+        <w:pStyle w:val="Bullet3"/>
+        <w:numPr>
+          <w:ilvl w:val="1"/>
+          <w:numId w:val="36"/>
+          <w:numberingChange w:id="33" w:author="Frank Baker" w:date="2009-04-28T13:54:00Z" w:original="o"/>
+        </w:numPr>
+      </w:pPr>
+      <w:r>
+        <w:t>The branch you are merging to must be up to date.</w:t>
+      </w:r>
+    </w:p>
+    <w:p>
+      <w:pPr>
+        <w:pStyle w:val="Bullet3"/>
+        <w:numPr>
+          <w:ilvl w:val="1"/>
+          <w:numId w:val="36"/>
+          <w:numberingChange w:id="34" w:author="Frank Baker" w:date="2009-04-28T13:54:00Z" w:original="o"/>
+        </w:numPr>
+      </w:pPr>
+      <w:r>
+        <w:t xml:space="preserve">Always check for conflicts before merging; try to avoid them.  Conflicts are occasionally unavoidable; </w:t>
+      </w:r>
+      <w:r>
+        <w:t xml:space="preserve">just </w:t>
+      </w:r>
+      <w:r>
+        <w:t>fix them before committing the merged change.</w:t>
+      </w:r>
+    </w:p>
+    <w:p>
+      <w:pPr>
+        <w:pStyle w:val="Bullet3"/>
+        <w:numPr>
+          <w:ilvl w:val="1"/>
+          <w:numId w:val="36"/>
+          <w:numberingChange w:id="35" w:author="Frank Baker" w:date="2009-04-28T13:54:00Z" w:original="o"/>
+        </w:numPr>
+      </w:pPr>
+      <w:r>
+        <w:t>Make sure the log message from the trunk commit accompanies the relevant commit in a branch.</w:t>
+      </w:r>
+    </w:p>
+    <w:p>
+      <w:pPr>
+        <w:pStyle w:val="Bullet3"/>
+        <w:numPr>
+          <w:ilvl w:val="1"/>
+          <w:numId w:val="36"/>
+          <w:numberingChange w:id="36" w:author="Frank Baker" w:date="2009-04-28T13:54:00Z" w:original="o"/>
+        </w:numPr>
+      </w:pPr>
+      <w:r>
+        <w:t>See Frank if you are unfamiliar with the details of Subversion’s merge function.</w:t>
+      </w:r>
+    </w:p>
+    <w:p>
+      <w:pPr>
+        <w:pStyle w:val="Bullet3"/>
+        <w:numPr>
+          <w:numberingChange w:id="37" w:author="Frank Baker" w:date="2009-04-28T13:54:00Z" w:original="o"/>
+        </w:numPr>
+      </w:pPr>
+      <w:proofErr w:type="gramStart"/>
+      <w:r>
+        <w:t>dd</w:t>
+      </w:r>
+      <w:proofErr w:type="gramEnd"/>
+    </w:p>
+    <w:p/>
+    <w:p>
+      <w:r>
+        <w:rPr>
+          <w:b/>
+        </w:rPr>
+        <w:t>NOTE:</w:t>
+      </w:r>
+      <w:r>
+        <w:t xml:space="preserve"> This discussion does not treat the use of </w:t>
+      </w:r>
+      <w:r>
+        <w:rPr>
+          <w:i/>
+        </w:rPr>
+        <w:t>feature branches</w:t>
+      </w:r>
+      <w:r>
+        <w:t xml:space="preserve">, special branches, usually based on the trunk, used in developing features that are kept isolated from other code </w:t>
+      </w:r>
+      <w:r>
+        <w:t>until they are sufficiently developed to minimize disrupting the rest of the product.  Feature branches introduce additional merging requirements.</w:t>
+      </w:r>
+    </w:p>
+    <w:p>
+      <w:pPr>
+        <w:pStyle w:val="Heading1"/>
+        <w:numPr>
+          <w:numberingChange w:id="38" w:author="Frank Baker" w:date="2009-04-28T13:54:00Z" w:original="%1:8:0:"/>
+        </w:numPr>
       </w:pPr>
       <w:r>
         <w:t>Conclusion</w:t>
@@ -1582,11 +2133,6 @@
       </w:r>
     </w:p>
     <w:p>
-      <w:pPr>
-        <w:numPr>
-          <w:ins w:id="3" w:author="Frank Baker" w:date="2008-10-08T16:23:00Z"/>
-        </w:numPr>
-      </w:pPr>
       <w:r>
         <w:t xml:space="preserve">If </w:t>
       </w:r>
@@ -1660,25 +2206,11 @@
             <w:pPr>
               <w:jc w:val="left"/>
             </w:pPr>
-            <w:smartTag w:uri="urn:schemas-microsoft-com:office:smarttags" w:element="date">
-              <w:smartTagPr>
-                <w:attr w:name="Year" w:val="2008"/>
-                <w:attr w:name="Day" w:val="1"/>
-                <w:attr w:name="Month" w:val="10"/>
-                <w:attr w:name="ls" w:val="trans"/>
-              </w:smartTagPr>
-              <w:r>
-                <w:rPr>
-                  <w:rStyle w:val="Emphasis"/>
-                </w:rPr>
-                <w:t>October 1, 2008</w:t>
-              </w:r>
-            </w:smartTag>
             <w:r>
               <w:rPr>
                 <w:rStyle w:val="Emphasis"/>
               </w:rPr>
-              <w:t>:</w:t>
+              <w:t>October 1, 2008:</w:t>
             </w:r>
           </w:p>
         </w:tc>
@@ -1712,37 +2244,23 @@
             <w:pPr>
               <w:jc w:val="left"/>
             </w:pPr>
-            <w:smartTag w:uri="urn:schemas-microsoft-com:office:smarttags" w:element="date">
-              <w:smartTagPr>
-                <w:attr w:name="Year" w:val="2008"/>
-                <w:attr w:name="Day" w:val="8"/>
-                <w:attr w:name="Month" w:val="10"/>
-                <w:attr w:name="ls" w:val="trans"/>
-              </w:smartTagPr>
-              <w:r>
-                <w:rPr>
-                  <w:rStyle w:val="Emphasis"/>
-                </w:rPr>
-                <w:t xml:space="preserve">October </w:t>
-              </w:r>
-              <w:r>
-                <w:rPr>
-                  <w:rStyle w:val="Emphasis"/>
-                </w:rPr>
-                <w:t>8</w:t>
-              </w:r>
-              <w:r>
-                <w:rPr>
-                  <w:rStyle w:val="Emphasis"/>
-                </w:rPr>
-                <w:t>, 2008</w:t>
-              </w:r>
-            </w:smartTag>
             <w:r>
               <w:rPr>
                 <w:rStyle w:val="Emphasis"/>
               </w:rPr>
-              <w:t>:</w:t>
+              <w:t xml:space="preserve">October </w:t>
+            </w:r>
+            <w:r>
+              <w:rPr>
+                <w:rStyle w:val="Emphasis"/>
+              </w:rPr>
+              <w:t>8</w:t>
+            </w:r>
+            <w:r>
+              <w:rPr>
+                <w:rStyle w:val="Emphasis"/>
+              </w:rPr>
+              <w:t>, 2008:</w:t>
             </w:r>
           </w:p>
         </w:tc>
@@ -1783,6 +2301,71 @@
           </w:p>
         </w:tc>
       </w:tr>
+      <w:tr>
+        <w:trPr>
+          <w:cantSplit/>
+        </w:trPr>
+        <w:tc>
+          <w:tcPr>
+            <w:tcW w:w="2175" w:type="dxa"/>
+          </w:tcPr>
+          <w:p>
+            <w:pPr>
+              <w:jc w:val="left"/>
+              <w:rPr>
+                <w:rStyle w:val="Emphasis"/>
+              </w:rPr>
+            </w:pPr>
+            <w:r>
+              <w:rPr>
+                <w:rStyle w:val="Emphasis"/>
+              </w:rPr>
+              <w:t xml:space="preserve">April </w:t>
+            </w:r>
+            <w:r>
+              <w:rPr>
+                <w:rStyle w:val="Emphasis"/>
+              </w:rPr>
+              <w:t>21</w:t>
+            </w:r>
+            <w:r>
+              <w:rPr>
+                <w:rStyle w:val="Emphasis"/>
+              </w:rPr>
+              <w:t>, 2009:</w:t>
+            </w:r>
+          </w:p>
+        </w:tc>
+        <w:tc>
+          <w:tcPr>
+            <w:tcW w:w="7962" w:type="dxa"/>
+          </w:tcPr>
+          <w:p>
+            <w:pPr>
+              <w:widowControl w:val="0"/>
+              <w:spacing w:after="0"/>
+              <w:jc w:val="left"/>
+              <w:rPr>
+                <w:rStyle w:val="Emphasis"/>
+              </w:rPr>
+            </w:pPr>
+            <w:r>
+              <w:rPr>
+                <w:rStyle w:val="Emphasis"/>
+                <w:i w:val="0"/>
+              </w:rPr>
+              <w:t>Version 3 reflects revised underlying file structure of Reference Manual (individual files per function entry)</w:t>
+            </w:r>
+            <w:r>
+              <w:rPr>
+                <w:rStyle w:val="Emphasis"/>
+                <w:i w:val="0"/>
+              </w:rPr>
+              <w:t xml:space="preserve"> and includes a discussion of merging.</w:t>
+            </w:r>
+          </w:p>
+        </w:tc>
+      </w:tr>
     </w:tbl>
     <w:p>
       <w:pPr>
@@ -1797,8 +2380,7 @@
       <w:headerReference w:type="first" r:id="rId10"/>
       <w:footerReference w:type="first" r:id="rId11"/>
       <w:pgSz w:w="12240" w:h="15840" w:code="1"/>
-      <w:pgMar w:top="1152" w:right="1152" w:bottom="1440" w:left="1152" w:header="432" w:footer="720" w:gutter="0"/>
-      <w:cols w:space="720"/>
+      <w:pgMar w:top="1152" w:right="1152" w:bottom="1440" w:left="1152" w:header="432" w:gutter="0"/>
       <w:titlePg/>
       <w:docGrid w:linePitch="360"/>
     </w:sectPr>
@@ -1807,7 +2389,7 @@
 </file>
 
 <file path=word/endnotes.xml><?xml version="1.0" encoding="utf-8"?>
-<w:endnotes xmlns:ve="http://schemas.openxmlformats.org/markup-compatibility/2006" xmlns:o="urn:schemas-microsoft-com:office:office" xmlns:r="http://schemas.openxmlformats.org/officeDocument/2006/relationships" xmlns:m="http://schemas.openxmlformats.org/officeDocument/2006/math" xmlns:v="urn:schemas-microsoft-com:vml" xmlns:wp="http://schemas.openxmlformats.org/drawingml/2006/wordprocessingDrawing" xmlns:w10="urn:schemas-microsoft-com:office:word" xmlns:w="http://schemas.openxmlformats.org/wordprocessingml/2006/main" xmlns:wne="http://schemas.microsoft.com/office/word/2006/wordml">
+<w:endnotes xmlns:mv="urn:schemas-microsoft-com:mac:vml" xmlns:mo="http://schemas.microsoft.com/office/mac/office/2008/main" xmlns:ve="http://schemas.openxmlformats.org/markup-compatibility/2006" xmlns:o="urn:schemas-microsoft-com:office:office" xmlns:r="http://schemas.openxmlformats.org/officeDocument/2006/relationships" xmlns:m="http://schemas.openxmlformats.org/officeDocument/2006/math" xmlns:v="urn:schemas-microsoft-com:vml" xmlns:w10="urn:schemas-microsoft-com:office:word" xmlns:w="http://schemas.openxmlformats.org/wordprocessingml/2006/main" xmlns:wne="http://schemas.microsoft.com/office/word/2006/wordml" xmlns:wp="http://schemas.openxmlformats.org/drawingml/2006/wordprocessingDrawing">
   <w:endnote w:type="separator" w:id="0">
     <w:p>
       <w:r>
@@ -1826,7 +2408,7 @@
 </file>
 
 <file path=word/footer1.xml><?xml version="1.0" encoding="utf-8"?>
-<w:ftr xmlns:ve="http://schemas.openxmlformats.org/markup-compatibility/2006" xmlns:o="urn:schemas-microsoft-com:office:office" xmlns:r="http://schemas.openxmlformats.org/officeDocument/2006/relationships" xmlns:m="http://schemas.openxmlformats.org/officeDocument/2006/math" xmlns:v="urn:schemas-microsoft-com:vml" xmlns:wp="http://schemas.openxmlformats.org/drawingml/2006/wordprocessingDrawing" xmlns:w10="urn:schemas-microsoft-com:office:word" xmlns:w="http://schemas.openxmlformats.org/wordprocessingml/2006/main" xmlns:wne="http://schemas.microsoft.com/office/word/2006/wordml">
+<w:ftr xmlns:mv="urn:schemas-microsoft-com:mac:vml" xmlns:mo="http://schemas.microsoft.com/office/mac/office/2008/main" xmlns:ve="http://schemas.openxmlformats.org/markup-compatibility/2006" xmlns:o="urn:schemas-microsoft-com:office:office" xmlns:r="http://schemas.openxmlformats.org/officeDocument/2006/relationships" xmlns:m="http://schemas.openxmlformats.org/officeDocument/2006/math" xmlns:v="urn:schemas-microsoft-com:vml" xmlns:w10="urn:schemas-microsoft-com:office:word" xmlns:w="http://schemas.openxmlformats.org/wordprocessingml/2006/main" xmlns:wne="http://schemas.microsoft.com/office/word/2006/wordml" xmlns:wp="http://schemas.openxmlformats.org/drawingml/2006/wordprocessingDrawing">
   <w:sdt>
     <w:sdtPr>
       <w:id w:val="1478425"/>
@@ -1905,7 +2487,7 @@
                 <w:rPr>
                   <w:noProof/>
                 </w:rPr>
-                <w:t>5</w:t>
+                <w:t>6</w:t>
               </w:r>
             </w:fldSimple>
             <w:r>
@@ -1916,7 +2498,7 @@
                 <w:rPr>
                   <w:noProof/>
                 </w:rPr>
-                <w:t>5</w:t>
+                <w:t>6</w:t>
               </w:r>
             </w:fldSimple>
           </w:p>
@@ -1928,7 +2510,7 @@
 </file>
 
 <file path=word/footer2.xml><?xml version="1.0" encoding="utf-8"?>
-<w:ftr xmlns:ve="http://schemas.openxmlformats.org/markup-compatibility/2006" xmlns:o="urn:schemas-microsoft-com:office:office" xmlns:r="http://schemas.openxmlformats.org/officeDocument/2006/relationships" xmlns:m="http://schemas.openxmlformats.org/officeDocument/2006/math" xmlns:v="urn:schemas-microsoft-com:vml" xmlns:wp="http://schemas.openxmlformats.org/drawingml/2006/wordprocessingDrawing" xmlns:w10="urn:schemas-microsoft-com:office:word" xmlns:w="http://schemas.openxmlformats.org/wordprocessingml/2006/main" xmlns:wne="http://schemas.microsoft.com/office/word/2006/wordml">
+<w:ftr xmlns:mv="urn:schemas-microsoft-com:mac:vml" xmlns:mo="http://schemas.microsoft.com/office/mac/office/2008/main" xmlns:ve="http://schemas.openxmlformats.org/markup-compatibility/2006" xmlns:o="urn:schemas-microsoft-com:office:office" xmlns:r="http://schemas.openxmlformats.org/officeDocument/2006/relationships" xmlns:m="http://schemas.openxmlformats.org/officeDocument/2006/math" xmlns:v="urn:schemas-microsoft-com:vml" xmlns:w10="urn:schemas-microsoft-com:office:word" xmlns:w="http://schemas.openxmlformats.org/wordprocessingml/2006/main" xmlns:wne="http://schemas.microsoft.com/office/word/2006/wordml" xmlns:wp="http://schemas.openxmlformats.org/drawingml/2006/wordprocessingDrawing">
   <w:sdt>
     <w:sdtPr>
       <w:id w:val="1478483"/>
@@ -2018,7 +2600,7 @@
                 <w:rPr>
                   <w:noProof/>
                 </w:rPr>
-                <w:t>5</w:t>
+                <w:t>6</w:t>
               </w:r>
             </w:fldSimple>
           </w:p>
@@ -2030,7 +2612,7 @@
 </file>
 
 <file path=word/footnotes.xml><?xml version="1.0" encoding="utf-8"?>
-<w:footnotes xmlns:ve="http://schemas.openxmlformats.org/markup-compatibility/2006" xmlns:o="urn:schemas-microsoft-com:office:office" xmlns:r="http://schemas.openxmlformats.org/officeDocument/2006/relationships" xmlns:m="http://schemas.openxmlformats.org/officeDocument/2006/math" xmlns:v="urn:schemas-microsoft-com:vml" xmlns:wp="http://schemas.openxmlformats.org/drawingml/2006/wordprocessingDrawing" xmlns:w10="urn:schemas-microsoft-com:office:word" xmlns:w="http://schemas.openxmlformats.org/wordprocessingml/2006/main" xmlns:wne="http://schemas.microsoft.com/office/word/2006/wordml">
+<w:footnotes xmlns:mv="urn:schemas-microsoft-com:mac:vml" xmlns:mo="http://schemas.microsoft.com/office/mac/office/2008/main" xmlns:ve="http://schemas.openxmlformats.org/markup-compatibility/2006" xmlns:o="urn:schemas-microsoft-com:office:office" xmlns:r="http://schemas.openxmlformats.org/officeDocument/2006/relationships" xmlns:m="http://schemas.openxmlformats.org/officeDocument/2006/math" xmlns:v="urn:schemas-microsoft-com:vml" xmlns:w10="urn:schemas-microsoft-com:office:word" xmlns:w="http://schemas.openxmlformats.org/wordprocessingml/2006/main" xmlns:wne="http://schemas.microsoft.com/office/word/2006/wordml" xmlns:wp="http://schemas.openxmlformats.org/drawingml/2006/wordprocessingDrawing">
   <w:footnote w:type="separator" w:id="0">
     <w:p>
       <w:r>
@@ -2049,22 +2631,14 @@
 </file>
 
 <file path=word/header1.xml><?xml version="1.0" encoding="utf-8"?>
-<w:hdr xmlns:ve="http://schemas.openxmlformats.org/markup-compatibility/2006" xmlns:o="urn:schemas-microsoft-com:office:office" xmlns:r="http://schemas.openxmlformats.org/officeDocument/2006/relationships" xmlns:m="http://schemas.openxmlformats.org/officeDocument/2006/math" xmlns:v="urn:schemas-microsoft-com:vml" xmlns:wp="http://schemas.openxmlformats.org/drawingml/2006/wordprocessingDrawing" xmlns:w10="urn:schemas-microsoft-com:office:word" xmlns:w="http://schemas.openxmlformats.org/wordprocessingml/2006/main" xmlns:wne="http://schemas.microsoft.com/office/word/2006/wordml">
+<w:hdr xmlns:mv="urn:schemas-microsoft-com:mac:vml" xmlns:mo="http://schemas.microsoft.com/office/mac/office/2008/main" xmlns:ve="http://schemas.openxmlformats.org/markup-compatibility/2006" xmlns:o="urn:schemas-microsoft-com:office:office" xmlns:r="http://schemas.openxmlformats.org/officeDocument/2006/relationships" xmlns:m="http://schemas.openxmlformats.org/officeDocument/2006/math" xmlns:v="urn:schemas-microsoft-com:vml" xmlns:w10="urn:schemas-microsoft-com:office:word" xmlns:w="http://schemas.openxmlformats.org/wordprocessingml/2006/main" xmlns:wne="http://schemas.microsoft.com/office/word/2006/wordml" xmlns:wp="http://schemas.openxmlformats.org/drawingml/2006/wordprocessingDrawing">
   <w:p>
     <w:pPr>
       <w:pStyle w:val="THGHeader2"/>
     </w:pPr>
-    <w:smartTag w:uri="urn:schemas-microsoft-com:office:smarttags" w:element="date">
-      <w:smartTagPr>
-        <w:attr w:name="Year" w:val="2008"/>
-        <w:attr w:name="Day" w:val="8"/>
-        <w:attr w:name="Month" w:val="10"/>
-        <w:attr w:name="ls" w:val="trans"/>
-      </w:smartTagPr>
-      <w:r>
-        <w:t>October 8, 2008</w:t>
-      </w:r>
-    </w:smartTag>
+    <w:r>
+      <w:t>October 8, 2008</w:t>
+    </w:r>
     <w:r>
       <w:ptab w:relativeTo="margin" w:alignment="center" w:leader="none"/>
     </w:r>
@@ -2079,22 +2653,23 @@
 </file>
 
 <file path=word/header2.xml><?xml version="1.0" encoding="utf-8"?>
-<w:hdr xmlns:ve="http://schemas.openxmlformats.org/markup-compatibility/2006" xmlns:o="urn:schemas-microsoft-com:office:office" xmlns:r="http://schemas.openxmlformats.org/officeDocument/2006/relationships" xmlns:m="http://schemas.openxmlformats.org/officeDocument/2006/math" xmlns:v="urn:schemas-microsoft-com:vml" xmlns:wp="http://schemas.openxmlformats.org/drawingml/2006/wordprocessingDrawing" xmlns:w10="urn:schemas-microsoft-com:office:word" xmlns:w="http://schemas.openxmlformats.org/wordprocessingml/2006/main" xmlns:wne="http://schemas.microsoft.com/office/word/2006/wordml">
+<w:hdr xmlns:mv="urn:schemas-microsoft-com:mac:vml" xmlns:mo="http://schemas.microsoft.com/office/mac/office/2008/main" xmlns:ve="http://schemas.openxmlformats.org/markup-compatibility/2006" xmlns:o="urn:schemas-microsoft-com:office:office" xmlns:r="http://schemas.openxmlformats.org/officeDocument/2006/relationships" xmlns:m="http://schemas.openxmlformats.org/officeDocument/2006/math" xmlns:v="urn:schemas-microsoft-com:vml" xmlns:w10="urn:schemas-microsoft-com:office:word" xmlns:w="http://schemas.openxmlformats.org/wordprocessingml/2006/main" xmlns:wne="http://schemas.microsoft.com/office/word/2006/wordml" xmlns:wp="http://schemas.openxmlformats.org/drawingml/2006/wordprocessingDrawing">
   <w:p>
     <w:pPr>
       <w:pStyle w:val="THGHeader"/>
     </w:pPr>
-    <w:smartTag w:uri="urn:schemas-microsoft-com:office:smarttags" w:element="date">
-      <w:smartTagPr>
-        <w:attr w:name="Year" w:val="2008"/>
-        <w:attr w:name="Day" w:val="8"/>
-        <w:attr w:name="Month" w:val="10"/>
-        <w:attr w:name="ls" w:val="trans"/>
-      </w:smartTagPr>
-      <w:r>
-        <w:t>October 8, 2008</w:t>
-      </w:r>
-    </w:smartTag>
+    <w:r>
+      <w:t xml:space="preserve">April </w:t>
+    </w:r>
+    <w:r>
+      <w:t>2</w:t>
+    </w:r>
+    <w:r>
+      <w:t>7</w:t>
+    </w:r>
+    <w:r>
+      <w:t>, 2009</w:t>
+    </w:r>
     <w:r>
       <w:tab/>
     </w:r>
@@ -2105,14 +2680,14 @@
       <w:ptab w:relativeTo="margin" w:alignment="right" w:leader="none"/>
     </w:r>
     <w:r>
-      <w:t>Version 2</w:t>
+      <w:t>Version 3</w:t>
     </w:r>
   </w:p>
 </w:hdr>
 </file>
 
 <file path=word/numbering.xml><?xml version="1.0" encoding="utf-8"?>
-<w:numbering xmlns:ve="http://schemas.openxmlformats.org/markup-compatibility/2006" xmlns:o="urn:schemas-microsoft-com:office:office" xmlns:r="http://schemas.openxmlformats.org/officeDocument/2006/relationships" xmlns:m="http://schemas.openxmlformats.org/officeDocument/2006/math" xmlns:v="urn:schemas-microsoft-com:vml" xmlns:wp="http://schemas.openxmlformats.org/drawingml/2006/wordprocessingDrawing" xmlns:w10="urn:schemas-microsoft-com:office:word" xmlns:w="http://schemas.openxmlformats.org/wordprocessingml/2006/main" xmlns:wne="http://schemas.microsoft.com/office/word/2006/wordml">
+<w:numbering xmlns:mv="urn:schemas-microsoft-com:mac:vml" xmlns:mo="http://schemas.microsoft.com/office/mac/office/2008/main" xmlns:ve="http://schemas.openxmlformats.org/markup-compatibility/2006" xmlns:o="urn:schemas-microsoft-com:office:office" xmlns:r="http://schemas.openxmlformats.org/officeDocument/2006/relationships" xmlns:m="http://schemas.openxmlformats.org/officeDocument/2006/math" xmlns:v="urn:schemas-microsoft-com:vml" xmlns:w10="urn:schemas-microsoft-com:office:word" xmlns:w="http://schemas.openxmlformats.org/wordprocessingml/2006/main" xmlns:wne="http://schemas.microsoft.com/office/word/2006/wordml" xmlns:wp="http://schemas.openxmlformats.org/drawingml/2006/wordprocessingDrawing">
   <w:abstractNum w:abstractNumId="0">
     <w:nsid w:val="FFFFFF7C"/>
     <w:multiLevelType w:val="singleLevel"/>
@@ -2550,6 +3125,120 @@
     </w:lvl>
   </w:abstractNum>
   <w:abstractNum w:abstractNumId="12">
+    <w:nsid w:val="35F40E89"/>
+    <w:multiLevelType w:val="hybridMultilevel"/>
+    <w:tmpl w:val="92F68DD6"/>
+    <w:lvl w:ilvl="0" w:tplc="AA66A360">
+      <w:start w:val="1"/>
+      <w:numFmt w:val="bullet"/>
+      <w:pStyle w:val="Bullet3"/>
+      <w:lvlText w:val="o"/>
+      <w:lvlJc w:val="left"/>
+      <w:pPr>
+        <w:ind w:left="1440" w:hanging="360"/>
+      </w:pPr>
+      <w:rPr>
+        <w:rFonts w:ascii="Courier New" w:hAnsi="Courier New" w:hint="default"/>
+      </w:rPr>
+    </w:lvl>
+    <w:lvl w:ilvl="1" w:tplc="04090003">
+      <w:start w:val="1"/>
+      <w:numFmt w:val="bullet"/>
+      <w:lvlText w:val="o"/>
+      <w:lvlJc w:val="left"/>
+      <w:pPr>
+        <w:ind w:left="2160" w:hanging="360"/>
+      </w:pPr>
+      <w:rPr>
+        <w:rFonts w:ascii="Courier New" w:hAnsi="Courier New" w:hint="default"/>
+      </w:rPr>
+    </w:lvl>
+    <w:lvl w:ilvl="2" w:tplc="04090005" w:tentative="1">
+      <w:start w:val="1"/>
+      <w:numFmt w:val="bullet"/>
+      <w:lvlText w:val=""/>
+      <w:lvlJc w:val="left"/>
+      <w:pPr>
+        <w:ind w:left="2880" w:hanging="360"/>
+      </w:pPr>
+      <w:rPr>
+        <w:rFonts w:ascii="Wingdings" w:hAnsi="Wingdings" w:hint="default"/>
+      </w:rPr>
+    </w:lvl>
+    <w:lvl w:ilvl="3" w:tplc="04090001" w:tentative="1">
+      <w:start w:val="1"/>
+      <w:numFmt w:val="bullet"/>
+      <w:lvlText w:val=""/>
+      <w:lvlJc w:val="left"/>
+      <w:pPr>
+        <w:ind w:left="3600" w:hanging="360"/>
+      </w:pPr>
+      <w:rPr>
+        <w:rFonts w:ascii="Symbol" w:hAnsi="Symbol" w:hint="default"/>
+      </w:rPr>
+    </w:lvl>
+    <w:lvl w:ilvl="4" w:tplc="04090003" w:tentative="1">
+      <w:start w:val="1"/>
+      <w:numFmt w:val="bullet"/>
+      <w:lvlText w:val="o"/>
+      <w:lvlJc w:val="left"/>
+      <w:pPr>
+        <w:ind w:left="4320" w:hanging="360"/>
+      </w:pPr>
+      <w:rPr>
+        <w:rFonts w:ascii="Courier New" w:hAnsi="Courier New" w:hint="default"/>
+      </w:rPr>
+    </w:lvl>
+    <w:lvl w:ilvl="5" w:tplc="04090005" w:tentative="1">
+      <w:start w:val="1"/>
+      <w:numFmt w:val="bullet"/>
+      <w:lvlText w:val=""/>
+      <w:lvlJc w:val="left"/>
+      <w:pPr>
+        <w:ind w:left="5040" w:hanging="360"/>
+      </w:pPr>
+      <w:rPr>
+        <w:rFonts w:ascii="Wingdings" w:hAnsi="Wingdings" w:hint="default"/>
+      </w:rPr>
+    </w:lvl>
+    <w:lvl w:ilvl="6" w:tplc="04090001" w:tentative="1">
+      <w:start w:val="1"/>
+      <w:numFmt w:val="bullet"/>
+      <w:lvlText w:val=""/>
+      <w:lvlJc w:val="left"/>
+      <w:pPr>
+        <w:ind w:left="5760" w:hanging="360"/>
+      </w:pPr>
+      <w:rPr>
+        <w:rFonts w:ascii="Symbol" w:hAnsi="Symbol" w:hint="default"/>
+      </w:rPr>
+    </w:lvl>
+    <w:lvl w:ilvl="7" w:tplc="04090003" w:tentative="1">
+      <w:start w:val="1"/>
+      <w:numFmt w:val="bullet"/>
+      <w:lvlText w:val="o"/>
+      <w:lvlJc w:val="left"/>
+      <w:pPr>
+        <w:ind w:left="6480" w:hanging="360"/>
+      </w:pPr>
+      <w:rPr>
+        <w:rFonts w:ascii="Courier New" w:hAnsi="Courier New" w:hint="default"/>
+      </w:rPr>
+    </w:lvl>
+    <w:lvl w:ilvl="8" w:tplc="04090005" w:tentative="1">
+      <w:start w:val="1"/>
+      <w:numFmt w:val="bullet"/>
+      <w:lvlText w:val=""/>
+      <w:lvlJc w:val="left"/>
+      <w:pPr>
+        <w:ind w:left="7200" w:hanging="360"/>
+      </w:pPr>
+      <w:rPr>
+        <w:rFonts w:ascii="Wingdings" w:hAnsi="Wingdings" w:hint="default"/>
+      </w:rPr>
+    </w:lvl>
+  </w:abstractNum>
+  <w:abstractNum w:abstractNumId="13">
     <w:nsid w:val="3FEA2E7E"/>
     <w:multiLevelType w:val="hybridMultilevel"/>
     <w:tmpl w:val="97669FEA"/>
@@ -2638,10 +3327,10 @@
       </w:pPr>
     </w:lvl>
   </w:abstractNum>
-  <w:abstractNum w:abstractNumId="13">
+  <w:abstractNum w:abstractNumId="14">
     <w:nsid w:val="526B0DDD"/>
     <w:multiLevelType w:val="hybridMultilevel"/>
-    <w:tmpl w:val="A4607DD8"/>
+    <w:tmpl w:val="4F865BF0"/>
     <w:lvl w:ilvl="0" w:tplc="0409000F">
       <w:start w:val="1"/>
       <w:numFmt w:val="decimal"/>
@@ -2724,7 +3413,93 @@
       </w:pPr>
     </w:lvl>
   </w:abstractNum>
-  <w:abstractNum w:abstractNumId="14">
+  <w:abstractNum w:abstractNumId="15">
+    <w:nsid w:val="66A17030"/>
+    <w:multiLevelType w:val="hybridMultilevel"/>
+    <w:tmpl w:val="52C6D9AE"/>
+    <w:lvl w:ilvl="0" w:tplc="0409000F">
+      <w:start w:val="1"/>
+      <w:numFmt w:val="decimal"/>
+      <w:lvlText w:val="%1."/>
+      <w:lvlJc w:val="left"/>
+      <w:pPr>
+        <w:ind w:left="1440" w:hanging="360"/>
+      </w:pPr>
+    </w:lvl>
+    <w:lvl w:ilvl="1" w:tplc="04090019" w:tentative="1">
+      <w:start w:val="1"/>
+      <w:numFmt w:val="lowerLetter"/>
+      <w:lvlText w:val="%2."/>
+      <w:lvlJc w:val="left"/>
+      <w:pPr>
+        <w:ind w:left="2160" w:hanging="360"/>
+      </w:pPr>
+    </w:lvl>
+    <w:lvl w:ilvl="2" w:tplc="0409001B" w:tentative="1">
+      <w:start w:val="1"/>
+      <w:numFmt w:val="lowerRoman"/>
+      <w:lvlText w:val="%3."/>
+      <w:lvlJc w:val="right"/>
+      <w:pPr>
+        <w:ind w:left="2880" w:hanging="180"/>
+      </w:pPr>
+    </w:lvl>
+    <w:lvl w:ilvl="3" w:tplc="0409000F" w:tentative="1">
+      <w:start w:val="1"/>
+      <w:numFmt w:val="decimal"/>
+      <w:lvlText w:val="%4."/>
+      <w:lvlJc w:val="left"/>
+      <w:pPr>
+        <w:ind w:left="3600" w:hanging="360"/>
+      </w:pPr>
+    </w:lvl>
+    <w:lvl w:ilvl="4" w:tplc="04090019" w:tentative="1">
+      <w:start w:val="1"/>
+      <w:numFmt w:val="lowerLetter"/>
+      <w:lvlText w:val="%5."/>
+      <w:lvlJc w:val="left"/>
+      <w:pPr>
+        <w:ind w:left="4320" w:hanging="360"/>
+      </w:pPr>
+    </w:lvl>
+    <w:lvl w:ilvl="5" w:tplc="0409001B" w:tentative="1">
+      <w:start w:val="1"/>
+      <w:numFmt w:val="lowerRoman"/>
+      <w:lvlText w:val="%6."/>
+      <w:lvlJc w:val="right"/>
+      <w:pPr>
+        <w:ind w:left="5040" w:hanging="180"/>
+      </w:pPr>
+    </w:lvl>
+    <w:lvl w:ilvl="6" w:tplc="0409000F" w:tentative="1">
+      <w:start w:val="1"/>
+      <w:numFmt w:val="decimal"/>
+      <w:lvlText w:val="%7."/>
+      <w:lvlJc w:val="left"/>
+      <w:pPr>
+        <w:ind w:left="5760" w:hanging="360"/>
+      </w:pPr>
+    </w:lvl>
+    <w:lvl w:ilvl="7" w:tplc="04090019" w:tentative="1">
+      <w:start w:val="1"/>
+      <w:numFmt w:val="lowerLetter"/>
+      <w:lvlText w:val="%8."/>
+      <w:lvlJc w:val="left"/>
+      <w:pPr>
+        <w:ind w:left="6480" w:hanging="360"/>
+      </w:pPr>
+    </w:lvl>
+    <w:lvl w:ilvl="8" w:tplc="0409001B" w:tentative="1">
+      <w:start w:val="1"/>
+      <w:numFmt w:val="lowerRoman"/>
+      <w:lvlText w:val="%9."/>
+      <w:lvlJc w:val="right"/>
+      <w:pPr>
+        <w:ind w:left="7200" w:hanging="180"/>
+      </w:pPr>
+    </w:lvl>
+  </w:abstractNum>
+  <w:abstractNum w:abstractNumId="16">
     <w:nsid w:val="6F8352A3"/>
     <w:multiLevelType w:val="hybridMultilevel"/>
     <w:tmpl w:val="EA0A1458"/>
@@ -2819,7 +3594,7 @@
     <w:abstractNumId w:val="9"/>
   </w:num>
   <w:num w:numId="2">
-    <w:abstractNumId w:val="14"/>
+    <w:abstractNumId w:val="16"/>
   </w:num>
   <w:num w:numId="3">
     <w:abstractNumId w:val="7"/>
@@ -2834,121 +3609,121 @@
     <w:abstractNumId w:val="0"/>
   </w:num>
   <w:num w:numId="7">
-    <w:abstractNumId w:val="14"/>
+    <w:abstractNumId w:val="16"/>
     <w:lvlOverride w:ilvl="0">
       <w:startOverride w:val="1"/>
     </w:lvlOverride>
   </w:num>
   <w:num w:numId="8">
-    <w:abstractNumId w:val="14"/>
+    <w:abstractNumId w:val="16"/>
     <w:lvlOverride w:ilvl="0">
       <w:startOverride w:val="1"/>
     </w:lvlOverride>
   </w:num>
   <w:num w:numId="9">
-    <w:abstractNumId w:val="14"/>
+    <w:abstractNumId w:val="16"/>
     <w:lvlOverride w:ilvl="0">
       <w:startOverride w:val="1"/>
     </w:lvlOverride>
   </w:num>
   <w:num w:numId="10">
-    <w:abstractNumId w:val="14"/>
+    <w:abstractNumId w:val="16"/>
     <w:lvlOverride w:ilvl="0">
       <w:startOverride w:val="1"/>
     </w:lvlOverride>
   </w:num>
   <w:num w:numId="11">
-    <w:abstractNumId w:val="14"/>
+    <w:abstractNumId w:val="16"/>
     <w:lvlOverride w:ilvl="0">
       <w:startOverride w:val="1"/>
     </w:lvlOverride>
   </w:num>
   <w:num w:numId="12">
-    <w:abstractNumId w:val="14"/>
+    <w:abstractNumId w:val="16"/>
     <w:lvlOverride w:ilvl="0">
       <w:startOverride w:val="1"/>
     </w:lvlOverride>
   </w:num>
   <w:num w:numId="13">
-    <w:abstractNumId w:val="14"/>
+    <w:abstractNumId w:val="16"/>
     <w:lvlOverride w:ilvl="0">
       <w:startOverride w:val="1"/>
     </w:lvlOverride>
   </w:num>
   <w:num w:numId="14">
-    <w:abstractNumId w:val="14"/>
+    <w:abstractNumId w:val="16"/>
     <w:lvlOverride w:ilvl="0">
       <w:startOverride w:val="1"/>
     </w:lvlOverride>
   </w:num>
   <w:num w:numId="15">
-    <w:abstractNumId w:val="14"/>
+    <w:abstractNumId w:val="16"/>
     <w:lvlOverride w:ilvl="0">
       <w:startOverride w:val="1"/>
     </w:lvlOverride>
   </w:num>
   <w:num w:numId="16">
-    <w:abstractNumId w:val="14"/>
+    <w:abstractNumId w:val="16"/>
     <w:lvlOverride w:ilvl="0">
       <w:startOverride w:val="1"/>
     </w:lvlOverride>
   </w:num>
   <w:num w:numId="17">
-    <w:abstractNumId w:val="14"/>
+    <w:abstractNumId w:val="16"/>
     <w:lvlOverride w:ilvl="0">
       <w:startOverride w:val="1"/>
     </w:lvlOverride>
   </w:num>
   <w:num w:numId="18">
-    <w:abstractNumId w:val="14"/>
+    <w:abstractNumId w:val="16"/>
     <w:lvlOverride w:ilvl="0">
       <w:startOverride w:val="1"/>
     </w:lvlOverride>
   </w:num>
   <w:num w:numId="19">
-    <w:abstractNumId w:val="12"/>
+    <w:abstractNumId w:val="13"/>
   </w:num>
   <w:num w:numId="20">
     <w:abstractNumId w:val="10"/>
   </w:num>
   <w:num w:numId="21">
-    <w:abstractNumId w:val="14"/>
+    <w:abstractNumId w:val="16"/>
     <w:lvlOverride w:ilvl="0">
       <w:startOverride w:val="1"/>
     </w:lvlOverride>
   </w:num>
   <w:num w:numId="22">
-    <w:abstractNumId w:val="14"/>
+    <w:abstractNumId w:val="16"/>
     <w:lvlOverride w:ilvl="0">
       <w:startOverride w:val="1"/>
     </w:lvlOverride>
   </w:num>
   <w:num w:numId="23">
-    <w:abstractNumId w:val="14"/>
+    <w:abstractNumId w:val="16"/>
     <w:lvlOverride w:ilvl="0">
       <w:startOverride w:val="1"/>
     </w:lvlOverride>
   </w:num>
   <w:num w:numId="24">
-    <w:abstractNumId w:val="14"/>
+    <w:abstractNumId w:val="16"/>
     <w:lvlOverride w:ilvl="0">
       <w:startOverride w:val="1"/>
     </w:lvlOverride>
   </w:num>
   <w:num w:numId="25">
-    <w:abstractNumId w:val="14"/>
+    <w:abstractNumId w:val="16"/>
     <w:lvlOverride w:ilvl="0">
       <w:startOverride w:val="1"/>
     </w:lvlOverride>
   </w:num>
   <w:num w:numId="26">
-    <w:abstractNumId w:val="14"/>
+    <w:abstractNumId w:val="16"/>
     <w:lvlOverride w:ilvl="0">
       <w:startOverride w:val="1"/>
     </w:lvlOverride>
   </w:num>
   <w:num w:numId="27">
-    <w:abstractNumId w:val="14"/>
+    <w:abstractNumId w:val="16"/>
     <w:lvlOverride w:ilvl="0">
       <w:startOverride w:val="1"/>
     </w:lvlOverride>
@@ -2972,7 +3747,13 @@
     <w:abstractNumId w:val="11"/>
   </w:num>
   <w:num w:numId="34">
-    <w:abstractNumId w:val="13"/>
+    <w:abstractNumId w:val="14"/>
+  </w:num>
+  <w:num w:numId="35">
+    <w:abstractNumId w:val="15"/>
+  </w:num>
+  <w:num w:numId="36">
+    <w:abstractNumId w:val="12"/>
   </w:num>
   <w:numIdMacAtCleanup w:val="6"/>
 </w:numbering>
@@ -2991,150 +3772,7 @@
     </w:rPrDefault>
     <w:pPrDefault/>
   </w:docDefaults>
-  <w:latentStyles w:defLockedState="0" w:defUIPriority="99" w:defSemiHidden="1" w:defUnhideWhenUsed="1" w:defQFormat="0" w:count="267">
-    <w:lsdException w:name="Normal" w:semiHidden="0" w:uiPriority="0" w:unhideWhenUsed="0" w:qFormat="1"/>
-    <w:lsdException w:name="heading 1" w:semiHidden="0" w:uiPriority="9" w:unhideWhenUsed="0" w:qFormat="1"/>
-    <w:lsdException w:name="heading 2" w:uiPriority="9" w:qFormat="1"/>
-    <w:lsdException w:name="heading 3" w:uiPriority="9" w:qFormat="1"/>
-    <w:lsdException w:name="heading 4" w:uiPriority="9" w:qFormat="1"/>
-    <w:lsdException w:name="heading 5" w:uiPriority="9" w:qFormat="1"/>
-    <w:lsdException w:name="heading 6" w:uiPriority="9" w:qFormat="1"/>
-    <w:lsdException w:name="heading 7" w:uiPriority="9" w:qFormat="1"/>
-    <w:lsdException w:name="heading 8" w:uiPriority="9" w:qFormat="1"/>
-    <w:lsdException w:name="heading 9" w:uiPriority="9" w:qFormat="1"/>
-    <w:lsdException w:name="toc 1" w:uiPriority="39"/>
-    <w:lsdException w:name="toc 2" w:uiPriority="39"/>
-    <w:lsdException w:name="toc 3" w:uiPriority="39"/>
-    <w:lsdException w:name="toc 4" w:uiPriority="39"/>
-    <w:lsdException w:name="toc 5" w:uiPriority="39"/>
-    <w:lsdException w:name="toc 6" w:uiPriority="39"/>
-    <w:lsdException w:name="toc 7" w:uiPriority="39"/>
-    <w:lsdException w:name="toc 8" w:uiPriority="39"/>
-    <w:lsdException w:name="toc 9" w:uiPriority="39"/>
-    <w:lsdException w:name="caption" w:uiPriority="35" w:qFormat="1"/>
-    <w:lsdException w:name="List" w:qFormat="1"/>
-    <w:lsdException w:name="List Bullet" w:qFormat="1"/>
-    <w:lsdException w:name="List Number" w:qFormat="1"/>
-    <w:lsdException w:name="List Number 2" w:qFormat="1"/>
-    <w:lsdException w:name="Title" w:semiHidden="0" w:uiPriority="10" w:unhideWhenUsed="0" w:qFormat="1"/>
-    <w:lsdException w:name="Default Paragraph Font" w:uiPriority="1"/>
-    <w:lsdException w:name="Subtitle" w:uiPriority="24"/>
-    <w:lsdException w:name="Strong" w:semiHidden="0" w:uiPriority="22" w:unhideWhenUsed="0" w:qFormat="1"/>
-    <w:lsdException w:name="Emphasis" w:semiHidden="0" w:uiPriority="20" w:unhideWhenUsed="0" w:qFormat="1"/>
-    <w:lsdException w:name="Plain Text" w:qFormat="1"/>
-    <w:lsdException w:name="Table Grid" w:semiHidden="0" w:uiPriority="59" w:unhideWhenUsed="0"/>
-    <w:lsdException w:name="Placeholder Text" w:unhideWhenUsed="0"/>
-    <w:lsdException w:name="No Spacing" w:semiHidden="0" w:uiPriority="1" w:unhideWhenUsed="0"/>
-    <w:lsdException w:name="Light Shading" w:semiHidden="0" w:uiPriority="60" w:unhideWhenUsed="0"/>
-    <w:lsdException w:name="Light List" w:semiHidden="0" w:uiPriority="61" w:unhideWhenUsed="0"/>
-    <w:lsdException w:name="Light Grid" w:semiHidden="0" w:uiPriority="62" w:unhideWhenUsed="0"/>
-    <w:lsdException w:name="Medium Shading 1" w:semiHidden="0" w:uiPriority="63" w:unhideWhenUsed="0"/>
-    <w:lsdException w:name="Medium Shading 2" w:semiHidden="0" w:uiPriority="64" w:unhideWhenUsed="0"/>
-    <w:lsdException w:name="Medium List 1" w:semiHidden="0" w:uiPriority="65" w:unhideWhenUsed="0"/>
-    <w:lsdException w:name="Medium List 2" w:semiHidden="0" w:uiPriority="66" w:unhideWhenUsed="0"/>
-    <w:lsdException w:name="Medium Grid 1" w:semiHidden="0" w:uiPriority="67" w:unhideWhenUsed="0"/>
-    <w:lsdException w:name="Medium Grid 2" w:semiHidden="0" w:uiPriority="68" w:unhideWhenUsed="0"/>
-    <w:lsdException w:name="Medium Grid 3" w:semiHidden="0" w:uiPriority="69" w:unhideWhenUsed="0"/>
-    <w:lsdException w:name="Dark List" w:semiHidden="0" w:uiPriority="70" w:unhideWhenUsed="0"/>
-    <w:lsdException w:name="Colorful Shading" w:semiHidden="0" w:uiPriority="71" w:unhideWhenUsed="0"/>
-    <w:lsdException w:name="Colorful List" w:semiHidden="0" w:uiPriority="72" w:unhideWhenUsed="0"/>
-    <w:lsdException w:name="Colorful Grid" w:semiHidden="0" w:uiPriority="73" w:unhideWhenUsed="0"/>
-    <w:lsdException w:name="Light Shading Accent 1" w:semiHidden="0" w:uiPriority="60" w:unhideWhenUsed="0"/>
-    <w:lsdException w:name="Light List Accent 1" w:semiHidden="0" w:uiPriority="61" w:unhideWhenUsed="0"/>
-    <w:lsdException w:name="Light Grid Accent 1" w:semiHidden="0" w:uiPriority="62" w:unhideWhenUsed="0"/>
-    <w:lsdException w:name="Medium Shading 1 Accent 1" w:semiHidden="0" w:uiPriority="63" w:unhideWhenUsed="0"/>
-    <w:lsdException w:name="Medium Shading 2 Accent 1" w:semiHidden="0" w:uiPriority="64" w:unhideWhenUsed="0"/>
-    <w:lsdException w:name="Medium List 1 Accent 1" w:semiHidden="0" w:uiPriority="65" w:unhideWhenUsed="0"/>
-    <w:lsdException w:name="Revision" w:unhideWhenUsed="0"/>
-    <w:lsdException w:name="List Paragraph" w:semiHidden="0" w:uiPriority="34" w:unhideWhenUsed="0" w:qFormat="1"/>
-    <w:lsdException w:name="Quote" w:semiHidden="0" w:uiPriority="29" w:unhideWhenUsed="0"/>
-    <w:lsdException w:name="Intense Quote" w:semiHidden="0" w:uiPriority="30" w:unhideWhenUsed="0"/>
-    <w:lsdException w:name="Medium List 2 Accent 1" w:semiHidden="0" w:uiPriority="66" w:unhideWhenUsed="0"/>
-    <w:lsdException w:name="Medium Grid 1 Accent 1" w:semiHidden="0" w:uiPriority="67" w:unhideWhenUsed="0"/>
-    <w:lsdException w:name="Medium Grid 2 Accent 1" w:semiHidden="0" w:uiPriority="68" w:unhideWhenUsed="0"/>
-    <w:lsdException w:name="Medium Grid 3 Accent 1" w:semiHidden="0" w:uiPriority="69" w:unhideWhenUsed="0"/>
-    <w:lsdException w:name="Dark List Accent 1" w:semiHidden="0" w:uiPriority="70" w:unhideWhenUsed="0"/>
-    <w:lsdException w:name="Colorful Shading Accent 1" w:semiHidden="0" w:uiPriority="71" w:unhideWhenUsed="0"/>
-    <w:lsdException w:name="Colorful List Accent 1" w:semiHidden="0" w:uiPriority="72" w:unhideWhenUsed="0"/>
-    <w:lsdException w:name="Colorful Grid Accent 1" w:semiHidden="0" w:uiPriority="73" w:unhideWhenUsed="0"/>
-    <w:lsdException w:name="Light Shading Accent 2" w:semiHidden="0" w:uiPriority="60" w:unhideWhenUsed="0"/>
-    <w:lsdException w:name="Light List Accent 2" w:semiHidden="0" w:uiPriority="61" w:unhideWhenUsed="0"/>
-    <w:lsdException w:name="Light Grid Accent 2" w:semiHidden="0" w:uiPriority="62" w:unhideWhenUsed="0"/>
-    <w:lsdException w:name="Medium Shading 1 Accent 2" w:semiHidden="0" w:uiPriority="63" w:unhideWhenUsed="0"/>
-    <w:lsdException w:name="Medium Shading 2 Accent 2" w:semiHidden="0" w:uiPriority="64" w:unhideWhenUsed="0"/>
-    <w:lsdException w:name="Medium List 1 Accent 2" w:semiHidden="0" w:uiPriority="65" w:unhideWhenUsed="0"/>
-    <w:lsdException w:name="Medium List 2 Accent 2" w:semiHidden="0" w:uiPriority="66" w:unhideWhenUsed="0"/>
-    <w:lsdException w:name="Medium Grid 1 Accent 2" w:semiHidden="0" w:uiPriority="67" w:unhideWhenUsed="0"/>
-    <w:lsdException w:name="Medium Grid 2 Accent 2" w:semiHidden="0" w:uiPriority="68" w:unhideWhenUsed="0"/>
-    <w:lsdException w:name="Medium Grid 3 Accent 2" w:semiHidden="0" w:uiPriority="69" w:unhideWhenUsed="0"/>
-    <w:lsdException w:name="Dark List Accent 2" w:semiHidden="0" w:uiPriority="70" w:unhideWhenUsed="0"/>
-    <w:lsdException w:name="Colorful Shading Accent 2" w:semiHidden="0" w:uiPriority="71" w:unhideWhenUsed="0"/>
-    <w:lsdException w:name="Colorful List Accent 2" w:semiHidden="0" w:uiPriority="72" w:unhideWhenUsed="0"/>
-    <w:lsdException w:name="Colorful Grid Accent 2" w:semiHidden="0" w:uiPriority="73" w:unhideWhenUsed="0"/>
-    <w:lsdException w:name="Light Shading Accent 3" w:semiHidden="0" w:uiPriority="60" w:unhideWhenUsed="0"/>
-    <w:lsdException w:name="Light List Accent 3" w:semiHidden="0" w:uiPriority="61" w:unhideWhenUsed="0"/>
-    <w:lsdException w:name="Light Grid Accent 3" w:semiHidden="0" w:uiPriority="62" w:unhideWhenUsed="0"/>
-    <w:lsdException w:name="Medium Shading 1 Accent 3" w:semiHidden="0" w:uiPriority="63" w:unhideWhenUsed="0"/>
-    <w:lsdException w:name="Medium Shading 2 Accent 3" w:semiHidden="0" w:uiPriority="64" w:unhideWhenUsed="0"/>
-    <w:lsdException w:name="Medium List 1 Accent 3" w:semiHidden="0" w:uiPriority="65" w:unhideWhenUsed="0"/>
-    <w:lsdException w:name="Medium List 2 Accent 3" w:semiHidden="0" w:uiPriority="66" w:unhideWhenUsed="0"/>
-    <w:lsdException w:name="Medium Grid 1 Accent 3" w:semiHidden="0" w:uiPriority="67" w:unhideWhenUsed="0"/>
-    <w:lsdException w:name="Medium Grid 2 Accent 3" w:semiHidden="0" w:uiPriority="68" w:unhideWhenUsed="0"/>
-    <w:lsdException w:name="Medium Grid 3 Accent 3" w:semiHidden="0" w:uiPriority="69" w:unhideWhenUsed="0"/>
-    <w:lsdException w:name="Dark List Accent 3" w:semiHidden="0" w:uiPriority="70" w:unhideWhenUsed="0"/>
-    <w:lsdException w:name="Colorful Shading Accent 3" w:semiHidden="0" w:uiPriority="71" w:unhideWhenUsed="0"/>
-    <w:lsdException w:name="Colorful List Accent 3" w:semiHidden="0" w:uiPriority="72" w:unhideWhenUsed="0"/>
-    <w:lsdException w:name="Colorful Grid Accent 3" w:semiHidden="0" w:uiPriority="73" w:unhideWhenUsed="0"/>
-    <w:lsdException w:name="Light Shading Accent 4" w:semiHidden="0" w:uiPriority="60" w:unhideWhenUsed="0"/>
-    <w:lsdException w:name="Light List Accent 4" w:semiHidden="0" w:uiPriority="61" w:unhideWhenUsed="0"/>
-    <w:lsdException w:name="Light Grid Accent 4" w:semiHidden="0" w:uiPriority="62" w:unhideWhenUsed="0"/>
-    <w:lsdException w:name="Medium Shading 1 Accent 4" w:semiHidden="0" w:uiPriority="63" w:unhideWhenUsed="0"/>
-    <w:lsdException w:name="Medium Shading 2 Accent 4" w:semiHidden="0" w:uiPriority="64" w:unhideWhenUsed="0"/>
-    <w:lsdException w:name="Medium List 1 Accent 4" w:semiHidden="0" w:uiPriority="65" w:unhideWhenUsed="0"/>
-    <w:lsdException w:name="Medium List 2 Accent 4" w:semiHidden="0" w:uiPriority="66" w:unhideWhenUsed="0"/>
-    <w:lsdException w:name="Medium Grid 1 Accent 4" w:semiHidden="0" w:uiPriority="67" w:unhideWhenUsed="0"/>
-    <w:lsdException w:name="Medium Grid 2 Accent 4" w:semiHidden="0" w:uiPriority="68" w:unhideWhenUsed="0"/>
-    <w:lsdException w:name="Medium Grid 3 Accent 4" w:semiHidden="0" w:uiPriority="69" w:unhideWhenUsed="0"/>
-    <w:lsdException w:name="Dark List Accent 4" w:semiHidden="0" w:uiPriority="70" w:unhideWhenUsed="0"/>
-    <w:lsdException w:name="Colorful Shading Accent 4" w:semiHidden="0" w:uiPriority="71" w:unhideWhenUsed="0"/>
-    <w:lsdException w:name="Colorful List Accent 4" w:semiHidden="0" w:uiPriority="72" w:unhideWhenUsed="0"/>
-    <w:lsdException w:name="Colorful Grid Accent 4" w:semiHidden="0" w:uiPriority="73" w:unhideWhenUsed="0"/>
-    <w:lsdException w:name="Light Shading Accent 5" w:semiHidden="0" w:uiPriority="60" w:unhideWhenUsed="0"/>
-    <w:lsdException w:name="Light List Accent 5" w:semiHidden="0" w:uiPriority="61" w:unhideWhenUsed="0"/>
-    <w:lsdException w:name="Light Grid Accent 5" w:semiHidden="0" w:uiPriority="62" w:unhideWhenUsed="0"/>
-    <w:lsdException w:name="Medium Shading 1 Accent 5" w:semiHidden="0" w:uiPriority="63" w:unhideWhenUsed="0"/>
-    <w:lsdException w:name="Medium Shading 2 Accent 5" w:semiHidden="0" w:uiPriority="64" w:unhideWhenUsed="0"/>
-    <w:lsdException w:name="Medium List 1 Accent 5" w:semiHidden="0" w:uiPriority="65" w:unhideWhenUsed="0"/>
-    <w:lsdException w:name="Medium List 2 Accent 5" w:semiHidden="0" w:uiPriority="66" w:unhideWhenUsed="0"/>
-    <w:lsdException w:name="Medium Grid 1 Accent 5" w:semiHidden="0" w:uiPriority="67" w:unhideWhenUsed="0"/>
-    <w:lsdException w:name="Medium Grid 2 Accent 5" w:semiHidden="0" w:uiPriority="68" w:unhideWhenUsed="0"/>
-    <w:lsdException w:name="Medium Grid 3 Accent 5" w:semiHidden="0" w:uiPriority="69" w:unhideWhenUsed="0"/>
-    <w:lsdException w:name="Dark List Accent 5" w:semiHidden="0" w:uiPriority="70" w:unhideWhenUsed="0"/>
-    <w:lsdException w:name="Colorful Shading Accent 5" w:semiHidden="0" w:uiPriority="71" w:unhideWhenUsed="0"/>
-    <w:lsdException w:name="Colorful List Accent 5" w:semiHidden="0" w:uiPriority="72" w:unhideWhenUsed="0"/>
-    <w:lsdException w:name="Colorful Grid Accent 5" w:semiHidden="0" w:uiPriority="73" w:unhideWhenUsed="0"/>
-    <w:lsdException w:name="Light Shading Accent 6" w:semiHidden="0" w:uiPriority="60" w:unhideWhenUsed="0"/>
-    <w:lsdException w:name="Light List Accent 6" w:semiHidden="0" w:uiPriority="61" w:unhideWhenUsed="0"/>
-    <w:lsdException w:name="Light Grid Accent 6" w:semiHidden="0" w:uiPriority="62" w:unhideWhenUsed="0"/>
-    <w:lsdException w:name="Medium Shading 1 Accent 6" w:semiHidden="0" w:uiPriority="63" w:unhideWhenUsed="0"/>
-    <w:lsdException w:name="Medium Shading 2 Accent 6" w:semiHidden="0" w:uiPriority="64" w:unhideWhenUsed="0"/>
-    <w:lsdException w:name="Medium List 1 Accent 6" w:semiHidden="0" w:uiPriority="65" w:unhideWhenUsed="0"/>
-    <w:lsdException w:name="Medium List 2 Accent 6" w:semiHidden="0" w:uiPriority="66" w:unhideWhenUsed="0"/>
-    <w:lsdException w:name="Medium Grid 1 Accent 6" w:semiHidden="0" w:uiPriority="67" w:unhideWhenUsed="0"/>
-    <w:lsdException w:name="Medium Grid 2 Accent 6" w:semiHidden="0" w:uiPriority="68" w:unhideWhenUsed="0"/>
-    <w:lsdException w:name="Medium Grid 3 Accent 6" w:semiHidden="0" w:uiPriority="69" w:unhideWhenUsed="0"/>
-    <w:lsdException w:name="Dark List Accent 6" w:semiHidden="0" w:uiPriority="70" w:unhideWhenUsed="0"/>
-    <w:lsdException w:name="Colorful Shading Accent 6" w:semiHidden="0" w:uiPriority="71" w:unhideWhenUsed="0"/>
-    <w:lsdException w:name="Colorful List Accent 6" w:semiHidden="0" w:uiPriority="72" w:unhideWhenUsed="0"/>
-    <w:lsdException w:name="Colorful Grid Accent 6" w:semiHidden="0" w:uiPriority="73" w:unhideWhenUsed="0"/>
-    <w:lsdException w:name="Subtle Emphasis" w:semiHidden="0" w:uiPriority="98" w:unhideWhenUsed="0" w:qFormat="1"/>
-    <w:lsdException w:name="Intense Emphasis" w:semiHidden="0" w:uiPriority="21" w:unhideWhenUsed="0" w:qFormat="1"/>
-    <w:lsdException w:name="Subtle Reference" w:semiHidden="0" w:uiPriority="31" w:unhideWhenUsed="0" w:qFormat="1"/>
-    <w:lsdException w:name="Intense Reference" w:semiHidden="0" w:uiPriority="32" w:unhideWhenUsed="0" w:qFormat="1"/>
-    <w:lsdException w:name="Book Title" w:semiHidden="0" w:uiPriority="33" w:unhideWhenUsed="0" w:qFormat="1"/>
-    <w:lsdException w:name="Bibliography" w:uiPriority="37"/>
-    <w:lsdException w:name="TOC Heading" w:uiPriority="39" w:qFormat="1"/>
-  </w:latentStyles>
+  <w:latentStyles w:defLockedState="0" w:defUIPriority="0" w:defSemiHidden="0" w:defUnhideWhenUsed="0" w:defQFormat="0" w:count="276"/>
   <w:style w:type="paragraph" w:default="1" w:styleId="Normal">
     <w:name w:val="Normal"/>
     <w:qFormat/>
@@ -3396,13 +4034,11 @@
   </w:style>
   <w:style w:type="character" w:default="1" w:styleId="DefaultParagraphFont">
     <w:name w:val="Default Paragraph Font"/>
-    <w:uiPriority w:val="1"/>
     <w:semiHidden/>
     <w:unhideWhenUsed/>
   </w:style>
   <w:style w:type="table" w:default="1" w:styleId="TableNormal">
     <w:name w:val="Normal Table"/>
-    <w:uiPriority w:val="99"/>
     <w:semiHidden/>
     <w:unhideWhenUsed/>
     <w:qFormat/>
@@ -3418,7 +4054,6 @@
   </w:style>
   <w:style w:type="numbering" w:default="1" w:styleId="NoList">
     <w:name w:val="No List"/>
-    <w:uiPriority w:val="99"/>
     <w:semiHidden/>
     <w:unhideWhenUsed/>
   </w:style>
@@ -4164,6 +4799,16 @@
         <w:right w:w="108" w:type="dxa"/>
       </w:tblCellMar>
     </w:tblPr>
+  </w:style>
+  <w:style w:type="paragraph" w:customStyle="1" w:styleId="Bullet3">
+    <w:name w:val="Bullet3"/>
+    <w:basedOn w:val="Normal"/>
+    <w:rsid w:val="00EF4DAD"/>
+    <w:pPr>
+      <w:numPr>
+        <w:numId w:val="36"/>
+      </w:numPr>
+    </w:pPr>
   </w:style>
 </w:styles>
 </file>

</xml_diff>

<commit_message>
Description:     ReferenceManualProcess.docx     ReferenceManualProcess.pdf         Version 4         Added new sections "Open Items" and "Draft Function Entries in RFCs."         Fixed omissions in "one function per file" revision.         General review and copy edit.
</commit_message>
<xml_diff>
--- a/hdf5doc_support/guidelines/ReferenceManualProcess.docx
+++ b/hdf5doc_support/guidelines/ReferenceManualProcess.docx
@@ -1,6 +1,6 @@
 
 <file path=word/document.xml><?xml version="1.0" encoding="utf-8"?>
-<w:document xmlns:mv="urn:schemas-microsoft-com:mac:vml" xmlns:mo="http://schemas.microsoft.com/office/mac/office/2008/main" xmlns:ve="http://schemas.openxmlformats.org/markup-compatibility/2006" xmlns:o="urn:schemas-microsoft-com:office:office" xmlns:r="http://schemas.openxmlformats.org/officeDocument/2006/relationships" xmlns:m="http://schemas.openxmlformats.org/officeDocument/2006/math" xmlns:v="urn:schemas-microsoft-com:vml" xmlns:w10="urn:schemas-microsoft-com:office:word" xmlns:w="http://schemas.openxmlformats.org/wordprocessingml/2006/main" xmlns:wne="http://schemas.microsoft.com/office/word/2006/wordml" xmlns:wp="http://schemas.openxmlformats.org/drawingml/2006/wordprocessingDrawing">
+<w:document xmlns:mo="http://schemas.microsoft.com/office/mac/office/2008/main" xmlns:ve="http://schemas.openxmlformats.org/markup-compatibility/2006" xmlns:mv="urn:schemas-microsoft-com:mac:vml" xmlns:o="urn:schemas-microsoft-com:office:office" xmlns:r="http://schemas.openxmlformats.org/officeDocument/2006/relationships" xmlns:m="http://schemas.openxmlformats.org/officeDocument/2006/math" xmlns:v="urn:schemas-microsoft-com:vml" xmlns:wp="http://schemas.openxmlformats.org/drawingml/2006/wordprocessingDrawing" xmlns:w10="urn:schemas-microsoft-com:office:word" xmlns:w="http://schemas.openxmlformats.org/wordprocessingml/2006/main" xmlns:wne="http://schemas.microsoft.com/office/word/2006/wordml">
   <w:body>
     <w:p>
       <w:pPr>
@@ -15,7 +15,15 @@
         <w:pStyle w:val="Author"/>
       </w:pPr>
       <w:r>
-        <w:t>Ruth Aydt (aydt@hdfgroup.org)</w:t>
+        <w:t xml:space="preserve">Ruth </w:t>
+      </w:r>
+      <w:proofErr w:type="spellStart"/>
+      <w:r>
+        <w:t>Aydt</w:t>
+      </w:r>
+      <w:proofErr w:type="spellEnd"/>
+      <w:r>
+        <w:t xml:space="preserve"> (aydt@hdfgroup.org)</w:t>
       </w:r>
     </w:p>
     <w:p>
@@ -57,7 +65,7 @@
       <w:pPr>
         <w:pStyle w:val="Heading1"/>
         <w:numPr>
-          <w:numberingChange w:id="0" w:author="Frank Baker" w:date="2009-04-28T13:54:00Z" w:original="%1:1:0:"/>
+          <w:numberingChange w:id="0" w:author="Frank Baker" w:date="2009-08-10T15:59:00Z" w:original="%1:1:0:"/>
         </w:numPr>
       </w:pPr>
       <w:r>
@@ -177,7 +185,7 @@
       <w:pPr>
         <w:pStyle w:val="Heading1"/>
         <w:numPr>
-          <w:numberingChange w:id="1" w:author="Frank Baker" w:date="2009-04-28T13:54:00Z" w:original="%1:2:0:"/>
+          <w:numberingChange w:id="1" w:author="Frank Baker" w:date="2009-08-10T15:59:00Z" w:original="%1:2:0:"/>
         </w:numPr>
       </w:pPr>
       <w:r>
@@ -192,13 +200,46 @@
         <w:t>HTML</w:t>
       </w:r>
       <w:r>
-        <w:t xml:space="preserve">, with each section of the manual kept in a separate </w:t>
+        <w:t xml:space="preserve">, with each </w:t>
+      </w:r>
+      <w:r>
+        <w:t xml:space="preserve">function description </w:t>
+      </w:r>
+      <w:r>
+        <w:t xml:space="preserve">in a separate </w:t>
       </w:r>
       <w:r>
         <w:t>HTML</w:t>
       </w:r>
       <w:r>
-        <w:t xml:space="preserve"> file.</w:t>
+        <w:t xml:space="preserve"> file</w:t>
+      </w:r>
+      <w:r>
+        <w:t xml:space="preserve"> </w:t>
+      </w:r>
+      <w:r>
+        <w:t>and a single index file for each API</w:t>
+      </w:r>
+      <w:r>
+        <w:t>.  For example,</w:t>
+      </w:r>
+      <w:r>
+        <w:t xml:space="preserve"> </w:t>
+      </w:r>
+      <w:r>
+        <w:t>the function H5Acreate is described in the file RM/H5A/H5Acreate.htm and all of the H5A functions are linked from the file</w:t>
+      </w:r>
+      <w:r>
+        <w:t xml:space="preserve"> </w:t>
+      </w:r>
+      <w:r>
+        <w:t>RM/</w:t>
+      </w:r>
+      <w:r>
+        <w:t>RM_H5A.html</w:t>
+      </w:r>
+      <w:r>
+        <w:t>.</w:t>
       </w:r>
       <w:r>
         <w:t xml:space="preserve"> </w:t>
@@ -228,56 +269,59 @@
         <w:t>PDF</w:t>
       </w:r>
       <w:r>
+        <w:t xml:space="preserve"> version of the manual.</w:t>
+      </w:r>
+      <w:r>
         <w:t xml:space="preserve"> </w:t>
       </w:r>
       <w:proofErr w:type="gramStart"/>
       <w:r>
-        <w:t>version</w:t>
+        <w:t>These tasks are also carried out by Frank</w:t>
       </w:r>
       <w:proofErr w:type="gramEnd"/>
       <w:r>
-        <w:t xml:space="preserve"> of the manual.</w:t>
-      </w:r>
-      <w:r>
-        <w:t xml:space="preserve"> </w:t>
-      </w:r>
-      <w:proofErr w:type="gramStart"/>
-      <w:r>
-        <w:t>These tasks are also carried out by Frank</w:t>
-      </w:r>
-      <w:proofErr w:type="gramEnd"/>
-      <w:r>
         <w:t>.</w:t>
       </w:r>
     </w:p>
     <w:p>
       <w:r>
-        <w:t xml:space="preserve">The current organization makes it somewhat intimidating for </w:t>
-      </w:r>
-      <w:r>
-        <w:t xml:space="preserve">developers to work on a single entry, as they must edit an entire section of the manual, and </w:t>
-      </w:r>
-      <w:r>
-        <w:t xml:space="preserve">may </w:t>
-      </w:r>
-      <w:r>
-        <w:t xml:space="preserve">potentially </w:t>
-      </w:r>
-      <w:r>
-        <w:t>cause problems in other areas of</w:t>
-      </w:r>
-      <w:r>
-        <w:t xml:space="preserve"> the document</w:t>
-      </w:r>
-      <w:r>
-        <w:t xml:space="preserve"> without even realizing it</w:t>
-      </w:r>
-      <w:r>
-        <w:t>.</w:t>
-      </w:r>
-      <w:r>
-        <w:t xml:space="preserve"> </w:t>
-      </w:r>
+        <w:t xml:space="preserve">The </w:t>
+      </w:r>
+      <w:r>
+        <w:t xml:space="preserve">one-function-per-file </w:t>
+      </w:r>
+      <w:r>
+        <w:t xml:space="preserve">organization makes it somewhat </w:t>
+      </w:r>
+      <w:r>
+        <w:t xml:space="preserve">easier </w:t>
+      </w:r>
+      <w:r>
+        <w:t xml:space="preserve">for </w:t>
+      </w:r>
+      <w:r>
+        <w:t xml:space="preserve">developers to work on a single entry as </w:t>
+      </w:r>
+      <w:r>
+        <w:t xml:space="preserve">edits to one function or the addition of a new function no longer carry the risk of causing </w:t>
+      </w:r>
+      <w:r>
+        <w:t xml:space="preserve">problems in other </w:t>
+      </w:r>
+      <w:r>
+        <w:t xml:space="preserve">portions </w:t>
+      </w:r>
+      <w:r>
+        <w:t>of</w:t>
+      </w:r>
+      <w:r>
+        <w:t xml:space="preserve"> the document.</w:t>
+      </w:r>
+      <w:r>
+        <w:t xml:space="preserve"> </w:t>
+      </w:r>
+    </w:p>
+    <w:p>
       <w:r>
         <w:t xml:space="preserve">While “raw” </w:t>
       </w:r>
@@ -293,8 +337,9 @@
       <w:r>
         <w:t xml:space="preserve"> tags.</w:t>
       </w:r>
-    </w:p>
-    <w:p>
+      <w:r>
+        <w:t xml:space="preserve"> </w:t>
+      </w:r>
       <w:r>
         <w:t xml:space="preserve">We anticipate moving to something other than </w:t>
       </w:r>
@@ -307,21 +352,6 @@
       <w:r>
         <w:t xml:space="preserve">te some time. </w:t>
       </w:r>
-      <w:r>
-        <w:t xml:space="preserve">In the shorter-term, we </w:t>
-      </w:r>
-      <w:r>
-        <w:t xml:space="preserve">have broken </w:t>
-      </w:r>
-      <w:r>
-        <w:t>the section-per-file organization into a more manageable</w:t>
-      </w:r>
-      <w:r>
-        <w:t xml:space="preserve"> function-per-file structure. This should allow for easier updating without risk to unrelated manual entries.</w:t>
-      </w:r>
-      <w:r>
-        <w:t xml:space="preserve"> </w:t>
-      </w:r>
     </w:p>
     <w:p>
       <w:r>
@@ -363,12 +393,14 @@
       <w:r>
         <w:t xml:space="preserve">such as </w:t>
       </w:r>
+      <w:proofErr w:type="spellStart"/>
       <w:r>
         <w:rPr>
           <w:i/>
         </w:rPr>
         <w:t>doxygen</w:t>
       </w:r>
+      <w:proofErr w:type="spellEnd"/>
       <w:r>
         <w:t>—</w:t>
       </w:r>
@@ -380,7 +412,7 @@
       <w:pPr>
         <w:pStyle w:val="Heading1"/>
         <w:numPr>
-          <w:numberingChange w:id="2" w:author="Frank Baker" w:date="2009-04-28T13:54:00Z" w:original="%1:3:0:"/>
+          <w:numberingChange w:id="2" w:author="Frank Baker" w:date="2009-08-10T15:59:00Z" w:original="%1:3:0:"/>
         </w:numPr>
       </w:pPr>
       <w:r>
@@ -391,7 +423,7 @@
       <w:pPr>
         <w:pStyle w:val="Heading2"/>
         <w:numPr>
-          <w:numberingChange w:id="3" w:author="Frank Baker" w:date="2009-04-28T13:54:00Z" w:original="%1:3:0:.%2:1:0:"/>
+          <w:numberingChange w:id="3" w:author="Frank Baker" w:date="2009-08-10T15:59:00Z" w:original="%1:3:0:.%2:1:0:"/>
         </w:numPr>
       </w:pPr>
       <w:r>
@@ -497,10 +529,25 @@
         <w:rPr>
           <w:u w:val="single"/>
         </w:rPr>
-        <w:t>should not</w:t>
-      </w:r>
-      <w:r>
-        <w:t xml:space="preserve"> have to go to the source code or tests to figure out how to call the function, how to use the tool, what errors may occur, or what parameters really mean.</w:t>
+        <w:t xml:space="preserve">must </w:t>
+      </w:r>
+      <w:r>
+        <w:rPr>
+          <w:u w:val="single"/>
+        </w:rPr>
+        <w:t>not</w:t>
+      </w:r>
+      <w:r>
+        <w:t xml:space="preserve"> be forced</w:t>
+      </w:r>
+      <w:r>
+        <w:t xml:space="preserve"> to go to the source code or tests to figure </w:t>
+      </w:r>
+      <w:r>
+        <w:t xml:space="preserve">what the function actually does, </w:t>
+      </w:r>
+      <w:r>
+        <w:t>out how to call the function, how to use the tool, what errors may occur, or what parameters really mean.</w:t>
       </w:r>
       <w:r>
         <w:t xml:space="preserve"> </w:t>
@@ -558,10 +605,10 @@
         <w:t xml:space="preserve"> function </w:t>
       </w:r>
       <w:r>
-        <w:t>may</w:t>
-      </w:r>
-      <w:r>
-        <w:t xml:space="preserve"> be written during the design phase, before coding begins.</w:t>
+        <w:t xml:space="preserve">should typically </w:t>
+      </w:r>
+      <w:r>
+        <w:t>be written during the design phase, before coding begins.</w:t>
       </w:r>
       <w:r>
         <w:t xml:space="preserve">  This practice, somewhat in the spirit of test-driven-design, can expose</w:t>
@@ -577,7 +624,7 @@
       <w:pPr>
         <w:pStyle w:val="Heading2"/>
         <w:numPr>
-          <w:numberingChange w:id="4" w:author="Frank Baker" w:date="2009-04-28T13:54:00Z" w:original="%1:3:0:.%2:2:0:"/>
+          <w:numberingChange w:id="4" w:author="Frank Baker" w:date="2009-08-10T15:59:00Z" w:original="%1:3:0:.%2:2:0:"/>
         </w:numPr>
       </w:pPr>
       <w:r>
@@ -694,7 +741,7 @@
       <w:pPr>
         <w:pStyle w:val="Heading1"/>
         <w:numPr>
-          <w:numberingChange w:id="5" w:author="Frank Baker" w:date="2009-04-28T13:54:00Z" w:original="%1:4:0:"/>
+          <w:numberingChange w:id="5" w:author="Frank Baker" w:date="2009-08-10T15:59:00Z" w:original="%1:4:0:"/>
         </w:numPr>
       </w:pPr>
       <w:r>
@@ -791,7 +838,7 @@
         <w:numPr>
           <w:ilvl w:val="0"/>
           <w:numId w:val="33"/>
-          <w:numberingChange w:id="6" w:author="Frank Baker" w:date="2009-04-28T13:54:00Z" w:original="%1:1:0:."/>
+          <w:numberingChange w:id="6" w:author="Frank Baker" w:date="2009-08-10T15:59:00Z" w:original="%1:1:0:."/>
         </w:numPr>
         <w:rPr>
           <w:rStyle w:val="normaltext"/>
@@ -843,12 +890,14 @@
       <w:r>
         <w:t xml:space="preserve">    </w:t>
       </w:r>
+      <w:proofErr w:type="spellStart"/>
       <w:r>
         <w:rPr>
           <w:rStyle w:val="code"/>
         </w:rPr>
         <w:t>svn</w:t>
       </w:r>
+      <w:proofErr w:type="spellEnd"/>
       <w:proofErr w:type="gramEnd"/>
       <w:r>
         <w:rPr>
@@ -860,13 +909,25 @@
         <w:rPr>
           <w:rStyle w:val="code"/>
         </w:rPr>
-        <w:t>http://svn.hdfgroup.uiuc.edu/hdf5doc/trunk/hdf5doc_</w:t>
-      </w:r>
-      <w:r>
-        <w:rPr>
-          <w:rStyle w:val="code"/>
-        </w:rPr>
-        <w:t>support</w:t>
+        <w:t>http://svn.hdfgroup.uiuc.edu/hdf5doc/trunk/</w:t>
+      </w:r>
+      <w:r>
+        <w:rPr>
+          <w:rStyle w:val="code"/>
+        </w:rPr>
+        <w:t xml:space="preserve"> </w:t>
+      </w:r>
+      <w:r>
+        <w:rPr>
+          <w:rStyle w:val="code"/>
+        </w:rPr>
+        <w:t>hdf5doc_</w:t>
+      </w:r>
+      <w:r>
+        <w:rPr>
+          <w:rStyle w:val="code"/>
+        </w:rPr>
+        <w:t>trunk</w:t>
       </w:r>
     </w:p>
     <w:p>
@@ -899,6 +960,12 @@
         <w:t>hdf5doc</w:t>
       </w:r>
       <w:proofErr w:type="gramEnd"/>
+      <w:r>
+        <w:rPr>
+          <w:rStyle w:val="code"/>
+        </w:rPr>
+        <w:t>_trunk/hdf5doc</w:t>
+      </w:r>
       <w:r>
         <w:rPr>
           <w:rStyle w:val="code"/>
@@ -960,22 +1027,15 @@
         <w:t xml:space="preserve"> </w:t>
       </w:r>
       <w:r>
-        <w:rPr>
-          <w:b/>
-          <w:sz w:val="22"/>
-        </w:rPr>
-        <w:t>(Note: The tool template is not yet ready.)</w:t>
-      </w:r>
-      <w:r>
         <w:br/>
       </w:r>
+      <w:proofErr w:type="gramStart"/>
       <w:r>
         <w:t xml:space="preserve">   </w:t>
       </w:r>
       <w:r>
         <w:t xml:space="preserve"> </w:t>
       </w:r>
-      <w:proofErr w:type="gramStart"/>
       <w:r>
         <w:rPr>
           <w:rStyle w:val="code"/>
@@ -983,6 +1043,18 @@
         <w:t>hdf5doc</w:t>
       </w:r>
       <w:proofErr w:type="gramEnd"/>
+      <w:r>
+        <w:rPr>
+          <w:rStyle w:val="code"/>
+        </w:rPr>
+        <w:t>_trunk/hdf5doc</w:t>
+      </w:r>
+      <w:r>
+        <w:rPr>
+          <w:rStyle w:val="code"/>
+        </w:rPr>
+        <w:t xml:space="preserve"> </w:t>
+      </w:r>
       <w:r>
         <w:rPr>
           <w:rStyle w:val="code"/>
@@ -1020,7 +1092,7 @@
         <w:numPr>
           <w:ilvl w:val="0"/>
           <w:numId w:val="33"/>
-          <w:numberingChange w:id="7" w:author="Frank Baker" w:date="2009-04-28T13:54:00Z" w:original="%1:2:0:."/>
+          <w:numberingChange w:id="7" w:author="Frank Baker" w:date="2009-08-10T15:59:00Z" w:original="%1:2:0:."/>
         </w:numPr>
       </w:pPr>
       <w:r>
@@ -1040,10 +1112,16 @@
         <w:t xml:space="preserve">   </w:t>
       </w:r>
       <w:r>
+        <w:rPr>
+          <w:rStyle w:val="code"/>
+        </w:rPr>
         <w:t>H5Onew</w:t>
       </w:r>
       <w:proofErr w:type="gramEnd"/>
       <w:r>
+        <w:rPr>
+          <w:rStyle w:val="code"/>
+        </w:rPr>
         <w:t>_function.htm</w:t>
       </w:r>
     </w:p>
@@ -1053,7 +1131,7 @@
         <w:numPr>
           <w:ilvl w:val="0"/>
           <w:numId w:val="33"/>
-          <w:numberingChange w:id="8" w:author="Frank Baker" w:date="2009-04-28T13:54:00Z" w:original="%1:3:0:."/>
+          <w:numberingChange w:id="8" w:author="Frank Baker" w:date="2009-08-10T15:59:00Z" w:original="%1:3:0:."/>
         </w:numPr>
       </w:pPr>
       <w:r>
@@ -1063,22 +1141,28 @@
         <w:t>r.</w:t>
       </w:r>
       <w:r>
-        <w:t xml:space="preserve"> </w:t>
-      </w:r>
-      <w:r>
-        <w:t>*Do n</w:t>
-      </w:r>
-      <w:r>
-        <w:t>ot* edit it as a</w:t>
-      </w:r>
-      <w:r>
-        <w:t xml:space="preserve">n </w:t>
-      </w:r>
-      <w:r>
-        <w:t>HTML</w:t>
-      </w:r>
-      <w:r>
-        <w:t xml:space="preserve"> document, or the formatting will get all messed up. (</w:t>
+        <w:t xml:space="preserve">  (But</w:t>
+      </w:r>
+      <w:r>
+        <w:t xml:space="preserve"> </w:t>
+      </w:r>
+      <w:r>
+        <w:t>*</w:t>
+      </w:r>
+      <w:r>
+        <w:t xml:space="preserve">do </w:t>
+      </w:r>
+      <w:r>
+        <w:t>n</w:t>
+      </w:r>
+      <w:r>
+        <w:t xml:space="preserve">ot* edit it </w:t>
+      </w:r>
+      <w:r>
+        <w:t>with an editor in which you cannot control the HTML coding; the resulting HTML will almost certainly be unacceptable</w:t>
+      </w:r>
+      <w:r>
+        <w:t xml:space="preserve">. </w:t>
       </w:r>
       <w:r>
         <w:t>Sorry</w:t>
@@ -1099,7 +1183,7 @@
         <w:numPr>
           <w:ilvl w:val="0"/>
           <w:numId w:val="33"/>
-          <w:numberingChange w:id="9" w:author="Frank Baker" w:date="2009-04-28T13:54:00Z" w:original="%1:4:0:."/>
+          <w:numberingChange w:id="9" w:author="Frank Baker" w:date="2009-08-10T15:59:00Z" w:original="%1:4:0:."/>
         </w:numPr>
       </w:pPr>
       <w:r>
@@ -1112,7 +1196,15 @@
         <w:t>in this document and</w:t>
       </w:r>
       <w:r>
-        <w:t xml:space="preserve"> in the .htm file</w:t>
+        <w:t xml:space="preserve"> in the .</w:t>
+      </w:r>
+      <w:proofErr w:type="spellStart"/>
+      <w:r>
+        <w:t>htm</w:t>
+      </w:r>
+      <w:proofErr w:type="spellEnd"/>
+      <w:r>
+        <w:t xml:space="preserve"> file</w:t>
       </w:r>
       <w:r>
         <w:t xml:space="preserve"> that was created from the template</w:t>
@@ -1151,11 +1243,14 @@
         <w:numPr>
           <w:ilvl w:val="0"/>
           <w:numId w:val="33"/>
-          <w:numberingChange w:id="10" w:author="Frank Baker" w:date="2009-04-28T13:54:00Z" w:original="%1:5:0:."/>
+          <w:numberingChange w:id="10" w:author="Frank Baker" w:date="2009-08-10T15:59:00Z" w:original="%1:5:0:."/>
         </w:numPr>
       </w:pPr>
       <w:r>
-        <w:t>Open the document in a browser to see if it has the expected content and format</w:t>
+        <w:t xml:space="preserve">View </w:t>
+      </w:r>
+      <w:r>
+        <w:t>the document in a browser to see if it has the expected content and format</w:t>
       </w:r>
       <w:r>
         <w:t>;</w:t>
@@ -1173,7 +1268,7 @@
         <w:numPr>
           <w:ilvl w:val="0"/>
           <w:numId w:val="33"/>
-          <w:numberingChange w:id="11" w:author="Frank Baker" w:date="2009-04-28T13:54:00Z" w:original="%1:6:0:."/>
+          <w:numberingChange w:id="11" w:author="Frank Baker" w:date="2009-08-10T15:59:00Z" w:original="%1:6:0:."/>
         </w:numPr>
       </w:pPr>
       <w:r>
@@ -1192,7 +1287,7 @@
         <w:numPr>
           <w:ilvl w:val="0"/>
           <w:numId w:val="33"/>
-          <w:numberingChange w:id="12" w:author="Frank Baker" w:date="2009-04-28T13:54:00Z" w:original="%1:7:0:."/>
+          <w:numberingChange w:id="12" w:author="Frank Baker" w:date="2009-08-10T15:59:00Z" w:original="%1:7:0:."/>
         </w:numPr>
       </w:pPr>
       <w:r>
@@ -1205,7 +1300,7 @@
         <w:numPr>
           <w:ilvl w:val="0"/>
           <w:numId w:val="33"/>
-          <w:numberingChange w:id="13" w:author="Frank Baker" w:date="2009-04-28T13:54:00Z" w:original="%1:8:0:."/>
+          <w:numberingChange w:id="13" w:author="Frank Baker" w:date="2009-08-10T15:59:00Z" w:original="%1:8:0:."/>
         </w:numPr>
       </w:pPr>
       <w:r>
@@ -1215,31 +1310,100 @@
         <w:t xml:space="preserve">add </w:t>
       </w:r>
       <w:r>
+        <w:t xml:space="preserve">the manual entry </w:t>
+      </w:r>
+      <w:r>
+        <w:t xml:space="preserve">to </w:t>
+      </w:r>
+      <w:r>
         <w:t xml:space="preserve">the </w:t>
       </w:r>
       <w:r>
-        <w:t>HTML</w:t>
-      </w:r>
-      <w:r>
-        <w:t xml:space="preserve"> file </w:t>
-      </w:r>
-      <w:r>
-        <w:t xml:space="preserve">for the manual entry </w:t>
-      </w:r>
-      <w:r>
-        <w:t xml:space="preserve">to </w:t>
-      </w:r>
-      <w:r>
-        <w:t xml:space="preserve">the hdf5doc repository trunk (see below) and commit it.  </w:t>
-      </w:r>
-      <w:r>
-        <w:t>Frank will integrate it into the document set.</w:t>
-      </w:r>
-      <w:r>
-        <w:t xml:space="preserve"> </w:t>
-      </w:r>
-      <w:r>
-        <w:t>Make sure to tell him what branch or branches it pertains to.</w:t>
+        <w:t xml:space="preserve">appropriate directory of the </w:t>
+      </w:r>
+      <w:r>
+        <w:t>hdf5doc</w:t>
+      </w:r>
+      <w:r>
+        <w:t xml:space="preserve"> </w:t>
+      </w:r>
+      <w:r>
+        <w:t xml:space="preserve">repository </w:t>
+      </w:r>
+      <w:r>
+        <w:t xml:space="preserve">and commit it.  </w:t>
+      </w:r>
+      <w:r>
+        <w:t xml:space="preserve">For example, </w:t>
+      </w:r>
+      <w:r>
+        <w:t xml:space="preserve">if </w:t>
+      </w:r>
+      <w:r>
+        <w:t xml:space="preserve">your new function </w:t>
+      </w:r>
+      <w:r>
+        <w:t xml:space="preserve">were </w:t>
+      </w:r>
+      <w:r>
+        <w:rPr>
+          <w:rStyle w:val="code"/>
+        </w:rPr>
+        <w:t>H5Onew_function</w:t>
+      </w:r>
+      <w:r>
+        <w:t>, t</w:t>
+      </w:r>
+      <w:r>
+        <w:t>he file</w:t>
+      </w:r>
+      <w:r>
+        <w:t>name would be</w:t>
+      </w:r>
+      <w:r>
+        <w:t xml:space="preserve"> </w:t>
+      </w:r>
+      <w:r>
+        <w:rPr>
+          <w:rStyle w:val="code"/>
+        </w:rPr>
+        <w:t>H5Onew_function.htm</w:t>
+      </w:r>
+      <w:r>
+        <w:t xml:space="preserve"> </w:t>
+      </w:r>
+      <w:r>
+        <w:t>and it would</w:t>
+      </w:r>
+      <w:r>
+        <w:t xml:space="preserve"> be </w:t>
+      </w:r>
+      <w:r>
+        <w:t xml:space="preserve">added </w:t>
+      </w:r>
+      <w:r>
+        <w:t xml:space="preserve">in the directory </w:t>
+      </w:r>
+      <w:r>
+        <w:rPr>
+          <w:rStyle w:val="code"/>
+        </w:rPr>
+        <w:t>hdf5doc</w:t>
+      </w:r>
+      <w:r>
+        <w:rPr>
+          <w:rStyle w:val="code"/>
+        </w:rPr>
+        <w:t>_trunk/html/RM/H5O/</w:t>
+      </w:r>
+      <w:r>
+        <w:t>.</w:t>
+      </w:r>
+      <w:r>
+        <w:t xml:space="preserve"> </w:t>
+      </w:r>
+      <w:r>
+        <w:t xml:space="preserve">Please be sure to include an informative log message.  </w:t>
       </w:r>
     </w:p>
     <w:p>
@@ -1248,7 +1412,53 @@
         <w:numPr>
           <w:ilvl w:val="0"/>
           <w:numId w:val="33"/>
-          <w:numberingChange w:id="14" w:author="Frank Baker" w:date="2009-04-28T13:54:00Z" w:original="%1:9:0:."/>
+          <w:numberingChange w:id="14" w:author="Frank Baker" w:date="2009-08-10T15:59:00Z" w:original="%1:9:0:."/>
+        </w:numPr>
+      </w:pPr>
+      <w:r>
+        <w:t xml:space="preserve">Frank will </w:t>
+      </w:r>
+      <w:r>
+        <w:t xml:space="preserve">complete the </w:t>
+      </w:r>
+      <w:r>
+        <w:t>integrat</w:t>
+      </w:r>
+      <w:r>
+        <w:t>ion of</w:t>
+      </w:r>
+      <w:r>
+        <w:t xml:space="preserve"> </w:t>
+      </w:r>
+      <w:r>
+        <w:t xml:space="preserve">the new function </w:t>
+      </w:r>
+      <w:r>
+        <w:t>into the document set</w:t>
+      </w:r>
+      <w:r>
+        <w:t>, including linking it into the appropriate index file(s)</w:t>
+      </w:r>
+      <w:r>
+        <w:t>.</w:t>
+      </w:r>
+      <w:r>
+        <w:t xml:space="preserve"> </w:t>
+      </w:r>
+      <w:r>
+        <w:t xml:space="preserve">Be </w:t>
+      </w:r>
+      <w:r>
+        <w:t>sure to tell him what branch or branches it pertains to.</w:t>
+      </w:r>
+    </w:p>
+    <w:p>
+      <w:pPr>
+        <w:pStyle w:val="ListParagraph"/>
+        <w:numPr>
+          <w:ilvl w:val="0"/>
+          <w:numId w:val="33"/>
+          <w:numberingChange w:id="15" w:author="Frank Baker" w:date="2009-08-10T15:59:00Z" w:original="%1:10:0:."/>
         </w:numPr>
       </w:pPr>
       <w:r>
@@ -1265,7 +1475,7 @@
       <w:pPr>
         <w:pStyle w:val="Heading1"/>
         <w:numPr>
-          <w:numberingChange w:id="15" w:author="Frank Baker" w:date="2009-04-28T13:54:00Z" w:original="%1:5:0:"/>
+          <w:numberingChange w:id="16" w:author="Frank Baker" w:date="2009-08-10T15:59:00Z" w:original="%1:5:0:"/>
         </w:numPr>
       </w:pPr>
       <w:r>
@@ -1347,7 +1557,7 @@
         <w:numPr>
           <w:ilvl w:val="0"/>
           <w:numId w:val="34"/>
-          <w:numberingChange w:id="16" w:author="Frank Baker" w:date="2009-04-28T13:54:00Z" w:original="%1:1:0:."/>
+          <w:numberingChange w:id="17" w:author="Frank Baker" w:date="2009-08-10T15:59:00Z" w:original="%1:1:0:."/>
         </w:numPr>
         <w:rPr>
           <w:rStyle w:val="normaltext"/>
@@ -1393,12 +1603,14 @@
         </w:rPr>
         <w:t xml:space="preserve">   </w:t>
       </w:r>
+      <w:proofErr w:type="spellStart"/>
       <w:r>
         <w:rPr>
           <w:rStyle w:val="code"/>
         </w:rPr>
         <w:t>svn</w:t>
       </w:r>
+      <w:proofErr w:type="spellEnd"/>
       <w:proofErr w:type="gramEnd"/>
       <w:r>
         <w:rPr>
@@ -1417,6 +1629,12 @@
           <w:rStyle w:val="code"/>
         </w:rPr>
         <w:t>http://svn.hdfgroup.uiuc.edu/hdf5doc/trunk/</w:t>
+      </w:r>
+      <w:r>
+        <w:rPr>
+          <w:rStyle w:val="code"/>
+        </w:rPr>
+        <w:t xml:space="preserve"> hdf5doc_trunk</w:t>
       </w:r>
     </w:p>
     <w:p>
@@ -1450,14 +1668,20 @@
         <w:rPr>
           <w:rStyle w:val="code"/>
         </w:rPr>
-        <w:t>trunk</w:t>
+        <w:t>hdf5doc</w:t>
       </w:r>
       <w:proofErr w:type="gramEnd"/>
       <w:r>
         <w:rPr>
           <w:rStyle w:val="code"/>
         </w:rPr>
-        <w:t>/</w:t>
+        <w:t>_</w:t>
+      </w:r>
+      <w:r>
+        <w:rPr>
+          <w:rStyle w:val="code"/>
+        </w:rPr>
+        <w:t>trunk/</w:t>
       </w:r>
       <w:r>
         <w:rPr>
@@ -1546,14 +1770,20 @@
         <w:rPr>
           <w:rStyle w:val="code"/>
         </w:rPr>
-        <w:t>trunk</w:t>
+        <w:t>hdf5doc</w:t>
       </w:r>
       <w:proofErr w:type="gramEnd"/>
       <w:r>
         <w:rPr>
           <w:rStyle w:val="code"/>
         </w:rPr>
-        <w:t>/</w:t>
+        <w:t>_</w:t>
+      </w:r>
+      <w:r>
+        <w:rPr>
+          <w:rStyle w:val="code"/>
+        </w:rPr>
+        <w:t>trunk/</w:t>
       </w:r>
       <w:r>
         <w:rPr>
@@ -1598,65 +1828,83 @@
         <w:numPr>
           <w:ilvl w:val="0"/>
           <w:numId w:val="34"/>
-          <w:numberingChange w:id="17" w:author="Frank Baker" w:date="2009-04-28T13:54:00Z" w:original="%1:2:0:."/>
+          <w:numberingChange w:id="18" w:author="Frank Baker" w:date="2009-08-10T15:59:00Z" w:original="%1:2:0:."/>
         </w:numPr>
       </w:pPr>
       <w:r>
-        <w:t>Find the function entry file that you will revise here</w:t>
+        <w:t>Find the function entry file that you will revise here:</w:t>
+      </w:r>
+      <w:r>
+        <w:t xml:space="preserve"> </w:t>
+      </w:r>
+      <w:r>
+        <w:br/>
       </w:r>
       <w:proofErr w:type="gramStart"/>
       <w:r>
-        <w:t xml:space="preserve">:  </w:t>
+        <w:rPr>
+          <w:rStyle w:val="code"/>
+        </w:rPr>
+        <w:t xml:space="preserve">   </w:t>
+      </w:r>
+      <w:r>
+        <w:rPr>
+          <w:rStyle w:val="code"/>
+        </w:rPr>
+        <w:t>hdf5doc</w:t>
       </w:r>
       <w:proofErr w:type="gramEnd"/>
       <w:r>
+        <w:rPr>
+          <w:rStyle w:val="code"/>
+        </w:rPr>
+        <w:t>_</w:t>
+      </w:r>
+      <w:r>
+        <w:rPr>
+          <w:rStyle w:val="code"/>
+        </w:rPr>
+        <w:t>trunk/html/RM/H5*/</w:t>
+      </w:r>
+      <w:r>
+        <w:rPr>
+          <w:rStyle w:val="code"/>
+        </w:rPr>
         <w:br/>
       </w:r>
       <w:r>
+        <w:t>For example, if you are updating H5Screate, you will be editing this file:</w:t>
+      </w:r>
+    </w:p>
+    <w:p>
+      <w:pPr>
+        <w:pStyle w:val="ListParagraph"/>
+      </w:pPr>
+      <w:r>
         <w:rPr>
           <w:rStyle w:val="code"/>
         </w:rPr>
         <w:t xml:space="preserve">   </w:t>
       </w:r>
-      <w:r>
-        <w:rPr>
-          <w:rStyle w:val="code"/>
-        </w:rPr>
-        <w:t>trunk/html/RM/H5*/</w:t>
-      </w:r>
-      <w:r>
-        <w:rPr>
-          <w:rStyle w:val="code"/>
-        </w:rPr>
-        <w:br/>
-      </w:r>
-      <w:r>
-        <w:t>For example, if you are updating H5Screate, you will be editing this file:</w:t>
-      </w:r>
-    </w:p>
-    <w:p>
-      <w:pPr>
-        <w:pStyle w:val="ListParagraph"/>
-      </w:pPr>
-      <w:r>
-        <w:rPr>
-          <w:rStyle w:val="code"/>
-        </w:rPr>
-        <w:t xml:space="preserve">   </w:t>
-      </w:r>
       <w:proofErr w:type="gramStart"/>
       <w:r>
         <w:rPr>
           <w:rStyle w:val="code"/>
         </w:rPr>
-        <w:t>trunk</w:t>
+        <w:t>hdf5doc</w:t>
       </w:r>
       <w:proofErr w:type="gramEnd"/>
       <w:r>
         <w:rPr>
           <w:rStyle w:val="code"/>
         </w:rPr>
-        <w:t>/html/RM/H5S/H5Screate.htm</w:t>
+        <w:t>_</w:t>
+      </w:r>
+      <w:r>
+        <w:rPr>
+          <w:rStyle w:val="code"/>
+        </w:rPr>
+        <w:t>trunk/html/RM/H5S/H5Screate.htm</w:t>
       </w:r>
     </w:p>
     <w:p>
@@ -1665,7 +1913,7 @@
         <w:numPr>
           <w:ilvl w:val="0"/>
           <w:numId w:val="34"/>
-          <w:numberingChange w:id="18" w:author="Frank Baker" w:date="2009-04-28T13:54:00Z" w:original="%1:3:0:."/>
+          <w:numberingChange w:id="19" w:author="Frank Baker" w:date="2009-08-10T15:59:00Z" w:original="%1:3:0:."/>
         </w:numPr>
       </w:pPr>
       <w:r>
@@ -1675,13 +1923,7 @@
         <w:t xml:space="preserve"> </w:t>
       </w:r>
       <w:r>
-        <w:t xml:space="preserve">*Do not* edit it as an </w:t>
-      </w:r>
-      <w:r>
-        <w:t>HTML</w:t>
-      </w:r>
-      <w:r>
-        <w:t xml:space="preserve"> document, or the formatting will get all messed up. (</w:t>
+        <w:t xml:space="preserve"> (But *do not* edit it with an editor in which you cannot control the HTML coding; the resulting HTML will almost certainly be unacceptable. </w:t>
       </w:r>
       <w:r>
         <w:t>S</w:t>
@@ -1705,7 +1947,7 @@
         <w:numPr>
           <w:ilvl w:val="0"/>
           <w:numId w:val="34"/>
-          <w:numberingChange w:id="19" w:author="Frank Baker" w:date="2009-04-28T13:54:00Z" w:original="%1:4:0:."/>
+          <w:numberingChange w:id="20" w:author="Frank Baker" w:date="2009-08-10T15:59:00Z" w:original="%1:4:0:."/>
         </w:numPr>
       </w:pPr>
       <w:r>
@@ -1721,7 +1963,13 @@
         <w:t xml:space="preserve"> </w:t>
       </w:r>
       <w:r>
-        <w:t>Remember that you will be making updates relevant to your coding changes, and also to bring the manual entry into compliance with the latest documentation standards.</w:t>
+        <w:t>Remember that you will be making updates relevant to your coding changes, and also bring</w:t>
+      </w:r>
+      <w:r>
+        <w:t>ing</w:t>
+      </w:r>
+      <w:r>
+        <w:t xml:space="preserve"> the manual entry into compliance with the latest documentation standards.</w:t>
       </w:r>
       <w:r>
         <w:t xml:space="preserve"> </w:t>
@@ -1733,11 +1981,14 @@
         <w:numPr>
           <w:ilvl w:val="0"/>
           <w:numId w:val="34"/>
-          <w:numberingChange w:id="20" w:author="Frank Baker" w:date="2009-04-28T13:54:00Z" w:original="%1:5:0:."/>
+          <w:numberingChange w:id="21" w:author="Frank Baker" w:date="2009-08-10T15:59:00Z" w:original="%1:5:0:."/>
         </w:numPr>
       </w:pPr>
       <w:r>
-        <w:t>Open the document in a browser to see if it has the expected content and format – correct any errors.</w:t>
+        <w:t>View</w:t>
+      </w:r>
+      <w:r>
+        <w:t xml:space="preserve"> the document in a browser to see if it has the expected content and format – correct any errors.</w:t>
       </w:r>
     </w:p>
     <w:p>
@@ -1746,7 +1997,7 @@
         <w:numPr>
           <w:ilvl w:val="0"/>
           <w:numId w:val="34"/>
-          <w:numberingChange w:id="21" w:author="Frank Baker" w:date="2009-04-28T13:54:00Z" w:original="%1:6:0:."/>
+          <w:numberingChange w:id="22" w:author="Frank Baker" w:date="2009-08-10T15:59:00Z" w:original="%1:6:0:."/>
         </w:numPr>
       </w:pPr>
       <w:r>
@@ -1765,7 +2016,7 @@
         <w:numPr>
           <w:ilvl w:val="0"/>
           <w:numId w:val="34"/>
-          <w:numberingChange w:id="22" w:author="Frank Baker" w:date="2009-04-28T13:54:00Z" w:original="%1:7:0:."/>
+          <w:numberingChange w:id="23" w:author="Frank Baker" w:date="2009-08-10T15:59:00Z" w:original="%1:7:0:."/>
         </w:numPr>
       </w:pPr>
       <w:r>
@@ -1778,7 +2029,7 @@
         <w:numPr>
           <w:ilvl w:val="0"/>
           <w:numId w:val="34"/>
-          <w:numberingChange w:id="23" w:author="Frank Baker" w:date="2009-04-28T13:54:00Z" w:original="%1:8:0:."/>
+          <w:numberingChange w:id="24" w:author="Frank Baker" w:date="2009-08-10T15:59:00Z" w:original="%1:8:0:."/>
         </w:numPr>
       </w:pPr>
       <w:r>
@@ -1809,7 +2060,7 @@
         <w:numPr>
           <w:ilvl w:val="0"/>
           <w:numId w:val="34"/>
-          <w:numberingChange w:id="24" w:author="Frank Baker" w:date="2009-04-28T13:54:00Z" w:original="%1:9:0:."/>
+          <w:numberingChange w:id="25" w:author="Frank Baker" w:date="2009-08-10T15:59:00Z" w:original="%1:9:0:."/>
         </w:numPr>
       </w:pPr>
       <w:r>
@@ -1831,7 +2082,7 @@
         <w:numPr>
           <w:ilvl w:val="0"/>
           <w:numId w:val="34"/>
-          <w:numberingChange w:id="25" w:author="Frank Baker" w:date="2009-04-28T13:54:00Z" w:original="%1:10:0:."/>
+          <w:numberingChange w:id="26" w:author="Frank Baker" w:date="2009-08-10T15:59:00Z" w:original="%1:10:0:."/>
         </w:numPr>
       </w:pPr>
       <w:r>
@@ -1848,7 +2099,7 @@
       <w:pPr>
         <w:pStyle w:val="Heading1"/>
         <w:numPr>
-          <w:numberingChange w:id="26" w:author="Frank Baker" w:date="2009-04-28T13:54:00Z" w:original="%1:6:0:"/>
+          <w:numberingChange w:id="27" w:author="Frank Baker" w:date="2009-08-10T15:59:00Z" w:original="%1:6:0:"/>
         </w:numPr>
       </w:pPr>
       <w:r>
@@ -1857,7 +2108,10 @@
     </w:p>
     <w:p>
       <w:r>
-        <w:t>The current reference manual entries do not conform to the latest guidelines.</w:t>
+        <w:t>C</w:t>
+      </w:r>
+      <w:r>
+        <w:t>urrent reference manual entries do not conform to the latest guidelines.</w:t>
       </w:r>
       <w:r>
         <w:t xml:space="preserve"> </w:t>
@@ -1898,7 +2152,7 @@
       <w:pPr>
         <w:pStyle w:val="Heading1"/>
         <w:numPr>
-          <w:numberingChange w:id="27" w:author="Frank Baker" w:date="2009-04-28T13:54:00Z" w:original="%1:7:0:"/>
+          <w:numberingChange w:id="28" w:author="Frank Baker" w:date="2009-08-10T15:59:00Z" w:original="%1:7:0:"/>
         </w:numPr>
       </w:pPr>
       <w:r>
@@ -1916,7 +2170,7 @@
         <w:t xml:space="preserve">In general, any particular task should first be completed in the trunk then </w:t>
       </w:r>
       <w:r>
-        <w:t>prorted</w:t>
+        <w:t>ported</w:t>
       </w:r>
       <w:r>
         <w:t xml:space="preserve"> to the relevant branches.</w:t>
@@ -1940,7 +2194,7 @@
       <w:pPr>
         <w:pStyle w:val="Bullet3"/>
         <w:numPr>
-          <w:numberingChange w:id="28" w:author="Frank Baker" w:date="2009-04-28T13:54:00Z" w:original="o"/>
+          <w:numberingChange w:id="29" w:author="Frank Baker" w:date="2009-08-10T15:59:00Z" w:original="o"/>
         </w:numPr>
       </w:pPr>
       <w:r>
@@ -1953,7 +2207,7 @@
         <w:numPr>
           <w:ilvl w:val="1"/>
           <w:numId w:val="36"/>
-          <w:numberingChange w:id="29" w:author="Frank Baker" w:date="2009-04-28T13:54:00Z" w:original="o"/>
+          <w:numberingChange w:id="30" w:author="Frank Baker" w:date="2009-08-10T15:59:00Z" w:original="o"/>
         </w:numPr>
       </w:pPr>
       <w:r>
@@ -1966,7 +2220,13 @@
         <w:t xml:space="preserve"> a current release series</w:t>
       </w:r>
       <w:r>
-        <w:t xml:space="preserve"> is generally limited to the trunk.  </w:t>
+        <w:t xml:space="preserve"> is generally limited to the trunk</w:t>
+      </w:r>
+      <w:r>
+        <w:t xml:space="preserve"> or a feature branch</w:t>
+      </w:r>
+      <w:r>
+        <w:t xml:space="preserve">.  </w:t>
       </w:r>
     </w:p>
     <w:p>
@@ -1975,7 +2235,7 @@
         <w:numPr>
           <w:ilvl w:val="1"/>
           <w:numId w:val="36"/>
-          <w:numberingChange w:id="30" w:author="Frank Baker" w:date="2009-04-28T13:54:00Z" w:original="o"/>
+          <w:numberingChange w:id="31" w:author="Frank Baker" w:date="2009-08-10T15:59:00Z" w:original="o"/>
         </w:numPr>
       </w:pPr>
       <w:r>
@@ -1995,7 +2255,7 @@
       <w:pPr>
         <w:pStyle w:val="Bullet3"/>
         <w:numPr>
-          <w:numberingChange w:id="31" w:author="Frank Baker" w:date="2009-04-28T13:54:00Z" w:original="o"/>
+          <w:numberingChange w:id="32" w:author="Frank Baker" w:date="2009-08-10T15:59:00Z" w:original="o"/>
         </w:numPr>
       </w:pPr>
       <w:r>
@@ -2008,7 +2268,7 @@
         <w:numPr>
           <w:ilvl w:val="1"/>
           <w:numId w:val="36"/>
-          <w:numberingChange w:id="32" w:author="Frank Baker" w:date="2009-04-28T13:54:00Z" w:original="o"/>
+          <w:numberingChange w:id="33" w:author="Frank Baker" w:date="2009-08-10T15:59:00Z" w:original="o"/>
         </w:numPr>
       </w:pPr>
       <w:r>
@@ -2021,7 +2281,7 @@
         <w:numPr>
           <w:ilvl w:val="1"/>
           <w:numId w:val="36"/>
-          <w:numberingChange w:id="33" w:author="Frank Baker" w:date="2009-04-28T13:54:00Z" w:original="o"/>
+          <w:numberingChange w:id="34" w:author="Frank Baker" w:date="2009-08-10T15:59:00Z" w:original="o"/>
         </w:numPr>
       </w:pPr>
       <w:r>
@@ -2034,7 +2294,7 @@
         <w:numPr>
           <w:ilvl w:val="1"/>
           <w:numId w:val="36"/>
-          <w:numberingChange w:id="34" w:author="Frank Baker" w:date="2009-04-28T13:54:00Z" w:original="o"/>
+          <w:numberingChange w:id="35" w:author="Frank Baker" w:date="2009-08-10T15:59:00Z" w:original="o"/>
         </w:numPr>
       </w:pPr>
       <w:r>
@@ -2053,7 +2313,7 @@
         <w:numPr>
           <w:ilvl w:val="1"/>
           <w:numId w:val="36"/>
-          <w:numberingChange w:id="35" w:author="Frank Baker" w:date="2009-04-28T13:54:00Z" w:original="o"/>
+          <w:numberingChange w:id="36" w:author="Frank Baker" w:date="2009-08-10T15:59:00Z" w:original="o"/>
         </w:numPr>
       </w:pPr>
       <w:r>
@@ -2066,55 +2326,191 @@
         <w:numPr>
           <w:ilvl w:val="1"/>
           <w:numId w:val="36"/>
-          <w:numberingChange w:id="36" w:author="Frank Baker" w:date="2009-04-28T13:54:00Z" w:original="o"/>
+          <w:numberingChange w:id="37" w:author="Frank Baker" w:date="2009-08-10T15:59:00Z" w:original="o"/>
         </w:numPr>
       </w:pPr>
       <w:r>
         <w:t>See Frank if you are unfamiliar with the details of Subversion’s merge function.</w:t>
+      </w:r>
+    </w:p>
+    <w:p>
+      <w:r>
+        <w:rPr>
+          <w:b/>
+        </w:rPr>
+        <w:t>NOTE:</w:t>
+      </w:r>
+      <w:r>
+        <w:t xml:space="preserve"> This discussion does not treat the use of </w:t>
+      </w:r>
+      <w:r>
+        <w:rPr>
+          <w:i/>
+        </w:rPr>
+        <w:t>feature branches</w:t>
+      </w:r>
+      <w:r>
+        <w:t>.</w:t>
+      </w:r>
+      <w:r>
+        <w:t xml:space="preserve"> </w:t>
+      </w:r>
+      <w:r>
+        <w:t xml:space="preserve"> These are </w:t>
+      </w:r>
+      <w:r>
+        <w:t xml:space="preserve">special branches, usually based on the trunk, used in developing features that are kept isolated from other code </w:t>
+      </w:r>
+      <w:r>
+        <w:t>until they are sufficiently developed to minimize disrupting the rest of the product.  Feature branches introduce additional merging requirements.</w:t>
+      </w:r>
+    </w:p>
+    <w:p>
+      <w:pPr>
+        <w:pStyle w:val="Heading1"/>
+        <w:numPr>
+          <w:numberingChange w:id="38" w:author="Frank Baker" w:date="2009-08-10T15:59:00Z" w:original="%1:8:0:"/>
+        </w:numPr>
+      </w:pPr>
+      <w:r>
+        <w:t xml:space="preserve">Draft Function Entries in </w:t>
+      </w:r>
+      <w:proofErr w:type="spellStart"/>
+      <w:r>
+        <w:t>RFCs</w:t>
+      </w:r>
+      <w:proofErr w:type="spellEnd"/>
+    </w:p>
+    <w:p>
+      <w:r>
+        <w:t xml:space="preserve">Historically, </w:t>
+      </w:r>
+      <w:r>
+        <w:t>function descriptions have been drafted in an RFC</w:t>
+      </w:r>
+      <w:r>
+        <w:t xml:space="preserve"> (generally in MS Word)</w:t>
+      </w:r>
+      <w:r>
+        <w:t>,</w:t>
+      </w:r>
+      <w:r>
+        <w:t xml:space="preserve"> </w:t>
+      </w:r>
+      <w:r>
+        <w:t>and then</w:t>
+      </w:r>
+      <w:r>
+        <w:t xml:space="preserve"> converted to HTML </w:t>
+      </w:r>
+      <w:r>
+        <w:t xml:space="preserve">for </w:t>
+      </w:r>
+      <w:r>
+        <w:t>the Reference Manual once a feature is complete.</w:t>
+      </w:r>
+      <w:r>
+        <w:t xml:space="preserve">  Developing</w:t>
+      </w:r>
+      <w:r>
+        <w:t xml:space="preserve"> function description</w:t>
+      </w:r>
+      <w:r>
+        <w:t>s</w:t>
+      </w:r>
+      <w:r>
+        <w:t xml:space="preserve"> in the provided HTML template then </w:t>
+      </w:r>
+      <w:r>
+        <w:t>copying them</w:t>
+      </w:r>
+      <w:r>
+        <w:t xml:space="preserve"> into the RFC file </w:t>
+      </w:r>
+      <w:r>
+        <w:t xml:space="preserve">will </w:t>
+      </w:r>
+      <w:r>
+        <w:t>eliminate the need for th</w:t>
+      </w:r>
+      <w:r>
+        <w:t>e</w:t>
+      </w:r>
+      <w:r>
+        <w:t xml:space="preserve"> conversion.</w:t>
+      </w:r>
+    </w:p>
+    <w:p>
+      <w:r>
+        <w:t>This is strongly recommended.</w:t>
+      </w:r>
+    </w:p>
+    <w:p>
+      <w:r>
+        <w:t>Tests have demonstrated that copy-and-paste from Firefox into a .doc file produces reasonable formatting on both Windows and Mac.  (Sorry, but IE and other browsers were not tested; Firefox was sufficient to provide proof of principle.)</w:t>
+      </w:r>
+    </w:p>
+    <w:p>
+      <w:r>
+        <w:t>The procedure would be as follows:</w:t>
       </w:r>
     </w:p>
     <w:p>
       <w:pPr>
         <w:pStyle w:val="Bullet3"/>
         <w:numPr>
-          <w:numberingChange w:id="37" w:author="Frank Baker" w:date="2009-04-28T13:54:00Z" w:original="o"/>
+          <w:numberingChange w:id="39" w:author="Frank Baker" w:date="2009-08-10T15:59:00Z" w:original="o"/>
         </w:numPr>
       </w:pPr>
-      <w:proofErr w:type="gramStart"/>
-      <w:r>
-        <w:t>dd</w:t>
-      </w:r>
-      <w:proofErr w:type="gramEnd"/>
-    </w:p>
-    <w:p/>
-    <w:p>
-      <w:r>
-        <w:rPr>
-          <w:b/>
-        </w:rPr>
-        <w:t>NOTE:</w:t>
-      </w:r>
-      <w:r>
-        <w:t xml:space="preserve"> This discussion does not treat the use of </w:t>
-      </w:r>
-      <w:r>
-        <w:rPr>
-          <w:i/>
-        </w:rPr>
-        <w:t>feature branches</w:t>
-      </w:r>
-      <w:r>
-        <w:t xml:space="preserve">, special branches, usually based on the trunk, used in developing features that are kept isolated from other code </w:t>
-      </w:r>
-      <w:r>
-        <w:t>until they are sufficiently developed to minimize disrupting the rest of the product.  Feature branches introduce additional merging requirements.</w:t>
+      <w:r>
+        <w:t xml:space="preserve">Draft the </w:t>
+      </w:r>
+      <w:r>
+        <w:t>function entries</w:t>
+      </w:r>
+      <w:r>
+        <w:t xml:space="preserve"> using the provided template.</w:t>
+      </w:r>
+    </w:p>
+    <w:p>
+      <w:pPr>
+        <w:pStyle w:val="Bullet3"/>
+        <w:numPr>
+          <w:numberingChange w:id="40" w:author="Frank Baker" w:date="2009-08-10T15:59:00Z" w:original="o"/>
+        </w:numPr>
+      </w:pPr>
+      <w:r>
+        <w:t>View the completed entr</w:t>
+      </w:r>
+      <w:r>
+        <w:t>ies</w:t>
+      </w:r>
+      <w:r>
+        <w:t xml:space="preserve"> in Firefox and copy-and-paste </w:t>
+      </w:r>
+      <w:r>
+        <w:t>them</w:t>
+      </w:r>
+      <w:r>
+        <w:t xml:space="preserve"> into the RFC (presumably a Word file).</w:t>
+      </w:r>
+    </w:p>
+    <w:p>
+      <w:pPr>
+        <w:pStyle w:val="Bullet3"/>
+        <w:numPr>
+          <w:numberingChange w:id="41" w:author="Frank Baker" w:date="2009-08-10T15:59:00Z" w:original="o"/>
+        </w:numPr>
+      </w:pPr>
+      <w:r>
+        <w:t>As the API evolves, update the function entries in the HTML file and repeat the copy-and-paste.</w:t>
       </w:r>
     </w:p>
     <w:p>
       <w:pPr>
         <w:pStyle w:val="Heading1"/>
         <w:numPr>
-          <w:numberingChange w:id="38" w:author="Frank Baker" w:date="2009-04-28T13:54:00Z" w:original="%1:8:0:"/>
+          <w:numberingChange w:id="42" w:author="Frank Baker" w:date="2009-08-10T15:59:00Z" w:original="%1:9:0:"/>
         </w:numPr>
       </w:pPr>
       <w:r>
@@ -2162,6 +2558,127 @@
       </w:r>
       <w:r>
         <w:t xml:space="preserve"> can be proud of.   </w:t>
+      </w:r>
+    </w:p>
+    <w:p>
+      <w:pPr>
+        <w:pStyle w:val="Heading1"/>
+        <w:numPr>
+          <w:numberingChange w:id="43" w:author="Frank Baker" w:date="2009-08-10T15:59:00Z" w:original="%1:10:0:"/>
+        </w:numPr>
+      </w:pPr>
+      <w:r>
+        <w:t>Open Items</w:t>
+      </w:r>
+    </w:p>
+    <w:p>
+      <w:r>
+        <w:t>Th</w:t>
+      </w:r>
+      <w:r>
+        <w:t>e</w:t>
+      </w:r>
+      <w:r>
+        <w:t xml:space="preserve"> following items are incomplete, on hold, or not yet addressed:</w:t>
+      </w:r>
+    </w:p>
+    <w:p>
+      <w:pPr>
+        <w:pStyle w:val="Bullet3"/>
+        <w:numPr>
+          <w:numberingChange w:id="44" w:author="Frank Baker" w:date="2009-08-10T15:59:00Z" w:original="o"/>
+        </w:numPr>
+      </w:pPr>
+      <w:r>
+        <w:t>Examples are incomplete</w:t>
+      </w:r>
+    </w:p>
+    <w:p>
+      <w:r>
+        <w:t xml:space="preserve">The following template files are </w:t>
+      </w:r>
+      <w:proofErr w:type="gramStart"/>
+      <w:r>
+        <w:t>place-holders</w:t>
+      </w:r>
+      <w:proofErr w:type="gramEnd"/>
+      <w:r>
+        <w:t xml:space="preserve"> and will be completed as the need arises:</w:t>
+      </w:r>
+    </w:p>
+    <w:p>
+      <w:pPr>
+        <w:pStyle w:val="Bullet3"/>
+        <w:numPr>
+          <w:numberingChange w:id="45" w:author="Frank Baker" w:date="2009-08-10T15:59:00Z" w:original="o"/>
+        </w:numPr>
+      </w:pPr>
+      <w:r>
+        <w:rPr>
+          <w:rStyle w:val="code"/>
+        </w:rPr>
+        <w:t>H5param_enum_entry.htm</w:t>
+      </w:r>
+      <w:r>
+        <w:t xml:space="preserve">:  This template will be prepared in parallel with the first </w:t>
+      </w:r>
+      <w:proofErr w:type="gramStart"/>
+      <w:r>
+        <w:t>free-standing</w:t>
+      </w:r>
+      <w:proofErr w:type="gramEnd"/>
+      <w:r>
+        <w:t xml:space="preserve"> ENUM entry, anticipated in August or September 2009.</w:t>
+      </w:r>
+    </w:p>
+    <w:p>
+      <w:pPr>
+        <w:pStyle w:val="Bullet3"/>
+        <w:numPr>
+          <w:numberingChange w:id="46" w:author="Frank Baker" w:date="2009-08-10T15:59:00Z" w:original="o"/>
+        </w:numPr>
+      </w:pPr>
+      <w:r>
+        <w:rPr>
+          <w:rStyle w:val="code"/>
+        </w:rPr>
+        <w:t>H5param_struct_entry.htm</w:t>
+      </w:r>
+      <w:r>
+        <w:t xml:space="preserve">:  This template will be prepared in parallel with the next </w:t>
+      </w:r>
+      <w:proofErr w:type="gramStart"/>
+      <w:r>
+        <w:t>free-standing</w:t>
+      </w:r>
+      <w:proofErr w:type="gramEnd"/>
+      <w:r>
+        <w:t xml:space="preserve"> </w:t>
+      </w:r>
+      <w:proofErr w:type="spellStart"/>
+      <w:r>
+        <w:t>struct</w:t>
+      </w:r>
+      <w:proofErr w:type="spellEnd"/>
+      <w:r>
+        <w:t xml:space="preserve"> entry.</w:t>
+      </w:r>
+    </w:p>
+    <w:p>
+      <w:pPr>
+        <w:pStyle w:val="Bullet3"/>
+        <w:numPr>
+          <w:numberingChange w:id="47" w:author="Frank Baker" w:date="2009-08-10T15:59:00Z" w:original="o"/>
+        </w:numPr>
+      </w:pPr>
+      <w:r>
+        <w:rPr>
+          <w:rStyle w:val="code"/>
+        </w:rPr>
+        <w:t>H5param_long_insert.htm</w:t>
+      </w:r>
+      <w:r>
+        <w:t>:  This template will be created when it becomes clear that it is actually needed.</w:t>
       </w:r>
     </w:p>
     <w:p>
@@ -2354,7 +2871,21 @@
                 <w:rStyle w:val="Emphasis"/>
                 <w:i w:val="0"/>
               </w:rPr>
-              <w:t>Version 3 reflects revised underlying file structure of Reference Manual (individual files per function entry)</w:t>
+              <w:t xml:space="preserve">Version 3 reflects </w:t>
+            </w:r>
+            <w:r>
+              <w:rPr>
+                <w:rStyle w:val="Emphasis"/>
+                <w:i w:val="0"/>
+              </w:rPr>
+              <w:t xml:space="preserve">the </w:t>
+            </w:r>
+            <w:r>
+              <w:rPr>
+                <w:rStyle w:val="Emphasis"/>
+                <w:i w:val="0"/>
+              </w:rPr>
+              <w:t>revised underlying file structure of Reference Manual (individual files per function entry)</w:t>
             </w:r>
             <w:r>
               <w:rPr>
@@ -2366,6 +2897,131 @@
           </w:p>
         </w:tc>
       </w:tr>
+      <w:tr>
+        <w:trPr>
+          <w:cantSplit/>
+        </w:trPr>
+        <w:tc>
+          <w:tcPr>
+            <w:tcW w:w="2175" w:type="dxa"/>
+          </w:tcPr>
+          <w:p>
+            <w:pPr>
+              <w:jc w:val="left"/>
+              <w:rPr>
+                <w:rStyle w:val="Emphasis"/>
+              </w:rPr>
+            </w:pPr>
+            <w:r>
+              <w:rPr>
+                <w:rStyle w:val="Emphasis"/>
+              </w:rPr>
+              <w:t>August 7, 2009</w:t>
+            </w:r>
+          </w:p>
+        </w:tc>
+        <w:tc>
+          <w:tcPr>
+            <w:tcW w:w="7962" w:type="dxa"/>
+          </w:tcPr>
+          <w:p>
+            <w:pPr>
+              <w:widowControl w:val="0"/>
+              <w:spacing w:after="0"/>
+              <w:jc w:val="left"/>
+              <w:rPr>
+                <w:rStyle w:val="Emphasis"/>
+              </w:rPr>
+            </w:pPr>
+            <w:r>
+              <w:rPr>
+                <w:rStyle w:val="Emphasis"/>
+                <w:i w:val="0"/>
+              </w:rPr>
+              <w:t xml:space="preserve">Version 4 </w:t>
+            </w:r>
+            <w:r>
+              <w:rPr>
+                <w:rStyle w:val="Emphasis"/>
+                <w:i w:val="0"/>
+              </w:rPr>
+              <w:t>includes a light update, the correction of a prior omission</w:t>
+            </w:r>
+            <w:r>
+              <w:rPr>
+                <w:rStyle w:val="Emphasis"/>
+                <w:i w:val="0"/>
+              </w:rPr>
+              <w:t xml:space="preserve"> </w:t>
+            </w:r>
+            <w:r>
+              <w:rPr>
+                <w:rStyle w:val="Emphasis"/>
+                <w:i w:val="0"/>
+              </w:rPr>
+              <w:t>regarding the revised RM file structure,</w:t>
+            </w:r>
+            <w:r>
+              <w:rPr>
+                <w:rStyle w:val="Emphasis"/>
+                <w:i w:val="0"/>
+              </w:rPr>
+              <w:t xml:space="preserve"> </w:t>
+            </w:r>
+            <w:r>
+              <w:rPr>
+                <w:rStyle w:val="Emphasis"/>
+                <w:i w:val="0"/>
+              </w:rPr>
+              <w:t>and the addition of the “</w:t>
+            </w:r>
+            <w:r>
+              <w:rPr>
+                <w:rStyle w:val="Emphasis"/>
+                <w:i w:val="0"/>
+              </w:rPr>
+              <w:t xml:space="preserve">Draft </w:t>
+            </w:r>
+            <w:r>
+              <w:rPr>
+                <w:rStyle w:val="Emphasis"/>
+                <w:i w:val="0"/>
+              </w:rPr>
+              <w:t xml:space="preserve">Function Entries </w:t>
+            </w:r>
+            <w:r>
+              <w:rPr>
+                <w:rStyle w:val="Emphasis"/>
+                <w:i w:val="0"/>
+              </w:rPr>
+              <w:t>in</w:t>
+            </w:r>
+            <w:r>
+              <w:rPr>
+                <w:rStyle w:val="Emphasis"/>
+                <w:i w:val="0"/>
+              </w:rPr>
+              <w:t xml:space="preserve"> </w:t>
+            </w:r>
+            <w:proofErr w:type="spellStart"/>
+            <w:r>
+              <w:rPr>
+                <w:rStyle w:val="Emphasis"/>
+                <w:i w:val="0"/>
+              </w:rPr>
+              <w:t>RFCs</w:t>
+            </w:r>
+            <w:proofErr w:type="spellEnd"/>
+            <w:r>
+              <w:rPr>
+                <w:rStyle w:val="Emphasis"/>
+                <w:i w:val="0"/>
+              </w:rPr>
+              <w:t>” and “Open Items” sections.</w:t>
+            </w:r>
+          </w:p>
+        </w:tc>
+      </w:tr>
     </w:tbl>
     <w:p>
       <w:pPr>
@@ -2375,10 +3031,12 @@
       </w:pPr>
     </w:p>
     <w:sectPr>
-      <w:headerReference w:type="default" r:id="rId8"/>
-      <w:footerReference w:type="default" r:id="rId9"/>
-      <w:headerReference w:type="first" r:id="rId10"/>
-      <w:footerReference w:type="first" r:id="rId11"/>
+      <w:headerReference w:type="even" r:id="rId8"/>
+      <w:headerReference w:type="default" r:id="rId9"/>
+      <w:footerReference w:type="even" r:id="rId10"/>
+      <w:footerReference w:type="default" r:id="rId11"/>
+      <w:headerReference w:type="first" r:id="rId12"/>
+      <w:footerReference w:type="first" r:id="rId13"/>
       <w:pgSz w:w="12240" w:h="15840" w:code="1"/>
       <w:pgMar w:top="1152" w:right="1152" w:bottom="1440" w:left="1152" w:header="432" w:gutter="0"/>
       <w:titlePg/>
@@ -2389,15 +3047,15 @@
 </file>
 
 <file path=word/endnotes.xml><?xml version="1.0" encoding="utf-8"?>
-<w:endnotes xmlns:mv="urn:schemas-microsoft-com:mac:vml" xmlns:mo="http://schemas.microsoft.com/office/mac/office/2008/main" xmlns:ve="http://schemas.openxmlformats.org/markup-compatibility/2006" xmlns:o="urn:schemas-microsoft-com:office:office" xmlns:r="http://schemas.openxmlformats.org/officeDocument/2006/relationships" xmlns:m="http://schemas.openxmlformats.org/officeDocument/2006/math" xmlns:v="urn:schemas-microsoft-com:vml" xmlns:w10="urn:schemas-microsoft-com:office:word" xmlns:w="http://schemas.openxmlformats.org/wordprocessingml/2006/main" xmlns:wne="http://schemas.microsoft.com/office/word/2006/wordml" xmlns:wp="http://schemas.openxmlformats.org/drawingml/2006/wordprocessingDrawing">
-  <w:endnote w:type="separator" w:id="0">
+<w:endnotes xmlns:mo="http://schemas.microsoft.com/office/mac/office/2008/main" xmlns:ve="http://schemas.openxmlformats.org/markup-compatibility/2006" xmlns:mv="urn:schemas-microsoft-com:mac:vml" xmlns:o="urn:schemas-microsoft-com:office:office" xmlns:r="http://schemas.openxmlformats.org/officeDocument/2006/relationships" xmlns:m="http://schemas.openxmlformats.org/officeDocument/2006/math" xmlns:v="urn:schemas-microsoft-com:vml" xmlns:wp="http://schemas.openxmlformats.org/drawingml/2006/wordprocessingDrawing" xmlns:w10="urn:schemas-microsoft-com:office:word" xmlns:w="http://schemas.openxmlformats.org/wordprocessingml/2006/main" xmlns:wne="http://schemas.microsoft.com/office/word/2006/wordml">
+  <w:endnote w:type="separator" w:id="-1">
     <w:p>
       <w:r>
         <w:separator/>
       </w:r>
     </w:p>
   </w:endnote>
-  <w:endnote w:type="continuationSeparator" w:id="1">
+  <w:endnote w:type="continuationSeparator" w:id="0">
     <w:p>
       <w:r>
         <w:continuationSeparator/>
@@ -2408,7 +3066,17 @@
 </file>
 
 <file path=word/footer1.xml><?xml version="1.0" encoding="utf-8"?>
-<w:ftr xmlns:mv="urn:schemas-microsoft-com:mac:vml" xmlns:mo="http://schemas.microsoft.com/office/mac/office/2008/main" xmlns:ve="http://schemas.openxmlformats.org/markup-compatibility/2006" xmlns:o="urn:schemas-microsoft-com:office:office" xmlns:r="http://schemas.openxmlformats.org/officeDocument/2006/relationships" xmlns:m="http://schemas.openxmlformats.org/officeDocument/2006/math" xmlns:v="urn:schemas-microsoft-com:vml" xmlns:w10="urn:schemas-microsoft-com:office:word" xmlns:w="http://schemas.openxmlformats.org/wordprocessingml/2006/main" xmlns:wne="http://schemas.microsoft.com/office/word/2006/wordml" xmlns:wp="http://schemas.openxmlformats.org/drawingml/2006/wordprocessingDrawing">
+<w:ftr xmlns:mo="http://schemas.microsoft.com/office/mac/office/2008/main" xmlns:ve="http://schemas.openxmlformats.org/markup-compatibility/2006" xmlns:mv="urn:schemas-microsoft-com:mac:vml" xmlns:o="urn:schemas-microsoft-com:office:office" xmlns:r="http://schemas.openxmlformats.org/officeDocument/2006/relationships" xmlns:m="http://schemas.openxmlformats.org/officeDocument/2006/math" xmlns:v="urn:schemas-microsoft-com:vml" xmlns:wp="http://schemas.openxmlformats.org/drawingml/2006/wordprocessingDrawing" xmlns:w10="urn:schemas-microsoft-com:office:word" xmlns:w="http://schemas.openxmlformats.org/wordprocessingml/2006/main" xmlns:wne="http://schemas.microsoft.com/office/word/2006/wordml">
+  <w:p>
+    <w:pPr>
+      <w:pStyle w:val="Footer"/>
+    </w:pPr>
+  </w:p>
+</w:ftr>
+</file>
+
+<file path=word/footer2.xml><?xml version="1.0" encoding="utf-8"?>
+<w:ftr xmlns:mo="http://schemas.microsoft.com/office/mac/office/2008/main" xmlns:ve="http://schemas.openxmlformats.org/markup-compatibility/2006" xmlns:mv="urn:schemas-microsoft-com:mac:vml" xmlns:o="urn:schemas-microsoft-com:office:office" xmlns:r="http://schemas.openxmlformats.org/officeDocument/2006/relationships" xmlns:m="http://schemas.openxmlformats.org/officeDocument/2006/math" xmlns:v="urn:schemas-microsoft-com:vml" xmlns:wp="http://schemas.openxmlformats.org/drawingml/2006/wordprocessingDrawing" xmlns:w10="urn:schemas-microsoft-com:office:word" xmlns:w="http://schemas.openxmlformats.org/wordprocessingml/2006/main" xmlns:wne="http://schemas.microsoft.com/office/word/2006/wordml">
   <w:sdt>
     <w:sdtPr>
       <w:id w:val="1478425"/>
@@ -2487,7 +3155,7 @@
                 <w:rPr>
                   <w:noProof/>
                 </w:rPr>
-                <w:t>6</w:t>
+                <w:t>7</w:t>
               </w:r>
             </w:fldSimple>
             <w:r>
@@ -2498,7 +3166,7 @@
                 <w:rPr>
                   <w:noProof/>
                 </w:rPr>
-                <w:t>6</w:t>
+                <w:t>7</w:t>
               </w:r>
             </w:fldSimple>
           </w:p>
@@ -2509,8 +3177,8 @@
 </w:ftr>
 </file>
 
-<file path=word/footer2.xml><?xml version="1.0" encoding="utf-8"?>
-<w:ftr xmlns:mv="urn:schemas-microsoft-com:mac:vml" xmlns:mo="http://schemas.microsoft.com/office/mac/office/2008/main" xmlns:ve="http://schemas.openxmlformats.org/markup-compatibility/2006" xmlns:o="urn:schemas-microsoft-com:office:office" xmlns:r="http://schemas.openxmlformats.org/officeDocument/2006/relationships" xmlns:m="http://schemas.openxmlformats.org/officeDocument/2006/math" xmlns:v="urn:schemas-microsoft-com:vml" xmlns:w10="urn:schemas-microsoft-com:office:word" xmlns:w="http://schemas.openxmlformats.org/wordprocessingml/2006/main" xmlns:wne="http://schemas.microsoft.com/office/word/2006/wordml" xmlns:wp="http://schemas.openxmlformats.org/drawingml/2006/wordprocessingDrawing">
+<file path=word/footer3.xml><?xml version="1.0" encoding="utf-8"?>
+<w:ftr xmlns:mo="http://schemas.microsoft.com/office/mac/office/2008/main" xmlns:ve="http://schemas.openxmlformats.org/markup-compatibility/2006" xmlns:mv="urn:schemas-microsoft-com:mac:vml" xmlns:o="urn:schemas-microsoft-com:office:office" xmlns:r="http://schemas.openxmlformats.org/officeDocument/2006/relationships" xmlns:m="http://schemas.openxmlformats.org/officeDocument/2006/math" xmlns:v="urn:schemas-microsoft-com:vml" xmlns:wp="http://schemas.openxmlformats.org/drawingml/2006/wordprocessingDrawing" xmlns:w10="urn:schemas-microsoft-com:office:word" xmlns:w="http://schemas.openxmlformats.org/wordprocessingml/2006/main" xmlns:wne="http://schemas.microsoft.com/office/word/2006/wordml">
   <w:sdt>
     <w:sdtPr>
       <w:id w:val="1478483"/>
@@ -2600,7 +3268,7 @@
                 <w:rPr>
                   <w:noProof/>
                 </w:rPr>
-                <w:t>6</w:t>
+                <w:t>7</w:t>
               </w:r>
             </w:fldSimple>
           </w:p>
@@ -2612,15 +3280,15 @@
 </file>
 
 <file path=word/footnotes.xml><?xml version="1.0" encoding="utf-8"?>
-<w:footnotes xmlns:mv="urn:schemas-microsoft-com:mac:vml" xmlns:mo="http://schemas.microsoft.com/office/mac/office/2008/main" xmlns:ve="http://schemas.openxmlformats.org/markup-compatibility/2006" xmlns:o="urn:schemas-microsoft-com:office:office" xmlns:r="http://schemas.openxmlformats.org/officeDocument/2006/relationships" xmlns:m="http://schemas.openxmlformats.org/officeDocument/2006/math" xmlns:v="urn:schemas-microsoft-com:vml" xmlns:w10="urn:schemas-microsoft-com:office:word" xmlns:w="http://schemas.openxmlformats.org/wordprocessingml/2006/main" xmlns:wne="http://schemas.microsoft.com/office/word/2006/wordml" xmlns:wp="http://schemas.openxmlformats.org/drawingml/2006/wordprocessingDrawing">
-  <w:footnote w:type="separator" w:id="0">
+<w:footnotes xmlns:mo="http://schemas.microsoft.com/office/mac/office/2008/main" xmlns:ve="http://schemas.openxmlformats.org/markup-compatibility/2006" xmlns:mv="urn:schemas-microsoft-com:mac:vml" xmlns:o="urn:schemas-microsoft-com:office:office" xmlns:r="http://schemas.openxmlformats.org/officeDocument/2006/relationships" xmlns:m="http://schemas.openxmlformats.org/officeDocument/2006/math" xmlns:v="urn:schemas-microsoft-com:vml" xmlns:wp="http://schemas.openxmlformats.org/drawingml/2006/wordprocessingDrawing" xmlns:w10="urn:schemas-microsoft-com:office:word" xmlns:w="http://schemas.openxmlformats.org/wordprocessingml/2006/main" xmlns:wne="http://schemas.microsoft.com/office/word/2006/wordml">
+  <w:footnote w:type="separator" w:id="-1">
     <w:p>
       <w:r>
         <w:separator/>
       </w:r>
     </w:p>
   </w:footnote>
-  <w:footnote w:type="continuationSeparator" w:id="1">
+  <w:footnote w:type="continuationSeparator" w:id="0">
     <w:p>
       <w:r>
         <w:continuationSeparator/>
@@ -2631,13 +3299,29 @@
 </file>
 
 <file path=word/header1.xml><?xml version="1.0" encoding="utf-8"?>
-<w:hdr xmlns:mv="urn:schemas-microsoft-com:mac:vml" xmlns:mo="http://schemas.microsoft.com/office/mac/office/2008/main" xmlns:ve="http://schemas.openxmlformats.org/markup-compatibility/2006" xmlns:o="urn:schemas-microsoft-com:office:office" xmlns:r="http://schemas.openxmlformats.org/officeDocument/2006/relationships" xmlns:m="http://schemas.openxmlformats.org/officeDocument/2006/math" xmlns:v="urn:schemas-microsoft-com:vml" xmlns:w10="urn:schemas-microsoft-com:office:word" xmlns:w="http://schemas.openxmlformats.org/wordprocessingml/2006/main" xmlns:wne="http://schemas.microsoft.com/office/word/2006/wordml" xmlns:wp="http://schemas.openxmlformats.org/drawingml/2006/wordprocessingDrawing">
+<w:hdr xmlns:mo="http://schemas.microsoft.com/office/mac/office/2008/main" xmlns:ve="http://schemas.openxmlformats.org/markup-compatibility/2006" xmlns:mv="urn:schemas-microsoft-com:mac:vml" xmlns:o="urn:schemas-microsoft-com:office:office" xmlns:r="http://schemas.openxmlformats.org/officeDocument/2006/relationships" xmlns:m="http://schemas.openxmlformats.org/officeDocument/2006/math" xmlns:v="urn:schemas-microsoft-com:vml" xmlns:wp="http://schemas.openxmlformats.org/drawingml/2006/wordprocessingDrawing" xmlns:w10="urn:schemas-microsoft-com:office:word" xmlns:w="http://schemas.openxmlformats.org/wordprocessingml/2006/main" xmlns:wne="http://schemas.microsoft.com/office/word/2006/wordml">
+  <w:p>
+    <w:pPr>
+      <w:pStyle w:val="Header"/>
+    </w:pPr>
+  </w:p>
+</w:hdr>
+</file>
+
+<file path=word/header2.xml><?xml version="1.0" encoding="utf-8"?>
+<w:hdr xmlns:mo="http://schemas.microsoft.com/office/mac/office/2008/main" xmlns:ve="http://schemas.openxmlformats.org/markup-compatibility/2006" xmlns:mv="urn:schemas-microsoft-com:mac:vml" xmlns:o="urn:schemas-microsoft-com:office:office" xmlns:r="http://schemas.openxmlformats.org/officeDocument/2006/relationships" xmlns:m="http://schemas.openxmlformats.org/officeDocument/2006/math" xmlns:v="urn:schemas-microsoft-com:vml" xmlns:wp="http://schemas.openxmlformats.org/drawingml/2006/wordprocessingDrawing" xmlns:w10="urn:schemas-microsoft-com:office:word" xmlns:w="http://schemas.openxmlformats.org/wordprocessingml/2006/main" xmlns:wne="http://schemas.microsoft.com/office/word/2006/wordml">
   <w:p>
     <w:pPr>
       <w:pStyle w:val="THGHeader2"/>
     </w:pPr>
     <w:r>
-      <w:t>October 8, 2008</w:t>
+      <w:t xml:space="preserve">August </w:t>
+    </w:r>
+    <w:r>
+      <w:t>10,</w:t>
+    </w:r>
+    <w:r>
+      <w:t xml:space="preserve"> 2009</w:t>
     </w:r>
     <w:r>
       <w:ptab w:relativeTo="margin" w:alignment="center" w:leader="none"/>
@@ -2646,26 +3330,26 @@
       <w:ptab w:relativeTo="margin" w:alignment="right" w:leader="none"/>
     </w:r>
     <w:r>
-      <w:t>Version 2</w:t>
+      <w:t xml:space="preserve">Version </w:t>
+    </w:r>
+    <w:r>
+      <w:t>4</w:t>
     </w:r>
   </w:p>
 </w:hdr>
 </file>
 
-<file path=word/header2.xml><?xml version="1.0" encoding="utf-8"?>
-<w:hdr xmlns:mv="urn:schemas-microsoft-com:mac:vml" xmlns:mo="http://schemas.microsoft.com/office/mac/office/2008/main" xmlns:ve="http://schemas.openxmlformats.org/markup-compatibility/2006" xmlns:o="urn:schemas-microsoft-com:office:office" xmlns:r="http://schemas.openxmlformats.org/officeDocument/2006/relationships" xmlns:m="http://schemas.openxmlformats.org/officeDocument/2006/math" xmlns:v="urn:schemas-microsoft-com:vml" xmlns:w10="urn:schemas-microsoft-com:office:word" xmlns:w="http://schemas.openxmlformats.org/wordprocessingml/2006/main" xmlns:wne="http://schemas.microsoft.com/office/word/2006/wordml" xmlns:wp="http://schemas.openxmlformats.org/drawingml/2006/wordprocessingDrawing">
+<file path=word/header3.xml><?xml version="1.0" encoding="utf-8"?>
+<w:hdr xmlns:mo="http://schemas.microsoft.com/office/mac/office/2008/main" xmlns:ve="http://schemas.openxmlformats.org/markup-compatibility/2006" xmlns:mv="urn:schemas-microsoft-com:mac:vml" xmlns:o="urn:schemas-microsoft-com:office:office" xmlns:r="http://schemas.openxmlformats.org/officeDocument/2006/relationships" xmlns:m="http://schemas.openxmlformats.org/officeDocument/2006/math" xmlns:v="urn:schemas-microsoft-com:vml" xmlns:wp="http://schemas.openxmlformats.org/drawingml/2006/wordprocessingDrawing" xmlns:w10="urn:schemas-microsoft-com:office:word" xmlns:w="http://schemas.openxmlformats.org/wordprocessingml/2006/main" xmlns:wne="http://schemas.microsoft.com/office/word/2006/wordml">
   <w:p>
     <w:pPr>
       <w:pStyle w:val="THGHeader"/>
     </w:pPr>
     <w:r>
-      <w:t xml:space="preserve">April </w:t>
+      <w:t xml:space="preserve">August </w:t>
     </w:r>
     <w:r>
-      <w:t>2</w:t>
-    </w:r>
-    <w:r>
-      <w:t>7</w:t>
+      <w:t>10</w:t>
     </w:r>
     <w:r>
       <w:t>, 2009</w:t>
@@ -2680,14 +3364,17 @@
       <w:ptab w:relativeTo="margin" w:alignment="right" w:leader="none"/>
     </w:r>
     <w:r>
-      <w:t>Version 3</w:t>
+      <w:t xml:space="preserve">Version </w:t>
+    </w:r>
+    <w:r>
+      <w:t>4</w:t>
     </w:r>
   </w:p>
 </w:hdr>
 </file>
 
 <file path=word/numbering.xml><?xml version="1.0" encoding="utf-8"?>
-<w:numbering xmlns:mv="urn:schemas-microsoft-com:mac:vml" xmlns:mo="http://schemas.microsoft.com/office/mac/office/2008/main" xmlns:ve="http://schemas.openxmlformats.org/markup-compatibility/2006" xmlns:o="urn:schemas-microsoft-com:office:office" xmlns:r="http://schemas.openxmlformats.org/officeDocument/2006/relationships" xmlns:m="http://schemas.openxmlformats.org/officeDocument/2006/math" xmlns:v="urn:schemas-microsoft-com:vml" xmlns:w10="urn:schemas-microsoft-com:office:word" xmlns:w="http://schemas.openxmlformats.org/wordprocessingml/2006/main" xmlns:wne="http://schemas.microsoft.com/office/word/2006/wordml" xmlns:wp="http://schemas.openxmlformats.org/drawingml/2006/wordprocessingDrawing">
+<w:numbering xmlns:mo="http://schemas.microsoft.com/office/mac/office/2008/main" xmlns:ve="http://schemas.openxmlformats.org/markup-compatibility/2006" xmlns:mv="urn:schemas-microsoft-com:mac:vml" xmlns:o="urn:schemas-microsoft-com:office:office" xmlns:r="http://schemas.openxmlformats.org/officeDocument/2006/relationships" xmlns:m="http://schemas.openxmlformats.org/officeDocument/2006/math" xmlns:v="urn:schemas-microsoft-com:vml" xmlns:wp="http://schemas.openxmlformats.org/drawingml/2006/wordprocessingDrawing" xmlns:w10="urn:schemas-microsoft-com:office:word" xmlns:w="http://schemas.openxmlformats.org/wordprocessingml/2006/main" xmlns:wne="http://schemas.microsoft.com/office/word/2006/wordml">
   <w:abstractNum w:abstractNumId="0">
     <w:nsid w:val="FFFFFF7C"/>
     <w:multiLevelType w:val="singleLevel"/>
@@ -3041,7 +3728,7 @@
   <w:abstractNum w:abstractNumId="11">
     <w:nsid w:val="345853D5"/>
     <w:multiLevelType w:val="hybridMultilevel"/>
-    <w:tmpl w:val="24369E92"/>
+    <w:tmpl w:val="978A29B4"/>
     <w:lvl w:ilvl="0" w:tplc="B98EFD92">
       <w:start w:val="1"/>
       <w:numFmt w:val="decimal"/>
@@ -3127,15 +3814,15 @@
   <w:abstractNum w:abstractNumId="12">
     <w:nsid w:val="35F40E89"/>
     <w:multiLevelType w:val="hybridMultilevel"/>
-    <w:tmpl w:val="92F68DD6"/>
-    <w:lvl w:ilvl="0" w:tplc="AA66A360">
+    <w:tmpl w:val="4A367ABE"/>
+    <w:lvl w:ilvl="0" w:tplc="B2E2FB6A">
       <w:start w:val="1"/>
       <w:numFmt w:val="bullet"/>
       <w:pStyle w:val="Bullet3"/>
       <w:lvlText w:val="o"/>
       <w:lvlJc w:val="left"/>
       <w:pPr>
-        <w:ind w:left="1440" w:hanging="360"/>
+        <w:ind w:left="1080" w:hanging="360"/>
       </w:pPr>
       <w:rPr>
         <w:rFonts w:ascii="Courier New" w:hAnsi="Courier New" w:hint="default"/>
@@ -3147,7 +3834,7 @@
       <w:lvlText w:val="o"/>
       <w:lvlJc w:val="left"/>
       <w:pPr>
-        <w:ind w:left="2160" w:hanging="360"/>
+        <w:ind w:left="1800" w:hanging="360"/>
       </w:pPr>
       <w:rPr>
         <w:rFonts w:ascii="Courier New" w:hAnsi="Courier New" w:hint="default"/>
@@ -3159,7 +3846,7 @@
       <w:lvlText w:val=""/>
       <w:lvlJc w:val="left"/>
       <w:pPr>
-        <w:ind w:left="2880" w:hanging="360"/>
+        <w:ind w:left="2520" w:hanging="360"/>
       </w:pPr>
       <w:rPr>
         <w:rFonts w:ascii="Wingdings" w:hAnsi="Wingdings" w:hint="default"/>
@@ -3171,7 +3858,7 @@
       <w:lvlText w:val=""/>
       <w:lvlJc w:val="left"/>
       <w:pPr>
-        <w:ind w:left="3600" w:hanging="360"/>
+        <w:ind w:left="3240" w:hanging="360"/>
       </w:pPr>
       <w:rPr>
         <w:rFonts w:ascii="Symbol" w:hAnsi="Symbol" w:hint="default"/>
@@ -3183,7 +3870,7 @@
       <w:lvlText w:val="o"/>
       <w:lvlJc w:val="left"/>
       <w:pPr>
-        <w:ind w:left="4320" w:hanging="360"/>
+        <w:ind w:left="3960" w:hanging="360"/>
       </w:pPr>
       <w:rPr>
         <w:rFonts w:ascii="Courier New" w:hAnsi="Courier New" w:hint="default"/>
@@ -3195,7 +3882,7 @@
       <w:lvlText w:val=""/>
       <w:lvlJc w:val="left"/>
       <w:pPr>
-        <w:ind w:left="5040" w:hanging="360"/>
+        <w:ind w:left="4680" w:hanging="360"/>
       </w:pPr>
       <w:rPr>
         <w:rFonts w:ascii="Wingdings" w:hAnsi="Wingdings" w:hint="default"/>
@@ -3207,7 +3894,7 @@
       <w:lvlText w:val=""/>
       <w:lvlJc w:val="left"/>
       <w:pPr>
-        <w:ind w:left="5760" w:hanging="360"/>
+        <w:ind w:left="5400" w:hanging="360"/>
       </w:pPr>
       <w:rPr>
         <w:rFonts w:ascii="Symbol" w:hAnsi="Symbol" w:hint="default"/>
@@ -3219,7 +3906,7 @@
       <w:lvlText w:val="o"/>
       <w:lvlJc w:val="left"/>
       <w:pPr>
-        <w:ind w:left="6480" w:hanging="360"/>
+        <w:ind w:left="6120" w:hanging="360"/>
       </w:pPr>
       <w:rPr>
         <w:rFonts w:ascii="Courier New" w:hAnsi="Courier New" w:hint="default"/>
@@ -3231,7 +3918,7 @@
       <w:lvlText w:val=""/>
       <w:lvlJc w:val="left"/>
       <w:pPr>
-        <w:ind w:left="7200" w:hanging="360"/>
+        <w:ind w:left="6840" w:hanging="360"/>
       </w:pPr>
       <w:rPr>
         <w:rFonts w:ascii="Wingdings" w:hAnsi="Wingdings" w:hint="default"/>
@@ -3500,6 +4187,119 @@
     </w:lvl>
   </w:abstractNum>
   <w:abstractNum w:abstractNumId="16">
+    <w:nsid w:val="69744A31"/>
+    <w:multiLevelType w:val="hybridMultilevel"/>
+    <w:tmpl w:val="01E4DF72"/>
+    <w:lvl w:ilvl="0" w:tplc="AA66A360">
+      <w:start w:val="1"/>
+      <w:numFmt w:val="bullet"/>
+      <w:lvlText w:val="o"/>
+      <w:lvlJc w:val="left"/>
+      <w:pPr>
+        <w:ind w:left="720" w:hanging="360"/>
+      </w:pPr>
+      <w:rPr>
+        <w:rFonts w:ascii="Courier New" w:hAnsi="Courier New" w:hint="default"/>
+      </w:rPr>
+    </w:lvl>
+    <w:lvl w:ilvl="1" w:tplc="04090003" w:tentative="1">
+      <w:start w:val="1"/>
+      <w:numFmt w:val="bullet"/>
+      <w:lvlText w:val="o"/>
+      <w:lvlJc w:val="left"/>
+      <w:pPr>
+        <w:ind w:left="1440" w:hanging="360"/>
+      </w:pPr>
+      <w:rPr>
+        <w:rFonts w:ascii="Courier New" w:hAnsi="Courier New" w:hint="default"/>
+      </w:rPr>
+    </w:lvl>
+    <w:lvl w:ilvl="2" w:tplc="04090005" w:tentative="1">
+      <w:start w:val="1"/>
+      <w:numFmt w:val="bullet"/>
+      <w:lvlText w:val=""/>
+      <w:lvlJc w:val="left"/>
+      <w:pPr>
+        <w:ind w:left="2160" w:hanging="360"/>
+      </w:pPr>
+      <w:rPr>
+        <w:rFonts w:ascii="Wingdings" w:hAnsi="Wingdings" w:hint="default"/>
+      </w:rPr>
+    </w:lvl>
+    <w:lvl w:ilvl="3" w:tplc="04090001" w:tentative="1">
+      <w:start w:val="1"/>
+      <w:numFmt w:val="bullet"/>
+      <w:lvlText w:val=""/>
+      <w:lvlJc w:val="left"/>
+      <w:pPr>
+        <w:ind w:left="2880" w:hanging="360"/>
+      </w:pPr>
+      <w:rPr>
+        <w:rFonts w:ascii="Symbol" w:hAnsi="Symbol" w:hint="default"/>
+      </w:rPr>
+    </w:lvl>
+    <w:lvl w:ilvl="4" w:tplc="04090003" w:tentative="1">
+      <w:start w:val="1"/>
+      <w:numFmt w:val="bullet"/>
+      <w:lvlText w:val="o"/>
+      <w:lvlJc w:val="left"/>
+      <w:pPr>
+        <w:ind w:left="3600" w:hanging="360"/>
+      </w:pPr>
+      <w:rPr>
+        <w:rFonts w:ascii="Courier New" w:hAnsi="Courier New" w:hint="default"/>
+      </w:rPr>
+    </w:lvl>
+    <w:lvl w:ilvl="5" w:tplc="04090005" w:tentative="1">
+      <w:start w:val="1"/>
+      <w:numFmt w:val="bullet"/>
+      <w:lvlText w:val=""/>
+      <w:lvlJc w:val="left"/>
+      <w:pPr>
+        <w:ind w:left="4320" w:hanging="360"/>
+      </w:pPr>
+      <w:rPr>
+        <w:rFonts w:ascii="Wingdings" w:hAnsi="Wingdings" w:hint="default"/>
+      </w:rPr>
+    </w:lvl>
+    <w:lvl w:ilvl="6" w:tplc="04090001" w:tentative="1">
+      <w:start w:val="1"/>
+      <w:numFmt w:val="bullet"/>
+      <w:lvlText w:val=""/>
+      <w:lvlJc w:val="left"/>
+      <w:pPr>
+        <w:ind w:left="5040" w:hanging="360"/>
+      </w:pPr>
+      <w:rPr>
+        <w:rFonts w:ascii="Symbol" w:hAnsi="Symbol" w:hint="default"/>
+      </w:rPr>
+    </w:lvl>
+    <w:lvl w:ilvl="7" w:tplc="04090003" w:tentative="1">
+      <w:start w:val="1"/>
+      <w:numFmt w:val="bullet"/>
+      <w:lvlText w:val="o"/>
+      <w:lvlJc w:val="left"/>
+      <w:pPr>
+        <w:ind w:left="5760" w:hanging="360"/>
+      </w:pPr>
+      <w:rPr>
+        <w:rFonts w:ascii="Courier New" w:hAnsi="Courier New" w:hint="default"/>
+      </w:rPr>
+    </w:lvl>
+    <w:lvl w:ilvl="8" w:tplc="04090005" w:tentative="1">
+      <w:start w:val="1"/>
+      <w:numFmt w:val="bullet"/>
+      <w:lvlText w:val=""/>
+      <w:lvlJc w:val="left"/>
+      <w:pPr>
+        <w:ind w:left="6480" w:hanging="360"/>
+      </w:pPr>
+      <w:rPr>
+        <w:rFonts w:ascii="Wingdings" w:hAnsi="Wingdings" w:hint="default"/>
+      </w:rPr>
+    </w:lvl>
+  </w:abstractNum>
+  <w:abstractNum w:abstractNumId="17">
     <w:nsid w:val="6F8352A3"/>
     <w:multiLevelType w:val="hybridMultilevel"/>
     <w:tmpl w:val="EA0A1458"/>
@@ -3594,7 +4394,7 @@
     <w:abstractNumId w:val="9"/>
   </w:num>
   <w:num w:numId="2">
-    <w:abstractNumId w:val="16"/>
+    <w:abstractNumId w:val="17"/>
   </w:num>
   <w:num w:numId="3">
     <w:abstractNumId w:val="7"/>
@@ -3609,73 +4409,73 @@
     <w:abstractNumId w:val="0"/>
   </w:num>
   <w:num w:numId="7">
-    <w:abstractNumId w:val="16"/>
+    <w:abstractNumId w:val="17"/>
     <w:lvlOverride w:ilvl="0">
       <w:startOverride w:val="1"/>
     </w:lvlOverride>
   </w:num>
   <w:num w:numId="8">
-    <w:abstractNumId w:val="16"/>
+    <w:abstractNumId w:val="17"/>
     <w:lvlOverride w:ilvl="0">
       <w:startOverride w:val="1"/>
     </w:lvlOverride>
   </w:num>
   <w:num w:numId="9">
-    <w:abstractNumId w:val="16"/>
+    <w:abstractNumId w:val="17"/>
     <w:lvlOverride w:ilvl="0">
       <w:startOverride w:val="1"/>
     </w:lvlOverride>
   </w:num>
   <w:num w:numId="10">
-    <w:abstractNumId w:val="16"/>
+    <w:abstractNumId w:val="17"/>
     <w:lvlOverride w:ilvl="0">
       <w:startOverride w:val="1"/>
     </w:lvlOverride>
   </w:num>
   <w:num w:numId="11">
-    <w:abstractNumId w:val="16"/>
+    <w:abstractNumId w:val="17"/>
     <w:lvlOverride w:ilvl="0">
       <w:startOverride w:val="1"/>
     </w:lvlOverride>
   </w:num>
   <w:num w:numId="12">
-    <w:abstractNumId w:val="16"/>
+    <w:abstractNumId w:val="17"/>
     <w:lvlOverride w:ilvl="0">
       <w:startOverride w:val="1"/>
     </w:lvlOverride>
   </w:num>
   <w:num w:numId="13">
-    <w:abstractNumId w:val="16"/>
+    <w:abstractNumId w:val="17"/>
     <w:lvlOverride w:ilvl="0">
       <w:startOverride w:val="1"/>
     </w:lvlOverride>
   </w:num>
   <w:num w:numId="14">
-    <w:abstractNumId w:val="16"/>
+    <w:abstractNumId w:val="17"/>
     <w:lvlOverride w:ilvl="0">
       <w:startOverride w:val="1"/>
     </w:lvlOverride>
   </w:num>
   <w:num w:numId="15">
-    <w:abstractNumId w:val="16"/>
+    <w:abstractNumId w:val="17"/>
     <w:lvlOverride w:ilvl="0">
       <w:startOverride w:val="1"/>
     </w:lvlOverride>
   </w:num>
   <w:num w:numId="16">
-    <w:abstractNumId w:val="16"/>
+    <w:abstractNumId w:val="17"/>
     <w:lvlOverride w:ilvl="0">
       <w:startOverride w:val="1"/>
     </w:lvlOverride>
   </w:num>
   <w:num w:numId="17">
-    <w:abstractNumId w:val="16"/>
+    <w:abstractNumId w:val="17"/>
     <w:lvlOverride w:ilvl="0">
       <w:startOverride w:val="1"/>
     </w:lvlOverride>
   </w:num>
   <w:num w:numId="18">
-    <w:abstractNumId w:val="16"/>
+    <w:abstractNumId w:val="17"/>
     <w:lvlOverride w:ilvl="0">
       <w:startOverride w:val="1"/>
     </w:lvlOverride>
@@ -3687,43 +4487,43 @@
     <w:abstractNumId w:val="10"/>
   </w:num>
   <w:num w:numId="21">
-    <w:abstractNumId w:val="16"/>
+    <w:abstractNumId w:val="17"/>
     <w:lvlOverride w:ilvl="0">
       <w:startOverride w:val="1"/>
     </w:lvlOverride>
   </w:num>
   <w:num w:numId="22">
-    <w:abstractNumId w:val="16"/>
+    <w:abstractNumId w:val="17"/>
     <w:lvlOverride w:ilvl="0">
       <w:startOverride w:val="1"/>
     </w:lvlOverride>
   </w:num>
   <w:num w:numId="23">
-    <w:abstractNumId w:val="16"/>
+    <w:abstractNumId w:val="17"/>
     <w:lvlOverride w:ilvl="0">
       <w:startOverride w:val="1"/>
     </w:lvlOverride>
   </w:num>
   <w:num w:numId="24">
-    <w:abstractNumId w:val="16"/>
+    <w:abstractNumId w:val="17"/>
     <w:lvlOverride w:ilvl="0">
       <w:startOverride w:val="1"/>
     </w:lvlOverride>
   </w:num>
   <w:num w:numId="25">
-    <w:abstractNumId w:val="16"/>
+    <w:abstractNumId w:val="17"/>
     <w:lvlOverride w:ilvl="0">
       <w:startOverride w:val="1"/>
     </w:lvlOverride>
   </w:num>
   <w:num w:numId="26">
-    <w:abstractNumId w:val="16"/>
+    <w:abstractNumId w:val="17"/>
     <w:lvlOverride w:ilvl="0">
       <w:startOverride w:val="1"/>
     </w:lvlOverride>
   </w:num>
   <w:num w:numId="27">
-    <w:abstractNumId w:val="16"/>
+    <w:abstractNumId w:val="17"/>
     <w:lvlOverride w:ilvl="0">
       <w:startOverride w:val="1"/>
     </w:lvlOverride>
@@ -3755,6 +4555,9 @@
   <w:num w:numId="36">
     <w:abstractNumId w:val="12"/>
   </w:num>
+  <w:num w:numId="37">
+    <w:abstractNumId w:val="16"/>
+  </w:num>
   <w:numIdMacAtCleanup w:val="6"/>
 </w:numbering>
 </file>
@@ -4809,6 +5612,11 @@
         <w:numId w:val="36"/>
       </w:numPr>
     </w:pPr>
+  </w:style>
+  <w:style w:type="paragraph" w:customStyle="1" w:styleId="xode">
+    <w:name w:val="xode"/>
+    <w:basedOn w:val="Bullet3"/>
+    <w:rsid w:val="00C43A66"/>
   </w:style>
 </w:styles>
 </file>
@@ -5043,7 +5851,7 @@
 </file>
 
 <file path=customXml/itemProps1.xml><?xml version="1.0" encoding="utf-8"?>
-<ds:datastoreItem xmlns:ds="http://schemas.openxmlformats.org/officeDocument/2006/customXml" ds:itemID="{0B5E0444-01A5-4CA8-9835-88545DC82403}">
+<ds:datastoreItem xmlns:ds="http://schemas.openxmlformats.org/officeDocument/2006/customXml" ds:itemID="{1A5980BE-EE2D-9149-B79B-E14418300C6A}">
   <ds:schemaRefs>
     <ds:schemaRef ds:uri="http://schemas.openxmlformats.org/officeDocument/2006/bibliography"/>
   </ds:schemaRefs>

</xml_diff>